<commit_message>
[Implementation] Added test cases, increased code functionality
</commit_message>
<xml_diff>
--- a/PackScheduler/project_docs/StudentDirectory_STP.docx
+++ b/PackScheduler/project_docs/StudentDirectory_STP.docx
@@ -2279,6 +2279,14 @@
             <w:r>
               <w:t xml:space="preserve"> should be under First Name, Last Name, and Student ID respectively. </w:t>
             </w:r>
+            <w:r>
+              <w:t xml:space="preserve">Bob should be on the bottom of the </w:t>
+            </w:r>
+            <w:proofErr w:type="gramStart"/>
+            <w:r>
+              <w:t>list</w:t>
+            </w:r>
+            <w:proofErr w:type="gramEnd"/>
           </w:p>
           <w:p>
             <w:pPr>
@@ -2354,8 +2362,22 @@
               <w:rPr>
                 <w:b/>
               </w:rPr>
-              <w:t xml:space="preserve"> are shown.</w:t>
-            </w:r>
+              <w:t xml:space="preserve"> are shown</w:t>
+            </w:r>
+            <w:r>
+              <w:rPr>
+                <w:b/>
+              </w:rPr>
+              <w:t xml:space="preserve">, at the bottom of the </w:t>
+            </w:r>
+            <w:proofErr w:type="gramStart"/>
+            <w:r>
+              <w:rPr>
+                <w:b/>
+              </w:rPr>
+              <w:t>list</w:t>
+            </w:r>
+            <w:proofErr w:type="gramEnd"/>
           </w:p>
           <w:p>
             <w:pPr>
@@ -2520,6 +2542,162 @@
               </w:pBdr>
               <w:spacing w:line="240" w:lineRule="auto"/>
             </w:pPr>
+            <w:r>
+              <w:t xml:space="preserve">First Name: </w:t>
+            </w:r>
+            <w:r>
+              <w:t>Brendan</w:t>
+            </w:r>
+          </w:p>
+          <w:p>
+            <w:pPr>
+              <w:pStyle w:val="ListParagraph"/>
+              <w:widowControl w:val="0"/>
+              <w:numPr>
+                <w:ilvl w:val="0"/>
+                <w:numId w:val="6"/>
+              </w:numPr>
+              <w:pBdr>
+                <w:top w:val="nil"/>
+                <w:left w:val="nil"/>
+                <w:bottom w:val="nil"/>
+                <w:right w:val="nil"/>
+                <w:between w:val="nil"/>
+              </w:pBdr>
+              <w:spacing w:line="240" w:lineRule="auto"/>
+            </w:pPr>
+            <w:r>
+              <w:t>Last Name: Builder</w:t>
+            </w:r>
+          </w:p>
+          <w:p>
+            <w:pPr>
+              <w:pStyle w:val="ListParagraph"/>
+              <w:widowControl w:val="0"/>
+              <w:numPr>
+                <w:ilvl w:val="0"/>
+                <w:numId w:val="6"/>
+              </w:numPr>
+              <w:pBdr>
+                <w:top w:val="nil"/>
+                <w:left w:val="nil"/>
+                <w:bottom w:val="nil"/>
+                <w:right w:val="nil"/>
+                <w:between w:val="nil"/>
+              </w:pBdr>
+              <w:spacing w:line="240" w:lineRule="auto"/>
+            </w:pPr>
+            <w:r>
+              <w:t xml:space="preserve">ID: </w:t>
+            </w:r>
+            <w:proofErr w:type="spellStart"/>
+            <w:r>
+              <w:t>bbuilder</w:t>
+            </w:r>
+            <w:proofErr w:type="spellEnd"/>
+          </w:p>
+          <w:p>
+            <w:pPr>
+              <w:pStyle w:val="ListParagraph"/>
+              <w:widowControl w:val="0"/>
+              <w:numPr>
+                <w:ilvl w:val="0"/>
+                <w:numId w:val="6"/>
+              </w:numPr>
+              <w:pBdr>
+                <w:top w:val="nil"/>
+                <w:left w:val="nil"/>
+                <w:bottom w:val="nil"/>
+                <w:right w:val="nil"/>
+                <w:between w:val="nil"/>
+              </w:pBdr>
+              <w:spacing w:line="240" w:lineRule="auto"/>
+            </w:pPr>
+            <w:r>
+              <w:t xml:space="preserve">Email: </w:t>
+            </w:r>
+            <w:hyperlink r:id="rId6" w:history="1">
+              <w:r>
+                <w:rPr>
+                  <w:rStyle w:val="Hyperlink"/>
+                </w:rPr>
+                <w:t>bbuilder@ncsu.edu</w:t>
+              </w:r>
+            </w:hyperlink>
+          </w:p>
+          <w:p>
+            <w:pPr>
+              <w:pStyle w:val="ListParagraph"/>
+              <w:widowControl w:val="0"/>
+              <w:numPr>
+                <w:ilvl w:val="0"/>
+                <w:numId w:val="6"/>
+              </w:numPr>
+              <w:pBdr>
+                <w:top w:val="nil"/>
+                <w:left w:val="nil"/>
+                <w:bottom w:val="nil"/>
+                <w:right w:val="nil"/>
+                <w:between w:val="nil"/>
+              </w:pBdr>
+              <w:spacing w:line="240" w:lineRule="auto"/>
+            </w:pPr>
+            <w:r>
+              <w:t xml:space="preserve">Password: </w:t>
+            </w:r>
+            <w:r>
+              <w:t>password</w:t>
+            </w:r>
+          </w:p>
+          <w:p>
+            <w:pPr>
+              <w:pStyle w:val="ListParagraph"/>
+              <w:widowControl w:val="0"/>
+              <w:numPr>
+                <w:ilvl w:val="0"/>
+                <w:numId w:val="6"/>
+              </w:numPr>
+              <w:pBdr>
+                <w:top w:val="nil"/>
+                <w:left w:val="nil"/>
+                <w:bottom w:val="nil"/>
+                <w:right w:val="nil"/>
+                <w:between w:val="nil"/>
+              </w:pBdr>
+              <w:spacing w:line="240" w:lineRule="auto"/>
+            </w:pPr>
+            <w:r>
+              <w:t xml:space="preserve">Repeat Password: </w:t>
+            </w:r>
+            <w:proofErr w:type="gramStart"/>
+            <w:r>
+              <w:t>password</w:t>
+            </w:r>
+            <w:proofErr w:type="gramEnd"/>
+          </w:p>
+          <w:p>
+            <w:pPr>
+              <w:pStyle w:val="ListParagraph"/>
+              <w:widowControl w:val="0"/>
+              <w:numPr>
+                <w:ilvl w:val="0"/>
+                <w:numId w:val="6"/>
+              </w:numPr>
+              <w:pBdr>
+                <w:top w:val="nil"/>
+                <w:left w:val="nil"/>
+                <w:bottom w:val="nil"/>
+                <w:right w:val="nil"/>
+                <w:between w:val="nil"/>
+              </w:pBdr>
+              <w:spacing w:line="240" w:lineRule="auto"/>
+            </w:pPr>
+            <w:r>
+              <w:t>Max Credits: 1</w:t>
+            </w:r>
+            <w:r>
+              <w:t>3</w:t>
+            </w:r>
           </w:p>
         </w:tc>
         <w:tc>
@@ -2545,6 +2723,46 @@
               </w:pBdr>
               <w:spacing w:line="240" w:lineRule="auto"/>
             </w:pPr>
+            <w:r>
+              <w:t xml:space="preserve">A pop-up saying “Invalid </w:t>
+            </w:r>
+            <w:proofErr w:type="gramStart"/>
+            <w:r>
+              <w:t>id</w:t>
+            </w:r>
+            <w:proofErr w:type="gramEnd"/>
+            <w:r>
+              <w:t>”</w:t>
+            </w:r>
+          </w:p>
+          <w:p>
+            <w:pPr>
+              <w:widowControl w:val="0"/>
+              <w:pBdr>
+                <w:top w:val="nil"/>
+                <w:left w:val="nil"/>
+                <w:bottom w:val="nil"/>
+                <w:right w:val="nil"/>
+                <w:between w:val="nil"/>
+              </w:pBdr>
+              <w:spacing w:line="240" w:lineRule="auto"/>
+            </w:pPr>
+          </w:p>
+          <w:p>
+            <w:pPr>
+              <w:widowControl w:val="0"/>
+              <w:pBdr>
+                <w:top w:val="nil"/>
+                <w:left w:val="nil"/>
+                <w:bottom w:val="nil"/>
+                <w:right w:val="nil"/>
+                <w:between w:val="nil"/>
+              </w:pBdr>
+              <w:spacing w:line="240" w:lineRule="auto"/>
+            </w:pPr>
+            <w:r>
+              <w:t>Brendan Builder is not added to the Student Directory</w:t>
+            </w:r>
           </w:p>
         </w:tc>
         <w:tc>
@@ -2573,6 +2791,102 @@
                 <w:b/>
               </w:rPr>
             </w:pPr>
+            <w:r>
+              <w:rPr>
+                <w:b/>
+              </w:rPr>
+              <w:t xml:space="preserve">A pop-up saying “Invalid </w:t>
+            </w:r>
+            <w:proofErr w:type="gramStart"/>
+            <w:r>
+              <w:rPr>
+                <w:b/>
+              </w:rPr>
+              <w:t>id</w:t>
+            </w:r>
+            <w:proofErr w:type="gramEnd"/>
+            <w:r>
+              <w:rPr>
+                <w:b/>
+              </w:rPr>
+              <w:t>”</w:t>
+            </w:r>
+          </w:p>
+          <w:p>
+            <w:pPr>
+              <w:widowControl w:val="0"/>
+              <w:pBdr>
+                <w:top w:val="nil"/>
+                <w:left w:val="nil"/>
+                <w:bottom w:val="nil"/>
+                <w:right w:val="nil"/>
+                <w:between w:val="nil"/>
+              </w:pBdr>
+              <w:spacing w:line="240" w:lineRule="auto"/>
+              <w:rPr>
+                <w:b/>
+              </w:rPr>
+            </w:pPr>
+          </w:p>
+          <w:p>
+            <w:pPr>
+              <w:widowControl w:val="0"/>
+              <w:pBdr>
+                <w:top w:val="nil"/>
+                <w:left w:val="nil"/>
+                <w:bottom w:val="nil"/>
+                <w:right w:val="nil"/>
+                <w:between w:val="nil"/>
+              </w:pBdr>
+              <w:spacing w:line="240" w:lineRule="auto"/>
+              <w:rPr>
+                <w:b/>
+              </w:rPr>
+            </w:pPr>
+            <w:r>
+              <w:rPr>
+                <w:b/>
+              </w:rPr>
+              <w:t>Brendan builder was not added to the Student Directory</w:t>
+            </w:r>
+          </w:p>
+          <w:p>
+            <w:pPr>
+              <w:widowControl w:val="0"/>
+              <w:pBdr>
+                <w:top w:val="nil"/>
+                <w:left w:val="nil"/>
+                <w:bottom w:val="nil"/>
+                <w:right w:val="nil"/>
+                <w:between w:val="nil"/>
+              </w:pBdr>
+              <w:spacing w:line="240" w:lineRule="auto"/>
+              <w:rPr>
+                <w:b/>
+              </w:rPr>
+            </w:pPr>
+          </w:p>
+          <w:p>
+            <w:pPr>
+              <w:widowControl w:val="0"/>
+              <w:pBdr>
+                <w:top w:val="nil"/>
+                <w:left w:val="nil"/>
+                <w:bottom w:val="nil"/>
+                <w:right w:val="nil"/>
+                <w:between w:val="nil"/>
+              </w:pBdr>
+              <w:spacing w:line="240" w:lineRule="auto"/>
+              <w:rPr>
+                <w:b/>
+              </w:rPr>
+            </w:pPr>
+            <w:r>
+              <w:rPr>
+                <w:b/>
+              </w:rPr>
+              <w:t>All of Brendan’s information is still stored in the Student Information section</w:t>
+            </w:r>
           </w:p>
         </w:tc>
       </w:tr>
@@ -2690,6 +3004,119 @@
     </w:lvl>
   </w:abstractNum>
   <w:abstractNum w:abstractNumId="1" w15:restartNumberingAfterBreak="0">
+    <w:nsid w:val="0C1C31B0"/>
+    <w:multiLevelType w:val="hybridMultilevel"/>
+    <w:tmpl w:val="B7C2FC0A"/>
+    <w:lvl w:ilvl="0" w:tplc="04090001">
+      <w:start w:val="1"/>
+      <w:numFmt w:val="bullet"/>
+      <w:lvlText w:val=""/>
+      <w:lvlJc w:val="left"/>
+      <w:pPr>
+        <w:ind w:left="1440" w:hanging="360"/>
+      </w:pPr>
+      <w:rPr>
+        <w:rFonts w:ascii="Symbol" w:hAnsi="Symbol" w:hint="default"/>
+      </w:rPr>
+    </w:lvl>
+    <w:lvl w:ilvl="1" w:tplc="04090003" w:tentative="1">
+      <w:start w:val="1"/>
+      <w:numFmt w:val="bullet"/>
+      <w:lvlText w:val="o"/>
+      <w:lvlJc w:val="left"/>
+      <w:pPr>
+        <w:ind w:left="2160" w:hanging="360"/>
+      </w:pPr>
+      <w:rPr>
+        <w:rFonts w:ascii="Courier New" w:hAnsi="Courier New" w:cs="Courier New" w:hint="default"/>
+      </w:rPr>
+    </w:lvl>
+    <w:lvl w:ilvl="2" w:tplc="04090005" w:tentative="1">
+      <w:start w:val="1"/>
+      <w:numFmt w:val="bullet"/>
+      <w:lvlText w:val=""/>
+      <w:lvlJc w:val="left"/>
+      <w:pPr>
+        <w:ind w:left="2880" w:hanging="360"/>
+      </w:pPr>
+      <w:rPr>
+        <w:rFonts w:ascii="Wingdings" w:hAnsi="Wingdings" w:hint="default"/>
+      </w:rPr>
+    </w:lvl>
+    <w:lvl w:ilvl="3" w:tplc="04090001" w:tentative="1">
+      <w:start w:val="1"/>
+      <w:numFmt w:val="bullet"/>
+      <w:lvlText w:val=""/>
+      <w:lvlJc w:val="left"/>
+      <w:pPr>
+        <w:ind w:left="3600" w:hanging="360"/>
+      </w:pPr>
+      <w:rPr>
+        <w:rFonts w:ascii="Symbol" w:hAnsi="Symbol" w:hint="default"/>
+      </w:rPr>
+    </w:lvl>
+    <w:lvl w:ilvl="4" w:tplc="04090003" w:tentative="1">
+      <w:start w:val="1"/>
+      <w:numFmt w:val="bullet"/>
+      <w:lvlText w:val="o"/>
+      <w:lvlJc w:val="left"/>
+      <w:pPr>
+        <w:ind w:left="4320" w:hanging="360"/>
+      </w:pPr>
+      <w:rPr>
+        <w:rFonts w:ascii="Courier New" w:hAnsi="Courier New" w:cs="Courier New" w:hint="default"/>
+      </w:rPr>
+    </w:lvl>
+    <w:lvl w:ilvl="5" w:tplc="04090005" w:tentative="1">
+      <w:start w:val="1"/>
+      <w:numFmt w:val="bullet"/>
+      <w:lvlText w:val=""/>
+      <w:lvlJc w:val="left"/>
+      <w:pPr>
+        <w:ind w:left="5040" w:hanging="360"/>
+      </w:pPr>
+      <w:rPr>
+        <w:rFonts w:ascii="Wingdings" w:hAnsi="Wingdings" w:hint="default"/>
+      </w:rPr>
+    </w:lvl>
+    <w:lvl w:ilvl="6" w:tplc="04090001" w:tentative="1">
+      <w:start w:val="1"/>
+      <w:numFmt w:val="bullet"/>
+      <w:lvlText w:val=""/>
+      <w:lvlJc w:val="left"/>
+      <w:pPr>
+        <w:ind w:left="5760" w:hanging="360"/>
+      </w:pPr>
+      <w:rPr>
+        <w:rFonts w:ascii="Symbol" w:hAnsi="Symbol" w:hint="default"/>
+      </w:rPr>
+    </w:lvl>
+    <w:lvl w:ilvl="7" w:tplc="04090003" w:tentative="1">
+      <w:start w:val="1"/>
+      <w:numFmt w:val="bullet"/>
+      <w:lvlText w:val="o"/>
+      <w:lvlJc w:val="left"/>
+      <w:pPr>
+        <w:ind w:left="6480" w:hanging="360"/>
+      </w:pPr>
+      <w:rPr>
+        <w:rFonts w:ascii="Courier New" w:hAnsi="Courier New" w:cs="Courier New" w:hint="default"/>
+      </w:rPr>
+    </w:lvl>
+    <w:lvl w:ilvl="8" w:tplc="04090005" w:tentative="1">
+      <w:start w:val="1"/>
+      <w:numFmt w:val="bullet"/>
+      <w:lvlText w:val=""/>
+      <w:lvlJc w:val="left"/>
+      <w:pPr>
+        <w:ind w:left="7200" w:hanging="360"/>
+      </w:pPr>
+      <w:rPr>
+        <w:rFonts w:ascii="Wingdings" w:hAnsi="Wingdings" w:hint="default"/>
+      </w:rPr>
+    </w:lvl>
+  </w:abstractNum>
+  <w:abstractNum w:abstractNumId="2" w15:restartNumberingAfterBreak="0">
     <w:nsid w:val="0F8E626D"/>
     <w:multiLevelType w:val="hybridMultilevel"/>
     <w:tmpl w:val="24F4EC7E"/>
@@ -2778,7 +3205,7 @@
       </w:pPr>
     </w:lvl>
   </w:abstractNum>
-  <w:abstractNum w:abstractNumId="2" w15:restartNumberingAfterBreak="0">
+  <w:abstractNum w:abstractNumId="3" w15:restartNumberingAfterBreak="0">
     <w:nsid w:val="28B1474F"/>
     <w:multiLevelType w:val="hybridMultilevel"/>
     <w:tmpl w:val="079A1E28"/>
@@ -2867,7 +3294,7 @@
       </w:pPr>
     </w:lvl>
   </w:abstractNum>
-  <w:abstractNum w:abstractNumId="3" w15:restartNumberingAfterBreak="0">
+  <w:abstractNum w:abstractNumId="4" w15:restartNumberingAfterBreak="0">
     <w:nsid w:val="318C0109"/>
     <w:multiLevelType w:val="hybridMultilevel"/>
     <w:tmpl w:val="C3982A4A"/>
@@ -2980,7 +3407,7 @@
       </w:rPr>
     </w:lvl>
   </w:abstractNum>
-  <w:abstractNum w:abstractNumId="4" w15:restartNumberingAfterBreak="0">
+  <w:abstractNum w:abstractNumId="5" w15:restartNumberingAfterBreak="0">
     <w:nsid w:val="4F1E79D2"/>
     <w:multiLevelType w:val="hybridMultilevel"/>
     <w:tmpl w:val="66100E72"/>
@@ -3069,7 +3496,7 @@
       </w:pPr>
     </w:lvl>
   </w:abstractNum>
-  <w:abstractNum w:abstractNumId="5" w15:restartNumberingAfterBreak="0">
+  <w:abstractNum w:abstractNumId="6" w15:restartNumberingAfterBreak="0">
     <w:nsid w:val="7CF34A3E"/>
     <w:multiLevelType w:val="hybridMultilevel"/>
     <w:tmpl w:val="6B007A7E"/>
@@ -3162,18 +3589,21 @@
     <w:abstractNumId w:val="0"/>
   </w:num>
   <w:num w:numId="2" w16cid:durableId="1888757383">
+    <w:abstractNumId w:val="4"/>
+  </w:num>
+  <w:num w:numId="3" w16cid:durableId="146212775">
+    <w:abstractNumId w:val="6"/>
+  </w:num>
+  <w:num w:numId="4" w16cid:durableId="1603953336">
     <w:abstractNumId w:val="3"/>
   </w:num>
-  <w:num w:numId="3" w16cid:durableId="146212775">
+  <w:num w:numId="5" w16cid:durableId="35205594">
     <w:abstractNumId w:val="5"/>
   </w:num>
-  <w:num w:numId="4" w16cid:durableId="1603953336">
+  <w:num w:numId="6" w16cid:durableId="281309468">
     <w:abstractNumId w:val="2"/>
   </w:num>
-  <w:num w:numId="5" w16cid:durableId="35205594">
-    <w:abstractNumId w:val="4"/>
-  </w:num>
-  <w:num w:numId="6" w16cid:durableId="281309468">
+  <w:num w:numId="7" w16cid:durableId="429666417">
     <w:abstractNumId w:val="1"/>
   </w:num>
 </w:numbering>

</xml_diff>

<commit_message>
[Testing] Added additional System Tests
</commit_message>
<xml_diff>
--- a/PackScheduler/project_docs/StudentDirectory_STP.docx
+++ b/PackScheduler/project_docs/StudentDirectory_STP.docx
@@ -94,15 +94,15 @@
         <w:tblLook w:val="0600" w:firstRow="0" w:lastRow="0" w:firstColumn="0" w:lastColumn="0" w:noHBand="1" w:noVBand="1"/>
       </w:tblPr>
       <w:tblGrid>
-        <w:gridCol w:w="1185"/>
-        <w:gridCol w:w="5280"/>
+        <w:gridCol w:w="1250"/>
+        <w:gridCol w:w="5215"/>
         <w:gridCol w:w="3255"/>
         <w:gridCol w:w="3240"/>
       </w:tblGrid>
       <w:tr>
         <w:tc>
           <w:tcPr>
-            <w:tcW w:w="1185" w:type="dxa"/>
+            <w:tcW w:w="1250" w:type="dxa"/>
             <w:shd w:val="clear" w:color="auto" w:fill="auto"/>
             <w:tcMar>
               <w:top w:w="100" w:type="dxa"/>
@@ -136,7 +136,7 @@
         </w:tc>
         <w:tc>
           <w:tcPr>
-            <w:tcW w:w="5280" w:type="dxa"/>
+            <w:tcW w:w="5215" w:type="dxa"/>
             <w:shd w:val="clear" w:color="auto" w:fill="auto"/>
             <w:tcMar>
               <w:top w:w="100" w:type="dxa"/>
@@ -240,7 +240,7 @@
       <w:tr>
         <w:tc>
           <w:tcPr>
-            <w:tcW w:w="1185" w:type="dxa"/>
+            <w:tcW w:w="1250" w:type="dxa"/>
             <w:shd w:val="clear" w:color="auto" w:fill="auto"/>
             <w:tcMar>
               <w:top w:w="100" w:type="dxa"/>
@@ -310,7 +310,7 @@
         </w:tc>
         <w:tc>
           <w:tcPr>
-            <w:tcW w:w="5280" w:type="dxa"/>
+            <w:tcW w:w="5215" w:type="dxa"/>
             <w:shd w:val="clear" w:color="auto" w:fill="auto"/>
             <w:tcMar>
               <w:top w:w="100" w:type="dxa"/>
@@ -486,7 +486,7 @@
       <w:tr>
         <w:tc>
           <w:tcPr>
-            <w:tcW w:w="1185" w:type="dxa"/>
+            <w:tcW w:w="1250" w:type="dxa"/>
             <w:shd w:val="clear" w:color="auto" w:fill="auto"/>
             <w:tcMar>
               <w:top w:w="100" w:type="dxa"/>
@@ -543,7 +543,7 @@
         </w:tc>
         <w:tc>
           <w:tcPr>
-            <w:tcW w:w="5280" w:type="dxa"/>
+            <w:tcW w:w="5215" w:type="dxa"/>
             <w:shd w:val="clear" w:color="auto" w:fill="auto"/>
             <w:tcMar>
               <w:top w:w="100" w:type="dxa"/>
@@ -1289,6 +1289,7 @@
                       <w:szCs w:val="24"/>
                       <w:lang w:val="en-US"/>
                     </w:rPr>
+                    <w:lastRenderedPageBreak/>
                     <w:t>Lane</w:t>
                   </w:r>
                 </w:p>
@@ -1676,6 +1677,7 @@
               <w:rPr>
                 <w:b/>
               </w:rPr>
+              <w:lastRenderedPageBreak/>
               <w:t>10 Students were added. Their details are identical to expected</w:t>
             </w:r>
           </w:p>
@@ -1684,7 +1686,7 @@
       <w:tr>
         <w:tc>
           <w:tcPr>
-            <w:tcW w:w="1185" w:type="dxa"/>
+            <w:tcW w:w="1250" w:type="dxa"/>
             <w:shd w:val="clear" w:color="auto" w:fill="auto"/>
             <w:tcMar>
               <w:top w:w="100" w:type="dxa"/>
@@ -1746,7 +1748,7 @@
         </w:tc>
         <w:tc>
           <w:tcPr>
-            <w:tcW w:w="5280" w:type="dxa"/>
+            <w:tcW w:w="5215" w:type="dxa"/>
             <w:shd w:val="clear" w:color="auto" w:fill="auto"/>
             <w:tcMar>
               <w:top w:w="100" w:type="dxa"/>
@@ -1947,7 +1949,7 @@
       <w:tr>
         <w:tc>
           <w:tcPr>
-            <w:tcW w:w="1185" w:type="dxa"/>
+            <w:tcW w:w="1250" w:type="dxa"/>
             <w:shd w:val="clear" w:color="auto" w:fill="auto"/>
             <w:tcMar>
               <w:top w:w="100" w:type="dxa"/>
@@ -2004,7 +2006,7 @@
         </w:tc>
         <w:tc>
           <w:tcPr>
-            <w:tcW w:w="5280" w:type="dxa"/>
+            <w:tcW w:w="5215" w:type="dxa"/>
             <w:shd w:val="clear" w:color="auto" w:fill="auto"/>
             <w:tcMar>
               <w:top w:w="100" w:type="dxa"/>
@@ -2422,7 +2424,7 @@
       <w:tr>
         <w:tc>
           <w:tcPr>
-            <w:tcW w:w="1185" w:type="dxa"/>
+            <w:tcW w:w="1250" w:type="dxa"/>
             <w:shd w:val="clear" w:color="auto" w:fill="auto"/>
             <w:tcMar>
               <w:top w:w="100" w:type="dxa"/>
@@ -2482,7 +2484,7 @@
         </w:tc>
         <w:tc>
           <w:tcPr>
-            <w:tcW w:w="5280" w:type="dxa"/>
+            <w:tcW w:w="5215" w:type="dxa"/>
             <w:shd w:val="clear" w:color="auto" w:fill="auto"/>
             <w:tcMar>
               <w:top w:w="100" w:type="dxa"/>
@@ -2887,7 +2889,7 @@
       <w:tr>
         <w:tc>
           <w:tcPr>
-            <w:tcW w:w="1185" w:type="dxa"/>
+            <w:tcW w:w="1250" w:type="dxa"/>
             <w:shd w:val="clear" w:color="auto" w:fill="auto"/>
             <w:tcMar>
               <w:top w:w="100" w:type="dxa"/>
@@ -2909,6 +2911,7 @@
               <w:spacing w:line="240" w:lineRule="auto"/>
             </w:pPr>
             <w:r>
+              <w:lastRenderedPageBreak/>
               <w:t>Test 6</w:t>
             </w:r>
           </w:p>
@@ -2957,7 +2960,7 @@
         </w:tc>
         <w:tc>
           <w:tcPr>
-            <w:tcW w:w="5280" w:type="dxa"/>
+            <w:tcW w:w="5215" w:type="dxa"/>
             <w:shd w:val="clear" w:color="auto" w:fill="auto"/>
             <w:tcMar>
               <w:top w:w="100" w:type="dxa"/>
@@ -3271,7 +3274,7 @@
       <w:tr>
         <w:tc>
           <w:tcPr>
-            <w:tcW w:w="1185" w:type="dxa"/>
+            <w:tcW w:w="1250" w:type="dxa"/>
             <w:shd w:val="clear" w:color="auto" w:fill="auto"/>
             <w:tcMar>
               <w:top w:w="100" w:type="dxa"/>
@@ -3315,7 +3318,7 @@
         </w:tc>
         <w:tc>
           <w:tcPr>
-            <w:tcW w:w="5280" w:type="dxa"/>
+            <w:tcW w:w="5215" w:type="dxa"/>
             <w:shd w:val="clear" w:color="auto" w:fill="auto"/>
             <w:tcMar>
               <w:top w:w="100" w:type="dxa"/>
@@ -3484,7 +3487,7 @@
       <w:tr>
         <w:tc>
           <w:tcPr>
-            <w:tcW w:w="1185" w:type="dxa"/>
+            <w:tcW w:w="1250" w:type="dxa"/>
             <w:shd w:val="clear" w:color="auto" w:fill="auto"/>
             <w:tcMar>
               <w:top w:w="100" w:type="dxa"/>
@@ -3528,7 +3531,7 @@
         </w:tc>
         <w:tc>
           <w:tcPr>
-            <w:tcW w:w="5280" w:type="dxa"/>
+            <w:tcW w:w="5215" w:type="dxa"/>
             <w:shd w:val="clear" w:color="auto" w:fill="auto"/>
             <w:tcMar>
               <w:top w:w="100" w:type="dxa"/>
@@ -3654,7 +3657,7 @@
       <w:tr>
         <w:tc>
           <w:tcPr>
-            <w:tcW w:w="1185" w:type="dxa"/>
+            <w:tcW w:w="1250" w:type="dxa"/>
             <w:shd w:val="clear" w:color="auto" w:fill="auto"/>
             <w:tcMar>
               <w:top w:w="100" w:type="dxa"/>
@@ -3703,7 +3706,7 @@
         </w:tc>
         <w:tc>
           <w:tcPr>
-            <w:tcW w:w="5280" w:type="dxa"/>
+            <w:tcW w:w="5215" w:type="dxa"/>
             <w:shd w:val="clear" w:color="auto" w:fill="auto"/>
             <w:tcMar>
               <w:top w:w="100" w:type="dxa"/>
@@ -3922,7 +3925,7 @@
       <w:tr>
         <w:tc>
           <w:tcPr>
-            <w:tcW w:w="1185" w:type="dxa"/>
+            <w:tcW w:w="1250" w:type="dxa"/>
             <w:shd w:val="clear" w:color="auto" w:fill="auto"/>
             <w:tcMar>
               <w:top w:w="100" w:type="dxa"/>
@@ -3960,13 +3963,14 @@
               <w:spacing w:line="240" w:lineRule="auto"/>
             </w:pPr>
             <w:r>
+              <w:lastRenderedPageBreak/>
               <w:t>Load and Save Student Directory</w:t>
             </w:r>
           </w:p>
         </w:tc>
         <w:tc>
           <w:tcPr>
-            <w:tcW w:w="5280" w:type="dxa"/>
+            <w:tcW w:w="5215" w:type="dxa"/>
             <w:shd w:val="clear" w:color="auto" w:fill="auto"/>
             <w:tcMar>
               <w:top w:w="100" w:type="dxa"/>
@@ -3988,6 +3992,7 @@
               <w:spacing w:line="240" w:lineRule="auto"/>
             </w:pPr>
             <w:r>
+              <w:lastRenderedPageBreak/>
               <w:t>Preconditions: Test 9 finished</w:t>
             </w:r>
           </w:p>
@@ -4009,6 +4014,7 @@
               <w:spacing w:line="240" w:lineRule="auto"/>
             </w:pPr>
             <w:r>
+              <w:lastRenderedPageBreak/>
               <w:t>Choose “Save Student Directory”</w:t>
             </w:r>
           </w:p>
@@ -4030,10 +4036,7 @@
               <w:spacing w:line="240" w:lineRule="auto"/>
             </w:pPr>
             <w:r>
-              <w:t>Name the file actual_directory.txt</w:t>
-            </w:r>
-            <w:r>
-              <w:t xml:space="preserve">, choose </w:t>
+              <w:t xml:space="preserve">Name the file actual_directory.txt, choose </w:t>
             </w:r>
             <w:proofErr w:type="gramStart"/>
             <w:r>
@@ -4077,7 +4080,12 @@
               <w:spacing w:line="240" w:lineRule="auto"/>
             </w:pPr>
             <w:r>
-              <w:t>Directory should save and “actual_directory.txt” should read out all the information that was under the table “Student Directory”.</w:t>
+              <w:lastRenderedPageBreak/>
+              <w:t xml:space="preserve">Directory should save and </w:t>
+            </w:r>
+            <w:r>
+              <w:lastRenderedPageBreak/>
+              <w:t>“actual_directory.txt” should read out all the information that was under the table “Student Directory”.</w:t>
             </w:r>
           </w:p>
         </w:tc>
@@ -4111,7 +4119,29 @@
               <w:rPr>
                 <w:b/>
               </w:rPr>
-              <w:t xml:space="preserve">After choosing save in the folder </w:t>
+              <w:lastRenderedPageBreak/>
+              <w:t xml:space="preserve">After choosing </w:t>
+            </w:r>
+            <w:proofErr w:type="gramStart"/>
+            <w:r>
+              <w:rPr>
+                <w:b/>
+              </w:rPr>
+              <w:t>save</w:t>
+            </w:r>
+            <w:proofErr w:type="gramEnd"/>
+            <w:r>
+              <w:rPr>
+                <w:b/>
+              </w:rPr>
+              <w:t xml:space="preserve"> in the </w:t>
+            </w:r>
+            <w:r>
+              <w:rPr>
+                <w:b/>
+              </w:rPr>
+              <w:lastRenderedPageBreak/>
+              <w:t xml:space="preserve">folder </w:t>
             </w:r>
             <w:proofErr w:type="spellStart"/>
             <w:r>
@@ -4126,6 +4156,2947 @@
                 <w:b/>
               </w:rPr>
               <w:t>, actual_directory.txt matches the table for Student Directory, and Student Directory information is still present in the GUI.</w:t>
+            </w:r>
+          </w:p>
+        </w:tc>
+      </w:tr>
+      <w:tr>
+        <w:tc>
+          <w:tcPr>
+            <w:tcW w:w="1250" w:type="dxa"/>
+            <w:shd w:val="clear" w:color="auto" w:fill="auto"/>
+            <w:tcMar>
+              <w:top w:w="100" w:type="dxa"/>
+              <w:left w:w="100" w:type="dxa"/>
+              <w:bottom w:w="100" w:type="dxa"/>
+              <w:right w:w="100" w:type="dxa"/>
+            </w:tcMar>
+          </w:tcPr>
+          <w:p>
+            <w:pPr>
+              <w:widowControl w:val="0"/>
+              <w:pBdr>
+                <w:top w:val="nil"/>
+                <w:left w:val="nil"/>
+                <w:bottom w:val="nil"/>
+                <w:right w:val="nil"/>
+                <w:between w:val="nil"/>
+              </w:pBdr>
+              <w:spacing w:line="240" w:lineRule="auto"/>
+            </w:pPr>
+            <w:r>
+              <w:lastRenderedPageBreak/>
+              <w:t>Test 11</w:t>
+            </w:r>
+          </w:p>
+          <w:p>
+            <w:pPr>
+              <w:widowControl w:val="0"/>
+              <w:pBdr>
+                <w:top w:val="nil"/>
+                <w:left w:val="nil"/>
+                <w:bottom w:val="nil"/>
+                <w:right w:val="nil"/>
+                <w:between w:val="nil"/>
+              </w:pBdr>
+              <w:spacing w:line="240" w:lineRule="auto"/>
+            </w:pPr>
+          </w:p>
+          <w:p>
+            <w:pPr>
+              <w:widowControl w:val="0"/>
+              <w:pBdr>
+                <w:top w:val="nil"/>
+                <w:left w:val="nil"/>
+                <w:bottom w:val="nil"/>
+                <w:right w:val="nil"/>
+                <w:between w:val="nil"/>
+              </w:pBdr>
+              <w:spacing w:line="240" w:lineRule="auto"/>
+            </w:pPr>
+            <w:r>
+              <w:t xml:space="preserve">Invalid Email: Does not contain an ‘@’ </w:t>
+            </w:r>
+            <w:proofErr w:type="gramStart"/>
+            <w:r>
+              <w:t>Character</w:t>
+            </w:r>
+            <w:proofErr w:type="gramEnd"/>
+          </w:p>
+          <w:p>
+            <w:pPr>
+              <w:widowControl w:val="0"/>
+              <w:pBdr>
+                <w:top w:val="nil"/>
+                <w:left w:val="nil"/>
+                <w:bottom w:val="nil"/>
+                <w:right w:val="nil"/>
+                <w:between w:val="nil"/>
+              </w:pBdr>
+              <w:spacing w:line="240" w:lineRule="auto"/>
+            </w:pPr>
+          </w:p>
+          <w:p>
+            <w:pPr>
+              <w:widowControl w:val="0"/>
+              <w:pBdr>
+                <w:top w:val="nil"/>
+                <w:left w:val="nil"/>
+                <w:bottom w:val="nil"/>
+                <w:right w:val="nil"/>
+                <w:between w:val="nil"/>
+              </w:pBdr>
+              <w:spacing w:line="240" w:lineRule="auto"/>
+            </w:pPr>
+            <w:r>
+              <w:t>Author:</w:t>
+            </w:r>
+          </w:p>
+          <w:p>
+            <w:pPr>
+              <w:widowControl w:val="0"/>
+              <w:pBdr>
+                <w:top w:val="nil"/>
+                <w:left w:val="nil"/>
+                <w:bottom w:val="nil"/>
+                <w:right w:val="nil"/>
+                <w:between w:val="nil"/>
+              </w:pBdr>
+              <w:spacing w:line="240" w:lineRule="auto"/>
+            </w:pPr>
+            <w:r>
+              <w:t>Sean Van Acker</w:t>
+            </w:r>
+          </w:p>
+        </w:tc>
+        <w:tc>
+          <w:tcPr>
+            <w:tcW w:w="5215" w:type="dxa"/>
+            <w:shd w:val="clear" w:color="auto" w:fill="auto"/>
+            <w:tcMar>
+              <w:top w:w="100" w:type="dxa"/>
+              <w:left w:w="100" w:type="dxa"/>
+              <w:bottom w:w="100" w:type="dxa"/>
+              <w:right w:w="100" w:type="dxa"/>
+            </w:tcMar>
+          </w:tcPr>
+          <w:p>
+            <w:pPr>
+              <w:widowControl w:val="0"/>
+              <w:pBdr>
+                <w:top w:val="nil"/>
+                <w:left w:val="nil"/>
+                <w:bottom w:val="nil"/>
+                <w:right w:val="nil"/>
+                <w:between w:val="nil"/>
+              </w:pBdr>
+              <w:spacing w:line="240" w:lineRule="auto"/>
+            </w:pPr>
+            <w:r>
+              <w:t xml:space="preserve">Preconditions: </w:t>
+            </w:r>
+          </w:p>
+          <w:p>
+            <w:pPr>
+              <w:pStyle w:val="ListParagraph"/>
+              <w:widowControl w:val="0"/>
+              <w:numPr>
+                <w:ilvl w:val="0"/>
+                <w:numId w:val="13"/>
+              </w:numPr>
+              <w:pBdr>
+                <w:top w:val="nil"/>
+                <w:left w:val="nil"/>
+                <w:bottom w:val="nil"/>
+                <w:right w:val="nil"/>
+                <w:between w:val="nil"/>
+              </w:pBdr>
+              <w:spacing w:line="240" w:lineRule="auto"/>
+            </w:pPr>
+            <w:r>
+              <w:t>Run StudentDirectoryPanel.java</w:t>
+            </w:r>
+          </w:p>
+          <w:p>
+            <w:pPr>
+              <w:pStyle w:val="ListParagraph"/>
+              <w:widowControl w:val="0"/>
+              <w:numPr>
+                <w:ilvl w:val="0"/>
+                <w:numId w:val="13"/>
+              </w:numPr>
+              <w:pBdr>
+                <w:top w:val="nil"/>
+                <w:left w:val="nil"/>
+                <w:bottom w:val="nil"/>
+                <w:right w:val="nil"/>
+                <w:between w:val="nil"/>
+              </w:pBdr>
+              <w:spacing w:line="240" w:lineRule="auto"/>
+            </w:pPr>
+            <w:r>
+              <w:t>Choose “Load Student Directory”</w:t>
+            </w:r>
+          </w:p>
+          <w:p>
+            <w:pPr>
+              <w:pStyle w:val="ListParagraph"/>
+              <w:widowControl w:val="0"/>
+              <w:numPr>
+                <w:ilvl w:val="0"/>
+                <w:numId w:val="13"/>
+              </w:numPr>
+              <w:pBdr>
+                <w:top w:val="nil"/>
+                <w:left w:val="nil"/>
+                <w:bottom w:val="nil"/>
+                <w:right w:val="nil"/>
+                <w:between w:val="nil"/>
+              </w:pBdr>
+              <w:spacing w:line="240" w:lineRule="auto"/>
+            </w:pPr>
+            <w:r>
+              <w:t>Open “test-files”</w:t>
+            </w:r>
+          </w:p>
+          <w:p>
+            <w:pPr>
+              <w:pStyle w:val="ListParagraph"/>
+              <w:widowControl w:val="0"/>
+              <w:numPr>
+                <w:ilvl w:val="0"/>
+                <w:numId w:val="13"/>
+              </w:numPr>
+              <w:pBdr>
+                <w:top w:val="nil"/>
+                <w:left w:val="nil"/>
+                <w:bottom w:val="nil"/>
+                <w:right w:val="nil"/>
+                <w:between w:val="nil"/>
+              </w:pBdr>
+              <w:spacing w:line="240" w:lineRule="auto"/>
+            </w:pPr>
+            <w:r>
+              <w:t>Open “student_records.txt”</w:t>
+            </w:r>
+          </w:p>
+          <w:p>
+            <w:pPr>
+              <w:pStyle w:val="ListParagraph"/>
+              <w:widowControl w:val="0"/>
+              <w:pBdr>
+                <w:top w:val="nil"/>
+                <w:left w:val="nil"/>
+                <w:bottom w:val="nil"/>
+                <w:right w:val="nil"/>
+                <w:between w:val="nil"/>
+              </w:pBdr>
+              <w:spacing w:line="240" w:lineRule="auto"/>
+            </w:pPr>
+          </w:p>
+          <w:p>
+            <w:pPr>
+              <w:widowControl w:val="0"/>
+              <w:pBdr>
+                <w:top w:val="nil"/>
+                <w:left w:val="nil"/>
+                <w:bottom w:val="nil"/>
+                <w:right w:val="nil"/>
+                <w:between w:val="nil"/>
+              </w:pBdr>
+              <w:spacing w:line="240" w:lineRule="auto"/>
+            </w:pPr>
+            <w:r>
+              <w:t>Test:</w:t>
+            </w:r>
+          </w:p>
+          <w:p>
+            <w:pPr>
+              <w:pStyle w:val="ListParagraph"/>
+              <w:widowControl w:val="0"/>
+              <w:numPr>
+                <w:ilvl w:val="0"/>
+                <w:numId w:val="14"/>
+              </w:numPr>
+              <w:pBdr>
+                <w:top w:val="nil"/>
+                <w:left w:val="nil"/>
+                <w:bottom w:val="nil"/>
+                <w:right w:val="nil"/>
+                <w:between w:val="nil"/>
+              </w:pBdr>
+              <w:spacing w:line="240" w:lineRule="auto"/>
+            </w:pPr>
+            <w:r>
+              <w:t>Fill in the student information with the following:</w:t>
+            </w:r>
+          </w:p>
+          <w:p>
+            <w:pPr>
+              <w:widowControl w:val="0"/>
+              <w:pBdr>
+                <w:top w:val="nil"/>
+                <w:left w:val="nil"/>
+                <w:bottom w:val="nil"/>
+                <w:right w:val="nil"/>
+                <w:between w:val="nil"/>
+              </w:pBdr>
+              <w:spacing w:line="240" w:lineRule="auto"/>
+              <w:ind w:left="360"/>
+            </w:pPr>
+            <w:r>
+              <w:t>First Name: Sean</w:t>
+            </w:r>
+          </w:p>
+          <w:p>
+            <w:pPr>
+              <w:widowControl w:val="0"/>
+              <w:pBdr>
+                <w:top w:val="nil"/>
+                <w:left w:val="nil"/>
+                <w:bottom w:val="nil"/>
+                <w:right w:val="nil"/>
+                <w:between w:val="nil"/>
+              </w:pBdr>
+              <w:spacing w:line="240" w:lineRule="auto"/>
+              <w:ind w:left="360"/>
+            </w:pPr>
+            <w:r>
+              <w:t>Last Name: Van Acker</w:t>
+            </w:r>
+          </w:p>
+          <w:p>
+            <w:pPr>
+              <w:widowControl w:val="0"/>
+              <w:pBdr>
+                <w:top w:val="nil"/>
+                <w:left w:val="nil"/>
+                <w:bottom w:val="nil"/>
+                <w:right w:val="nil"/>
+                <w:between w:val="nil"/>
+              </w:pBdr>
+              <w:spacing w:line="240" w:lineRule="auto"/>
+              <w:ind w:left="360"/>
+            </w:pPr>
+            <w:r>
+              <w:t xml:space="preserve">ID: </w:t>
+            </w:r>
+            <w:proofErr w:type="spellStart"/>
+            <w:r>
+              <w:t>smvanack</w:t>
+            </w:r>
+            <w:proofErr w:type="spellEnd"/>
+          </w:p>
+          <w:p>
+            <w:pPr>
+              <w:widowControl w:val="0"/>
+              <w:pBdr>
+                <w:top w:val="nil"/>
+                <w:left w:val="nil"/>
+                <w:bottom w:val="nil"/>
+                <w:right w:val="nil"/>
+                <w:between w:val="nil"/>
+              </w:pBdr>
+              <w:spacing w:line="240" w:lineRule="auto"/>
+              <w:ind w:left="360"/>
+            </w:pPr>
+            <w:r>
+              <w:t>Email: smvanack.ncsu.edu</w:t>
+            </w:r>
+          </w:p>
+          <w:p>
+            <w:pPr>
+              <w:widowControl w:val="0"/>
+              <w:pBdr>
+                <w:top w:val="nil"/>
+                <w:left w:val="nil"/>
+                <w:bottom w:val="nil"/>
+                <w:right w:val="nil"/>
+                <w:between w:val="nil"/>
+              </w:pBdr>
+              <w:spacing w:line="240" w:lineRule="auto"/>
+              <w:ind w:left="360"/>
+            </w:pPr>
+            <w:r>
+              <w:t>Password: pw</w:t>
+            </w:r>
+          </w:p>
+          <w:p>
+            <w:pPr>
+              <w:widowControl w:val="0"/>
+              <w:pBdr>
+                <w:top w:val="nil"/>
+                <w:left w:val="nil"/>
+                <w:bottom w:val="nil"/>
+                <w:right w:val="nil"/>
+                <w:between w:val="nil"/>
+              </w:pBdr>
+              <w:spacing w:line="240" w:lineRule="auto"/>
+              <w:ind w:left="360"/>
+            </w:pPr>
+            <w:r>
+              <w:t xml:space="preserve">Repeat Password: </w:t>
+            </w:r>
+            <w:proofErr w:type="gramStart"/>
+            <w:r>
+              <w:t>pw</w:t>
+            </w:r>
+            <w:proofErr w:type="gramEnd"/>
+          </w:p>
+          <w:p>
+            <w:pPr>
+              <w:widowControl w:val="0"/>
+              <w:pBdr>
+                <w:top w:val="nil"/>
+                <w:left w:val="nil"/>
+                <w:bottom w:val="nil"/>
+                <w:right w:val="nil"/>
+                <w:between w:val="nil"/>
+              </w:pBdr>
+              <w:spacing w:line="240" w:lineRule="auto"/>
+              <w:ind w:left="360"/>
+            </w:pPr>
+            <w:r>
+              <w:t>Max Credits: 15</w:t>
+            </w:r>
+          </w:p>
+        </w:tc>
+        <w:tc>
+          <w:tcPr>
+            <w:tcW w:w="3255" w:type="dxa"/>
+            <w:shd w:val="clear" w:color="auto" w:fill="auto"/>
+            <w:tcMar>
+              <w:top w:w="100" w:type="dxa"/>
+              <w:left w:w="100" w:type="dxa"/>
+              <w:bottom w:w="100" w:type="dxa"/>
+              <w:right w:w="100" w:type="dxa"/>
+            </w:tcMar>
+          </w:tcPr>
+          <w:p>
+            <w:pPr>
+              <w:widowControl w:val="0"/>
+              <w:pBdr>
+                <w:top w:val="nil"/>
+                <w:left w:val="nil"/>
+                <w:bottom w:val="nil"/>
+                <w:right w:val="nil"/>
+                <w:between w:val="nil"/>
+              </w:pBdr>
+              <w:spacing w:line="240" w:lineRule="auto"/>
+            </w:pPr>
+            <w:r>
+              <w:t>“Invalid Email” popup</w:t>
+            </w:r>
+          </w:p>
+        </w:tc>
+        <w:tc>
+          <w:tcPr>
+            <w:tcW w:w="3240" w:type="dxa"/>
+            <w:shd w:val="clear" w:color="auto" w:fill="auto"/>
+            <w:tcMar>
+              <w:top w:w="100" w:type="dxa"/>
+              <w:left w:w="100" w:type="dxa"/>
+              <w:bottom w:w="100" w:type="dxa"/>
+              <w:right w:w="100" w:type="dxa"/>
+            </w:tcMar>
+          </w:tcPr>
+          <w:p>
+            <w:pPr>
+              <w:widowControl w:val="0"/>
+              <w:pBdr>
+                <w:top w:val="nil"/>
+                <w:left w:val="nil"/>
+                <w:bottom w:val="nil"/>
+                <w:right w:val="nil"/>
+                <w:between w:val="nil"/>
+              </w:pBdr>
+              <w:spacing w:line="240" w:lineRule="auto"/>
+              <w:rPr>
+                <w:b/>
+              </w:rPr>
+            </w:pPr>
+            <w:r>
+              <w:rPr>
+                <w:b/>
+              </w:rPr>
+              <w:t>“Invalid Email” popup displayed</w:t>
+            </w:r>
+          </w:p>
+        </w:tc>
+      </w:tr>
+      <w:tr>
+        <w:tc>
+          <w:tcPr>
+            <w:tcW w:w="1250" w:type="dxa"/>
+            <w:shd w:val="clear" w:color="auto" w:fill="auto"/>
+            <w:tcMar>
+              <w:top w:w="100" w:type="dxa"/>
+              <w:left w:w="100" w:type="dxa"/>
+              <w:bottom w:w="100" w:type="dxa"/>
+              <w:right w:w="100" w:type="dxa"/>
+            </w:tcMar>
+          </w:tcPr>
+          <w:p>
+            <w:pPr>
+              <w:widowControl w:val="0"/>
+              <w:pBdr>
+                <w:top w:val="nil"/>
+                <w:left w:val="nil"/>
+                <w:bottom w:val="nil"/>
+                <w:right w:val="nil"/>
+                <w:between w:val="nil"/>
+              </w:pBdr>
+              <w:spacing w:line="240" w:lineRule="auto"/>
+            </w:pPr>
+            <w:r>
+              <w:t>Test 1</w:t>
+            </w:r>
+            <w:r>
+              <w:t>2</w:t>
+            </w:r>
+          </w:p>
+          <w:p>
+            <w:pPr>
+              <w:widowControl w:val="0"/>
+              <w:pBdr>
+                <w:top w:val="nil"/>
+                <w:left w:val="nil"/>
+                <w:bottom w:val="nil"/>
+                <w:right w:val="nil"/>
+                <w:between w:val="nil"/>
+              </w:pBdr>
+              <w:spacing w:line="240" w:lineRule="auto"/>
+            </w:pPr>
+          </w:p>
+          <w:p>
+            <w:pPr>
+              <w:widowControl w:val="0"/>
+              <w:pBdr>
+                <w:top w:val="nil"/>
+                <w:left w:val="nil"/>
+                <w:bottom w:val="nil"/>
+                <w:right w:val="nil"/>
+                <w:between w:val="nil"/>
+              </w:pBdr>
+              <w:spacing w:line="240" w:lineRule="auto"/>
+            </w:pPr>
+            <w:r>
+              <w:t>Invalid Email: Does not contain an ‘</w:t>
+            </w:r>
+            <w:r>
+              <w:t>.</w:t>
+            </w:r>
+            <w:r>
+              <w:t xml:space="preserve">’ </w:t>
+            </w:r>
+            <w:proofErr w:type="gramStart"/>
+            <w:r>
+              <w:t>Character</w:t>
+            </w:r>
+            <w:proofErr w:type="gramEnd"/>
+          </w:p>
+          <w:p>
+            <w:pPr>
+              <w:widowControl w:val="0"/>
+              <w:pBdr>
+                <w:top w:val="nil"/>
+                <w:left w:val="nil"/>
+                <w:bottom w:val="nil"/>
+                <w:right w:val="nil"/>
+                <w:between w:val="nil"/>
+              </w:pBdr>
+              <w:spacing w:line="240" w:lineRule="auto"/>
+            </w:pPr>
+          </w:p>
+          <w:p>
+            <w:pPr>
+              <w:widowControl w:val="0"/>
+              <w:pBdr>
+                <w:top w:val="nil"/>
+                <w:left w:val="nil"/>
+                <w:bottom w:val="nil"/>
+                <w:right w:val="nil"/>
+                <w:between w:val="nil"/>
+              </w:pBdr>
+              <w:spacing w:line="240" w:lineRule="auto"/>
+            </w:pPr>
+            <w:r>
+              <w:t>Author:</w:t>
+            </w:r>
+          </w:p>
+          <w:p>
+            <w:pPr>
+              <w:widowControl w:val="0"/>
+              <w:pBdr>
+                <w:top w:val="nil"/>
+                <w:left w:val="nil"/>
+                <w:bottom w:val="nil"/>
+                <w:right w:val="nil"/>
+                <w:between w:val="nil"/>
+              </w:pBdr>
+              <w:spacing w:line="240" w:lineRule="auto"/>
+            </w:pPr>
+            <w:r>
+              <w:t>Sean Van Acker</w:t>
+            </w:r>
+          </w:p>
+        </w:tc>
+        <w:tc>
+          <w:tcPr>
+            <w:tcW w:w="5215" w:type="dxa"/>
+            <w:shd w:val="clear" w:color="auto" w:fill="auto"/>
+            <w:tcMar>
+              <w:top w:w="100" w:type="dxa"/>
+              <w:left w:w="100" w:type="dxa"/>
+              <w:bottom w:w="100" w:type="dxa"/>
+              <w:right w:w="100" w:type="dxa"/>
+            </w:tcMar>
+          </w:tcPr>
+          <w:p>
+            <w:pPr>
+              <w:widowControl w:val="0"/>
+              <w:pBdr>
+                <w:top w:val="nil"/>
+                <w:left w:val="nil"/>
+                <w:bottom w:val="nil"/>
+                <w:right w:val="nil"/>
+                <w:between w:val="nil"/>
+              </w:pBdr>
+              <w:spacing w:line="240" w:lineRule="auto"/>
+            </w:pPr>
+            <w:r>
+              <w:t xml:space="preserve">Preconditions: </w:t>
+            </w:r>
+          </w:p>
+          <w:p>
+            <w:pPr>
+              <w:pStyle w:val="ListParagraph"/>
+              <w:widowControl w:val="0"/>
+              <w:pBdr>
+                <w:top w:val="nil"/>
+                <w:left w:val="nil"/>
+                <w:bottom w:val="nil"/>
+                <w:right w:val="nil"/>
+                <w:between w:val="nil"/>
+              </w:pBdr>
+              <w:spacing w:line="240" w:lineRule="auto"/>
+            </w:pPr>
+            <w:r>
+              <w:t>Test 11 Finished</w:t>
+            </w:r>
+          </w:p>
+          <w:p>
+            <w:pPr>
+              <w:widowControl w:val="0"/>
+              <w:pBdr>
+                <w:top w:val="nil"/>
+                <w:left w:val="nil"/>
+                <w:bottom w:val="nil"/>
+                <w:right w:val="nil"/>
+                <w:between w:val="nil"/>
+              </w:pBdr>
+              <w:spacing w:line="240" w:lineRule="auto"/>
+            </w:pPr>
+            <w:r>
+              <w:t>Test:</w:t>
+            </w:r>
+          </w:p>
+          <w:p>
+            <w:pPr>
+              <w:pStyle w:val="ListParagraph"/>
+              <w:widowControl w:val="0"/>
+              <w:numPr>
+                <w:ilvl w:val="0"/>
+                <w:numId w:val="15"/>
+              </w:numPr>
+              <w:pBdr>
+                <w:top w:val="nil"/>
+                <w:left w:val="nil"/>
+                <w:bottom w:val="nil"/>
+                <w:right w:val="nil"/>
+                <w:between w:val="nil"/>
+              </w:pBdr>
+              <w:spacing w:line="240" w:lineRule="auto"/>
+            </w:pPr>
+            <w:r>
+              <w:t>Fill in the student information with the following:</w:t>
+            </w:r>
+          </w:p>
+          <w:p>
+            <w:pPr>
+              <w:widowControl w:val="0"/>
+              <w:pBdr>
+                <w:top w:val="nil"/>
+                <w:left w:val="nil"/>
+                <w:bottom w:val="nil"/>
+                <w:right w:val="nil"/>
+                <w:between w:val="nil"/>
+              </w:pBdr>
+              <w:spacing w:line="240" w:lineRule="auto"/>
+              <w:ind w:left="360"/>
+            </w:pPr>
+            <w:r>
+              <w:t>First Name: Sean</w:t>
+            </w:r>
+          </w:p>
+          <w:p>
+            <w:pPr>
+              <w:widowControl w:val="0"/>
+              <w:pBdr>
+                <w:top w:val="nil"/>
+                <w:left w:val="nil"/>
+                <w:bottom w:val="nil"/>
+                <w:right w:val="nil"/>
+                <w:between w:val="nil"/>
+              </w:pBdr>
+              <w:spacing w:line="240" w:lineRule="auto"/>
+              <w:ind w:left="360"/>
+            </w:pPr>
+            <w:r>
+              <w:t>Last Name: Van Acker</w:t>
+            </w:r>
+          </w:p>
+          <w:p>
+            <w:pPr>
+              <w:widowControl w:val="0"/>
+              <w:pBdr>
+                <w:top w:val="nil"/>
+                <w:left w:val="nil"/>
+                <w:bottom w:val="nil"/>
+                <w:right w:val="nil"/>
+                <w:between w:val="nil"/>
+              </w:pBdr>
+              <w:spacing w:line="240" w:lineRule="auto"/>
+              <w:ind w:left="360"/>
+            </w:pPr>
+            <w:r>
+              <w:t xml:space="preserve">ID: </w:t>
+            </w:r>
+            <w:proofErr w:type="spellStart"/>
+            <w:r>
+              <w:t>smvanack</w:t>
+            </w:r>
+            <w:proofErr w:type="spellEnd"/>
+          </w:p>
+          <w:p>
+            <w:pPr>
+              <w:widowControl w:val="0"/>
+              <w:pBdr>
+                <w:top w:val="nil"/>
+                <w:left w:val="nil"/>
+                <w:bottom w:val="nil"/>
+                <w:right w:val="nil"/>
+                <w:between w:val="nil"/>
+              </w:pBdr>
+              <w:spacing w:line="240" w:lineRule="auto"/>
+              <w:ind w:left="360"/>
+            </w:pPr>
+            <w:r>
+              <w:t xml:space="preserve">Email: </w:t>
+            </w:r>
+            <w:proofErr w:type="spellStart"/>
+            <w:r>
+              <w:t>smvanack</w:t>
+            </w:r>
+            <w:r>
+              <w:t>@</w:t>
+            </w:r>
+            <w:proofErr w:type="gramStart"/>
+            <w:r>
+              <w:t>ncsu</w:t>
+            </w:r>
+            <w:r>
+              <w:t>,</w:t>
+            </w:r>
+            <w:r>
+              <w:t>edu</w:t>
+            </w:r>
+            <w:proofErr w:type="spellEnd"/>
+            <w:proofErr w:type="gramEnd"/>
+          </w:p>
+          <w:p>
+            <w:pPr>
+              <w:widowControl w:val="0"/>
+              <w:pBdr>
+                <w:top w:val="nil"/>
+                <w:left w:val="nil"/>
+                <w:bottom w:val="nil"/>
+                <w:right w:val="nil"/>
+                <w:between w:val="nil"/>
+              </w:pBdr>
+              <w:spacing w:line="240" w:lineRule="auto"/>
+              <w:ind w:left="360"/>
+            </w:pPr>
+            <w:r>
+              <w:t>Password: pw</w:t>
+            </w:r>
+          </w:p>
+          <w:p>
+            <w:pPr>
+              <w:widowControl w:val="0"/>
+              <w:pBdr>
+                <w:top w:val="nil"/>
+                <w:left w:val="nil"/>
+                <w:bottom w:val="nil"/>
+                <w:right w:val="nil"/>
+                <w:between w:val="nil"/>
+              </w:pBdr>
+              <w:spacing w:line="240" w:lineRule="auto"/>
+              <w:ind w:left="360"/>
+            </w:pPr>
+            <w:r>
+              <w:t xml:space="preserve">Repeat Password: </w:t>
+            </w:r>
+            <w:proofErr w:type="gramStart"/>
+            <w:r>
+              <w:t>pw</w:t>
+            </w:r>
+            <w:proofErr w:type="gramEnd"/>
+          </w:p>
+          <w:p>
+            <w:pPr>
+              <w:widowControl w:val="0"/>
+              <w:pBdr>
+                <w:top w:val="nil"/>
+                <w:left w:val="nil"/>
+                <w:bottom w:val="nil"/>
+                <w:right w:val="nil"/>
+                <w:between w:val="nil"/>
+              </w:pBdr>
+              <w:spacing w:line="240" w:lineRule="auto"/>
+            </w:pPr>
+            <w:r>
+              <w:t xml:space="preserve">      </w:t>
+            </w:r>
+            <w:r>
+              <w:t>Max Credits: 15</w:t>
+            </w:r>
+          </w:p>
+        </w:tc>
+        <w:tc>
+          <w:tcPr>
+            <w:tcW w:w="3255" w:type="dxa"/>
+            <w:shd w:val="clear" w:color="auto" w:fill="auto"/>
+            <w:tcMar>
+              <w:top w:w="100" w:type="dxa"/>
+              <w:left w:w="100" w:type="dxa"/>
+              <w:bottom w:w="100" w:type="dxa"/>
+              <w:right w:w="100" w:type="dxa"/>
+            </w:tcMar>
+          </w:tcPr>
+          <w:p>
+            <w:pPr>
+              <w:widowControl w:val="0"/>
+              <w:pBdr>
+                <w:top w:val="nil"/>
+                <w:left w:val="nil"/>
+                <w:bottom w:val="nil"/>
+                <w:right w:val="nil"/>
+                <w:between w:val="nil"/>
+              </w:pBdr>
+              <w:spacing w:line="240" w:lineRule="auto"/>
+            </w:pPr>
+            <w:r>
+              <w:t>“Invalid Email” popup</w:t>
+            </w:r>
+          </w:p>
+        </w:tc>
+        <w:tc>
+          <w:tcPr>
+            <w:tcW w:w="3240" w:type="dxa"/>
+            <w:shd w:val="clear" w:color="auto" w:fill="auto"/>
+            <w:tcMar>
+              <w:top w:w="100" w:type="dxa"/>
+              <w:left w:w="100" w:type="dxa"/>
+              <w:bottom w:w="100" w:type="dxa"/>
+              <w:right w:w="100" w:type="dxa"/>
+            </w:tcMar>
+          </w:tcPr>
+          <w:p>
+            <w:pPr>
+              <w:widowControl w:val="0"/>
+              <w:pBdr>
+                <w:top w:val="nil"/>
+                <w:left w:val="nil"/>
+                <w:bottom w:val="nil"/>
+                <w:right w:val="nil"/>
+                <w:between w:val="nil"/>
+              </w:pBdr>
+              <w:spacing w:line="240" w:lineRule="auto"/>
+              <w:rPr>
+                <w:b/>
+              </w:rPr>
+            </w:pPr>
+            <w:r>
+              <w:rPr>
+                <w:b/>
+              </w:rPr>
+              <w:t>“Invalid Email” popup displayed</w:t>
+            </w:r>
+          </w:p>
+        </w:tc>
+      </w:tr>
+      <w:tr>
+        <w:tc>
+          <w:tcPr>
+            <w:tcW w:w="1250" w:type="dxa"/>
+            <w:shd w:val="clear" w:color="auto" w:fill="auto"/>
+            <w:tcMar>
+              <w:top w:w="100" w:type="dxa"/>
+              <w:left w:w="100" w:type="dxa"/>
+              <w:bottom w:w="100" w:type="dxa"/>
+              <w:right w:w="100" w:type="dxa"/>
+            </w:tcMar>
+          </w:tcPr>
+          <w:p>
+            <w:pPr>
+              <w:widowControl w:val="0"/>
+              <w:pBdr>
+                <w:top w:val="nil"/>
+                <w:left w:val="nil"/>
+                <w:bottom w:val="nil"/>
+                <w:right w:val="nil"/>
+                <w:between w:val="nil"/>
+              </w:pBdr>
+              <w:spacing w:line="240" w:lineRule="auto"/>
+            </w:pPr>
+            <w:r>
+              <w:lastRenderedPageBreak/>
+              <w:t>Test 1</w:t>
+            </w:r>
+            <w:r>
+              <w:t>3</w:t>
+            </w:r>
+          </w:p>
+          <w:p>
+            <w:pPr>
+              <w:widowControl w:val="0"/>
+              <w:pBdr>
+                <w:top w:val="nil"/>
+                <w:left w:val="nil"/>
+                <w:bottom w:val="nil"/>
+                <w:right w:val="nil"/>
+                <w:between w:val="nil"/>
+              </w:pBdr>
+              <w:spacing w:line="240" w:lineRule="auto"/>
+            </w:pPr>
+          </w:p>
+          <w:p>
+            <w:pPr>
+              <w:widowControl w:val="0"/>
+              <w:pBdr>
+                <w:top w:val="nil"/>
+                <w:left w:val="nil"/>
+                <w:bottom w:val="nil"/>
+                <w:right w:val="nil"/>
+                <w:between w:val="nil"/>
+              </w:pBdr>
+              <w:spacing w:line="240" w:lineRule="auto"/>
+            </w:pPr>
+            <w:r>
+              <w:t xml:space="preserve">Invalid Email: </w:t>
+            </w:r>
+            <w:r>
+              <w:t xml:space="preserve">The last ‘.’ Character in the email is before </w:t>
+            </w:r>
+            <w:proofErr w:type="gramStart"/>
+            <w:r>
+              <w:t>the ’</w:t>
+            </w:r>
+            <w:proofErr w:type="gramEnd"/>
+            <w:r>
+              <w:t>@’ character</w:t>
+            </w:r>
+          </w:p>
+          <w:p>
+            <w:pPr>
+              <w:widowControl w:val="0"/>
+              <w:pBdr>
+                <w:top w:val="nil"/>
+                <w:left w:val="nil"/>
+                <w:bottom w:val="nil"/>
+                <w:right w:val="nil"/>
+                <w:between w:val="nil"/>
+              </w:pBdr>
+              <w:spacing w:line="240" w:lineRule="auto"/>
+            </w:pPr>
+          </w:p>
+          <w:p>
+            <w:pPr>
+              <w:widowControl w:val="0"/>
+              <w:pBdr>
+                <w:top w:val="nil"/>
+                <w:left w:val="nil"/>
+                <w:bottom w:val="nil"/>
+                <w:right w:val="nil"/>
+                <w:between w:val="nil"/>
+              </w:pBdr>
+              <w:spacing w:line="240" w:lineRule="auto"/>
+            </w:pPr>
+            <w:r>
+              <w:t>Author:</w:t>
+            </w:r>
+          </w:p>
+          <w:p>
+            <w:pPr>
+              <w:widowControl w:val="0"/>
+              <w:pBdr>
+                <w:top w:val="nil"/>
+                <w:left w:val="nil"/>
+                <w:bottom w:val="nil"/>
+                <w:right w:val="nil"/>
+                <w:between w:val="nil"/>
+              </w:pBdr>
+              <w:spacing w:line="240" w:lineRule="auto"/>
+            </w:pPr>
+            <w:r>
+              <w:t>Sean Van Acker</w:t>
+            </w:r>
+          </w:p>
+        </w:tc>
+        <w:tc>
+          <w:tcPr>
+            <w:tcW w:w="5215" w:type="dxa"/>
+            <w:shd w:val="clear" w:color="auto" w:fill="auto"/>
+            <w:tcMar>
+              <w:top w:w="100" w:type="dxa"/>
+              <w:left w:w="100" w:type="dxa"/>
+              <w:bottom w:w="100" w:type="dxa"/>
+              <w:right w:w="100" w:type="dxa"/>
+            </w:tcMar>
+          </w:tcPr>
+          <w:p>
+            <w:pPr>
+              <w:widowControl w:val="0"/>
+              <w:pBdr>
+                <w:top w:val="nil"/>
+                <w:left w:val="nil"/>
+                <w:bottom w:val="nil"/>
+                <w:right w:val="nil"/>
+                <w:between w:val="nil"/>
+              </w:pBdr>
+              <w:spacing w:line="240" w:lineRule="auto"/>
+            </w:pPr>
+            <w:r>
+              <w:t xml:space="preserve">Preconditions: </w:t>
+            </w:r>
+          </w:p>
+          <w:p>
+            <w:pPr>
+              <w:pStyle w:val="ListParagraph"/>
+              <w:widowControl w:val="0"/>
+              <w:pBdr>
+                <w:top w:val="nil"/>
+                <w:left w:val="nil"/>
+                <w:bottom w:val="nil"/>
+                <w:right w:val="nil"/>
+                <w:between w:val="nil"/>
+              </w:pBdr>
+              <w:spacing w:line="240" w:lineRule="auto"/>
+            </w:pPr>
+            <w:r>
+              <w:t>Test 1</w:t>
+            </w:r>
+            <w:r>
+              <w:t>2</w:t>
+            </w:r>
+            <w:r>
+              <w:t xml:space="preserve"> Finished</w:t>
+            </w:r>
+          </w:p>
+          <w:p>
+            <w:pPr>
+              <w:widowControl w:val="0"/>
+              <w:pBdr>
+                <w:top w:val="nil"/>
+                <w:left w:val="nil"/>
+                <w:bottom w:val="nil"/>
+                <w:right w:val="nil"/>
+                <w:between w:val="nil"/>
+              </w:pBdr>
+              <w:spacing w:line="240" w:lineRule="auto"/>
+            </w:pPr>
+            <w:r>
+              <w:t>Test:</w:t>
+            </w:r>
+          </w:p>
+          <w:p>
+            <w:pPr>
+              <w:pStyle w:val="ListParagraph"/>
+              <w:widowControl w:val="0"/>
+              <w:numPr>
+                <w:ilvl w:val="0"/>
+                <w:numId w:val="16"/>
+              </w:numPr>
+              <w:pBdr>
+                <w:top w:val="nil"/>
+                <w:left w:val="nil"/>
+                <w:bottom w:val="nil"/>
+                <w:right w:val="nil"/>
+                <w:between w:val="nil"/>
+              </w:pBdr>
+              <w:spacing w:line="240" w:lineRule="auto"/>
+            </w:pPr>
+            <w:r>
+              <w:t>Fill in the student information with the following:</w:t>
+            </w:r>
+          </w:p>
+          <w:p>
+            <w:pPr>
+              <w:widowControl w:val="0"/>
+              <w:pBdr>
+                <w:top w:val="nil"/>
+                <w:left w:val="nil"/>
+                <w:bottom w:val="nil"/>
+                <w:right w:val="nil"/>
+                <w:between w:val="nil"/>
+              </w:pBdr>
+              <w:spacing w:line="240" w:lineRule="auto"/>
+              <w:ind w:left="360"/>
+            </w:pPr>
+            <w:r>
+              <w:t>First Name: Sean</w:t>
+            </w:r>
+          </w:p>
+          <w:p>
+            <w:pPr>
+              <w:widowControl w:val="0"/>
+              <w:pBdr>
+                <w:top w:val="nil"/>
+                <w:left w:val="nil"/>
+                <w:bottom w:val="nil"/>
+                <w:right w:val="nil"/>
+                <w:between w:val="nil"/>
+              </w:pBdr>
+              <w:spacing w:line="240" w:lineRule="auto"/>
+              <w:ind w:left="360"/>
+            </w:pPr>
+            <w:r>
+              <w:t>Last Name: Van Acker</w:t>
+            </w:r>
+          </w:p>
+          <w:p>
+            <w:pPr>
+              <w:widowControl w:val="0"/>
+              <w:pBdr>
+                <w:top w:val="nil"/>
+                <w:left w:val="nil"/>
+                <w:bottom w:val="nil"/>
+                <w:right w:val="nil"/>
+                <w:between w:val="nil"/>
+              </w:pBdr>
+              <w:spacing w:line="240" w:lineRule="auto"/>
+              <w:ind w:left="360"/>
+            </w:pPr>
+            <w:r>
+              <w:t xml:space="preserve">ID: </w:t>
+            </w:r>
+            <w:proofErr w:type="spellStart"/>
+            <w:r>
+              <w:t>smvanack</w:t>
+            </w:r>
+            <w:proofErr w:type="spellEnd"/>
+          </w:p>
+          <w:p>
+            <w:pPr>
+              <w:widowControl w:val="0"/>
+              <w:pBdr>
+                <w:top w:val="nil"/>
+                <w:left w:val="nil"/>
+                <w:bottom w:val="nil"/>
+                <w:right w:val="nil"/>
+                <w:between w:val="nil"/>
+              </w:pBdr>
+              <w:spacing w:line="240" w:lineRule="auto"/>
+              <w:ind w:left="360"/>
+            </w:pPr>
+            <w:r>
+              <w:t xml:space="preserve">Email: </w:t>
+            </w:r>
+            <w:proofErr w:type="spellStart"/>
+            <w:proofErr w:type="gramStart"/>
+            <w:r>
+              <w:t>smvanack</w:t>
+            </w:r>
+            <w:r>
+              <w:t>.</w:t>
+            </w:r>
+            <w:r>
+              <w:t>ncsu</w:t>
+            </w:r>
+            <w:proofErr w:type="gramEnd"/>
+            <w:r>
+              <w:t>@</w:t>
+            </w:r>
+            <w:r>
+              <w:t>edu</w:t>
+            </w:r>
+            <w:proofErr w:type="spellEnd"/>
+          </w:p>
+          <w:p>
+            <w:pPr>
+              <w:widowControl w:val="0"/>
+              <w:pBdr>
+                <w:top w:val="nil"/>
+                <w:left w:val="nil"/>
+                <w:bottom w:val="nil"/>
+                <w:right w:val="nil"/>
+                <w:between w:val="nil"/>
+              </w:pBdr>
+              <w:spacing w:line="240" w:lineRule="auto"/>
+              <w:ind w:left="360"/>
+            </w:pPr>
+            <w:r>
+              <w:t>Password: pw</w:t>
+            </w:r>
+          </w:p>
+          <w:p>
+            <w:pPr>
+              <w:widowControl w:val="0"/>
+              <w:pBdr>
+                <w:top w:val="nil"/>
+                <w:left w:val="nil"/>
+                <w:bottom w:val="nil"/>
+                <w:right w:val="nil"/>
+                <w:between w:val="nil"/>
+              </w:pBdr>
+              <w:spacing w:line="240" w:lineRule="auto"/>
+              <w:ind w:left="360"/>
+            </w:pPr>
+            <w:r>
+              <w:t xml:space="preserve">Repeat Password: </w:t>
+            </w:r>
+            <w:proofErr w:type="gramStart"/>
+            <w:r>
+              <w:t>pw</w:t>
+            </w:r>
+            <w:proofErr w:type="gramEnd"/>
+          </w:p>
+          <w:p>
+            <w:pPr>
+              <w:widowControl w:val="0"/>
+              <w:pBdr>
+                <w:top w:val="nil"/>
+                <w:left w:val="nil"/>
+                <w:bottom w:val="nil"/>
+                <w:right w:val="nil"/>
+                <w:between w:val="nil"/>
+              </w:pBdr>
+              <w:spacing w:line="240" w:lineRule="auto"/>
+            </w:pPr>
+            <w:r>
+              <w:t xml:space="preserve">      Max Credits: 15</w:t>
+            </w:r>
+          </w:p>
+        </w:tc>
+        <w:tc>
+          <w:tcPr>
+            <w:tcW w:w="3255" w:type="dxa"/>
+            <w:shd w:val="clear" w:color="auto" w:fill="auto"/>
+            <w:tcMar>
+              <w:top w:w="100" w:type="dxa"/>
+              <w:left w:w="100" w:type="dxa"/>
+              <w:bottom w:w="100" w:type="dxa"/>
+              <w:right w:w="100" w:type="dxa"/>
+            </w:tcMar>
+          </w:tcPr>
+          <w:p>
+            <w:pPr>
+              <w:widowControl w:val="0"/>
+              <w:pBdr>
+                <w:top w:val="nil"/>
+                <w:left w:val="nil"/>
+                <w:bottom w:val="nil"/>
+                <w:right w:val="nil"/>
+                <w:between w:val="nil"/>
+              </w:pBdr>
+              <w:spacing w:line="240" w:lineRule="auto"/>
+            </w:pPr>
+            <w:r>
+              <w:t>“Invalid Email” popup</w:t>
+            </w:r>
+          </w:p>
+        </w:tc>
+        <w:tc>
+          <w:tcPr>
+            <w:tcW w:w="3240" w:type="dxa"/>
+            <w:shd w:val="clear" w:color="auto" w:fill="auto"/>
+            <w:tcMar>
+              <w:top w:w="100" w:type="dxa"/>
+              <w:left w:w="100" w:type="dxa"/>
+              <w:bottom w:w="100" w:type="dxa"/>
+              <w:right w:w="100" w:type="dxa"/>
+            </w:tcMar>
+          </w:tcPr>
+          <w:p>
+            <w:pPr>
+              <w:widowControl w:val="0"/>
+              <w:pBdr>
+                <w:top w:val="nil"/>
+                <w:left w:val="nil"/>
+                <w:bottom w:val="nil"/>
+                <w:right w:val="nil"/>
+                <w:between w:val="nil"/>
+              </w:pBdr>
+              <w:spacing w:line="240" w:lineRule="auto"/>
+              <w:rPr>
+                <w:b/>
+              </w:rPr>
+            </w:pPr>
+            <w:r>
+              <w:rPr>
+                <w:b/>
+              </w:rPr>
+              <w:t>“Invalid Email” popup displayed</w:t>
+            </w:r>
+          </w:p>
+        </w:tc>
+      </w:tr>
+      <w:tr>
+        <w:tc>
+          <w:tcPr>
+            <w:tcW w:w="1250" w:type="dxa"/>
+            <w:shd w:val="clear" w:color="auto" w:fill="auto"/>
+            <w:tcMar>
+              <w:top w:w="100" w:type="dxa"/>
+              <w:left w:w="100" w:type="dxa"/>
+              <w:bottom w:w="100" w:type="dxa"/>
+              <w:right w:w="100" w:type="dxa"/>
+            </w:tcMar>
+          </w:tcPr>
+          <w:p>
+            <w:pPr>
+              <w:widowControl w:val="0"/>
+              <w:pBdr>
+                <w:top w:val="nil"/>
+                <w:left w:val="nil"/>
+                <w:bottom w:val="nil"/>
+                <w:right w:val="nil"/>
+                <w:between w:val="nil"/>
+              </w:pBdr>
+              <w:spacing w:line="240" w:lineRule="auto"/>
+            </w:pPr>
+            <w:r>
+              <w:t>Test 1</w:t>
+            </w:r>
+            <w:r>
+              <w:t>4</w:t>
+            </w:r>
+          </w:p>
+          <w:p>
+            <w:pPr>
+              <w:widowControl w:val="0"/>
+              <w:pBdr>
+                <w:top w:val="nil"/>
+                <w:left w:val="nil"/>
+                <w:bottom w:val="nil"/>
+                <w:right w:val="nil"/>
+                <w:between w:val="nil"/>
+              </w:pBdr>
+              <w:spacing w:line="240" w:lineRule="auto"/>
+            </w:pPr>
+          </w:p>
+          <w:p>
+            <w:pPr>
+              <w:widowControl w:val="0"/>
+              <w:pBdr>
+                <w:top w:val="nil"/>
+                <w:left w:val="nil"/>
+                <w:bottom w:val="nil"/>
+                <w:right w:val="nil"/>
+                <w:between w:val="nil"/>
+              </w:pBdr>
+              <w:spacing w:line="240" w:lineRule="auto"/>
+            </w:pPr>
+            <w:r>
+              <w:t xml:space="preserve">Invalid Email: </w:t>
+            </w:r>
+            <w:r>
+              <w:t xml:space="preserve">Email is null or an empty </w:t>
+            </w:r>
+            <w:proofErr w:type="gramStart"/>
+            <w:r>
+              <w:t>string</w:t>
+            </w:r>
+            <w:proofErr w:type="gramEnd"/>
+          </w:p>
+          <w:p>
+            <w:pPr>
+              <w:widowControl w:val="0"/>
+              <w:pBdr>
+                <w:top w:val="nil"/>
+                <w:left w:val="nil"/>
+                <w:bottom w:val="nil"/>
+                <w:right w:val="nil"/>
+                <w:between w:val="nil"/>
+              </w:pBdr>
+              <w:spacing w:line="240" w:lineRule="auto"/>
+            </w:pPr>
+          </w:p>
+          <w:p>
+            <w:pPr>
+              <w:widowControl w:val="0"/>
+              <w:pBdr>
+                <w:top w:val="nil"/>
+                <w:left w:val="nil"/>
+                <w:bottom w:val="nil"/>
+                <w:right w:val="nil"/>
+                <w:between w:val="nil"/>
+              </w:pBdr>
+              <w:spacing w:line="240" w:lineRule="auto"/>
+            </w:pPr>
+          </w:p>
+          <w:p>
+            <w:pPr>
+              <w:widowControl w:val="0"/>
+              <w:pBdr>
+                <w:top w:val="nil"/>
+                <w:left w:val="nil"/>
+                <w:bottom w:val="nil"/>
+                <w:right w:val="nil"/>
+                <w:between w:val="nil"/>
+              </w:pBdr>
+              <w:spacing w:line="240" w:lineRule="auto"/>
+            </w:pPr>
+            <w:r>
+              <w:t>Author:</w:t>
+            </w:r>
+          </w:p>
+          <w:p>
+            <w:pPr>
+              <w:widowControl w:val="0"/>
+              <w:pBdr>
+                <w:top w:val="nil"/>
+                <w:left w:val="nil"/>
+                <w:bottom w:val="nil"/>
+                <w:right w:val="nil"/>
+                <w:between w:val="nil"/>
+              </w:pBdr>
+              <w:spacing w:line="240" w:lineRule="auto"/>
+            </w:pPr>
+            <w:r>
+              <w:t>Sean Van Acker</w:t>
+            </w:r>
+          </w:p>
+        </w:tc>
+        <w:tc>
+          <w:tcPr>
+            <w:tcW w:w="5215" w:type="dxa"/>
+            <w:shd w:val="clear" w:color="auto" w:fill="auto"/>
+            <w:tcMar>
+              <w:top w:w="100" w:type="dxa"/>
+              <w:left w:w="100" w:type="dxa"/>
+              <w:bottom w:w="100" w:type="dxa"/>
+              <w:right w:w="100" w:type="dxa"/>
+            </w:tcMar>
+          </w:tcPr>
+          <w:p>
+            <w:pPr>
+              <w:widowControl w:val="0"/>
+              <w:pBdr>
+                <w:top w:val="nil"/>
+                <w:left w:val="nil"/>
+                <w:bottom w:val="nil"/>
+                <w:right w:val="nil"/>
+                <w:between w:val="nil"/>
+              </w:pBdr>
+              <w:spacing w:line="240" w:lineRule="auto"/>
+            </w:pPr>
+            <w:r>
+              <w:t xml:space="preserve">Preconditions: </w:t>
+            </w:r>
+          </w:p>
+          <w:p>
+            <w:pPr>
+              <w:pStyle w:val="ListParagraph"/>
+              <w:widowControl w:val="0"/>
+              <w:pBdr>
+                <w:top w:val="nil"/>
+                <w:left w:val="nil"/>
+                <w:bottom w:val="nil"/>
+                <w:right w:val="nil"/>
+                <w:between w:val="nil"/>
+              </w:pBdr>
+              <w:spacing w:line="240" w:lineRule="auto"/>
+            </w:pPr>
+            <w:r>
+              <w:t>Test 12 Finished</w:t>
+            </w:r>
+          </w:p>
+          <w:p>
+            <w:pPr>
+              <w:widowControl w:val="0"/>
+              <w:pBdr>
+                <w:top w:val="nil"/>
+                <w:left w:val="nil"/>
+                <w:bottom w:val="nil"/>
+                <w:right w:val="nil"/>
+                <w:between w:val="nil"/>
+              </w:pBdr>
+              <w:spacing w:line="240" w:lineRule="auto"/>
+            </w:pPr>
+            <w:r>
+              <w:t>Test:</w:t>
+            </w:r>
+          </w:p>
+          <w:p>
+            <w:pPr>
+              <w:pStyle w:val="ListParagraph"/>
+              <w:widowControl w:val="0"/>
+              <w:numPr>
+                <w:ilvl w:val="0"/>
+                <w:numId w:val="17"/>
+              </w:numPr>
+              <w:pBdr>
+                <w:top w:val="nil"/>
+                <w:left w:val="nil"/>
+                <w:bottom w:val="nil"/>
+                <w:right w:val="nil"/>
+                <w:between w:val="nil"/>
+              </w:pBdr>
+              <w:spacing w:line="240" w:lineRule="auto"/>
+            </w:pPr>
+            <w:r>
+              <w:t>Fill in the student information with the following:</w:t>
+            </w:r>
+          </w:p>
+          <w:p>
+            <w:pPr>
+              <w:widowControl w:val="0"/>
+              <w:pBdr>
+                <w:top w:val="nil"/>
+                <w:left w:val="nil"/>
+                <w:bottom w:val="nil"/>
+                <w:right w:val="nil"/>
+                <w:between w:val="nil"/>
+              </w:pBdr>
+              <w:spacing w:line="240" w:lineRule="auto"/>
+              <w:ind w:left="360"/>
+            </w:pPr>
+            <w:r>
+              <w:t>First Name: Sean</w:t>
+            </w:r>
+          </w:p>
+          <w:p>
+            <w:pPr>
+              <w:widowControl w:val="0"/>
+              <w:pBdr>
+                <w:top w:val="nil"/>
+                <w:left w:val="nil"/>
+                <w:bottom w:val="nil"/>
+                <w:right w:val="nil"/>
+                <w:between w:val="nil"/>
+              </w:pBdr>
+              <w:spacing w:line="240" w:lineRule="auto"/>
+              <w:ind w:left="360"/>
+            </w:pPr>
+            <w:r>
+              <w:t>Last Name: Van Acker</w:t>
+            </w:r>
+          </w:p>
+          <w:p>
+            <w:pPr>
+              <w:widowControl w:val="0"/>
+              <w:pBdr>
+                <w:top w:val="nil"/>
+                <w:left w:val="nil"/>
+                <w:bottom w:val="nil"/>
+                <w:right w:val="nil"/>
+                <w:between w:val="nil"/>
+              </w:pBdr>
+              <w:spacing w:line="240" w:lineRule="auto"/>
+              <w:ind w:left="360"/>
+            </w:pPr>
+            <w:r>
+              <w:t xml:space="preserve">ID: </w:t>
+            </w:r>
+            <w:proofErr w:type="spellStart"/>
+            <w:r>
+              <w:t>smvanack</w:t>
+            </w:r>
+            <w:proofErr w:type="spellEnd"/>
+          </w:p>
+          <w:p>
+            <w:pPr>
+              <w:widowControl w:val="0"/>
+              <w:pBdr>
+                <w:top w:val="nil"/>
+                <w:left w:val="nil"/>
+                <w:bottom w:val="nil"/>
+                <w:right w:val="nil"/>
+                <w:between w:val="nil"/>
+              </w:pBdr>
+              <w:spacing w:line="240" w:lineRule="auto"/>
+              <w:ind w:left="360"/>
+            </w:pPr>
+            <w:r>
+              <w:t xml:space="preserve">Email: </w:t>
+            </w:r>
+          </w:p>
+          <w:p>
+            <w:pPr>
+              <w:widowControl w:val="0"/>
+              <w:pBdr>
+                <w:top w:val="nil"/>
+                <w:left w:val="nil"/>
+                <w:bottom w:val="nil"/>
+                <w:right w:val="nil"/>
+                <w:between w:val="nil"/>
+              </w:pBdr>
+              <w:spacing w:line="240" w:lineRule="auto"/>
+              <w:ind w:left="360"/>
+            </w:pPr>
+            <w:r>
+              <w:t>Password: pw</w:t>
+            </w:r>
+          </w:p>
+          <w:p>
+            <w:pPr>
+              <w:widowControl w:val="0"/>
+              <w:pBdr>
+                <w:top w:val="nil"/>
+                <w:left w:val="nil"/>
+                <w:bottom w:val="nil"/>
+                <w:right w:val="nil"/>
+                <w:between w:val="nil"/>
+              </w:pBdr>
+              <w:spacing w:line="240" w:lineRule="auto"/>
+              <w:ind w:left="360"/>
+            </w:pPr>
+            <w:r>
+              <w:t xml:space="preserve">Repeat Password: </w:t>
+            </w:r>
+            <w:proofErr w:type="gramStart"/>
+            <w:r>
+              <w:t>pw</w:t>
+            </w:r>
+            <w:proofErr w:type="gramEnd"/>
+          </w:p>
+          <w:p>
+            <w:pPr>
+              <w:widowControl w:val="0"/>
+              <w:pBdr>
+                <w:top w:val="nil"/>
+                <w:left w:val="nil"/>
+                <w:bottom w:val="nil"/>
+                <w:right w:val="nil"/>
+                <w:between w:val="nil"/>
+              </w:pBdr>
+              <w:spacing w:line="240" w:lineRule="auto"/>
+            </w:pPr>
+            <w:r>
+              <w:t xml:space="preserve">      Max Credits: 15</w:t>
+            </w:r>
+          </w:p>
+        </w:tc>
+        <w:tc>
+          <w:tcPr>
+            <w:tcW w:w="3255" w:type="dxa"/>
+            <w:shd w:val="clear" w:color="auto" w:fill="auto"/>
+            <w:tcMar>
+              <w:top w:w="100" w:type="dxa"/>
+              <w:left w:w="100" w:type="dxa"/>
+              <w:bottom w:w="100" w:type="dxa"/>
+              <w:right w:w="100" w:type="dxa"/>
+            </w:tcMar>
+          </w:tcPr>
+          <w:p>
+            <w:pPr>
+              <w:widowControl w:val="0"/>
+              <w:pBdr>
+                <w:top w:val="nil"/>
+                <w:left w:val="nil"/>
+                <w:bottom w:val="nil"/>
+                <w:right w:val="nil"/>
+                <w:between w:val="nil"/>
+              </w:pBdr>
+              <w:spacing w:line="240" w:lineRule="auto"/>
+            </w:pPr>
+            <w:r>
+              <w:t>“Invalid Email” popup</w:t>
+            </w:r>
+          </w:p>
+        </w:tc>
+        <w:tc>
+          <w:tcPr>
+            <w:tcW w:w="3240" w:type="dxa"/>
+            <w:shd w:val="clear" w:color="auto" w:fill="auto"/>
+            <w:tcMar>
+              <w:top w:w="100" w:type="dxa"/>
+              <w:left w:w="100" w:type="dxa"/>
+              <w:bottom w:w="100" w:type="dxa"/>
+              <w:right w:w="100" w:type="dxa"/>
+            </w:tcMar>
+          </w:tcPr>
+          <w:p>
+            <w:pPr>
+              <w:widowControl w:val="0"/>
+              <w:pBdr>
+                <w:top w:val="nil"/>
+                <w:left w:val="nil"/>
+                <w:bottom w:val="nil"/>
+                <w:right w:val="nil"/>
+                <w:between w:val="nil"/>
+              </w:pBdr>
+              <w:spacing w:line="240" w:lineRule="auto"/>
+              <w:rPr>
+                <w:b/>
+              </w:rPr>
+            </w:pPr>
+            <w:r>
+              <w:rPr>
+                <w:b/>
+              </w:rPr>
+              <w:t>“Invalid Email” popup displayed</w:t>
+            </w:r>
+          </w:p>
+        </w:tc>
+      </w:tr>
+      <w:tr>
+        <w:tc>
+          <w:tcPr>
+            <w:tcW w:w="1250" w:type="dxa"/>
+            <w:shd w:val="clear" w:color="auto" w:fill="auto"/>
+            <w:tcMar>
+              <w:top w:w="100" w:type="dxa"/>
+              <w:left w:w="100" w:type="dxa"/>
+              <w:bottom w:w="100" w:type="dxa"/>
+              <w:right w:w="100" w:type="dxa"/>
+            </w:tcMar>
+          </w:tcPr>
+          <w:p>
+            <w:pPr>
+              <w:widowControl w:val="0"/>
+              <w:pBdr>
+                <w:top w:val="nil"/>
+                <w:left w:val="nil"/>
+                <w:bottom w:val="nil"/>
+                <w:right w:val="nil"/>
+                <w:between w:val="nil"/>
+              </w:pBdr>
+              <w:spacing w:line="240" w:lineRule="auto"/>
+            </w:pPr>
+            <w:r>
+              <w:t>Test 1</w:t>
+            </w:r>
+            <w:r>
+              <w:t>5</w:t>
+            </w:r>
+          </w:p>
+          <w:p>
+            <w:pPr>
+              <w:widowControl w:val="0"/>
+              <w:pBdr>
+                <w:top w:val="nil"/>
+                <w:left w:val="nil"/>
+                <w:bottom w:val="nil"/>
+                <w:right w:val="nil"/>
+                <w:between w:val="nil"/>
+              </w:pBdr>
+              <w:spacing w:line="240" w:lineRule="auto"/>
+            </w:pPr>
+            <w:r>
+              <w:t>Invalid First Name:</w:t>
+            </w:r>
+          </w:p>
+          <w:p>
+            <w:pPr>
+              <w:widowControl w:val="0"/>
+              <w:pBdr>
+                <w:top w:val="nil"/>
+                <w:left w:val="nil"/>
+                <w:bottom w:val="nil"/>
+                <w:right w:val="nil"/>
+                <w:between w:val="nil"/>
+              </w:pBdr>
+              <w:spacing w:line="240" w:lineRule="auto"/>
+            </w:pPr>
+            <w:r>
+              <w:t xml:space="preserve">First name is null or </w:t>
+            </w:r>
+            <w:r>
+              <w:lastRenderedPageBreak/>
+              <w:t xml:space="preserve">empty </w:t>
+            </w:r>
+            <w:proofErr w:type="gramStart"/>
+            <w:r>
+              <w:t>string</w:t>
+            </w:r>
+            <w:proofErr w:type="gramEnd"/>
+          </w:p>
+          <w:p>
+            <w:pPr>
+              <w:widowControl w:val="0"/>
+              <w:pBdr>
+                <w:top w:val="nil"/>
+                <w:left w:val="nil"/>
+                <w:bottom w:val="nil"/>
+                <w:right w:val="nil"/>
+                <w:between w:val="nil"/>
+              </w:pBdr>
+              <w:spacing w:line="240" w:lineRule="auto"/>
+            </w:pPr>
+          </w:p>
+          <w:p>
+            <w:pPr>
+              <w:widowControl w:val="0"/>
+              <w:pBdr>
+                <w:top w:val="nil"/>
+                <w:left w:val="nil"/>
+                <w:bottom w:val="nil"/>
+                <w:right w:val="nil"/>
+                <w:between w:val="nil"/>
+              </w:pBdr>
+              <w:spacing w:line="240" w:lineRule="auto"/>
+            </w:pPr>
+            <w:r>
+              <w:t>Author:</w:t>
+            </w:r>
+          </w:p>
+          <w:p>
+            <w:pPr>
+              <w:widowControl w:val="0"/>
+              <w:pBdr>
+                <w:top w:val="nil"/>
+                <w:left w:val="nil"/>
+                <w:bottom w:val="nil"/>
+                <w:right w:val="nil"/>
+                <w:between w:val="nil"/>
+              </w:pBdr>
+              <w:spacing w:line="240" w:lineRule="auto"/>
+            </w:pPr>
+            <w:r>
+              <w:t>Sean Van Acker</w:t>
+            </w:r>
+          </w:p>
+        </w:tc>
+        <w:tc>
+          <w:tcPr>
+            <w:tcW w:w="5215" w:type="dxa"/>
+            <w:shd w:val="clear" w:color="auto" w:fill="auto"/>
+            <w:tcMar>
+              <w:top w:w="100" w:type="dxa"/>
+              <w:left w:w="100" w:type="dxa"/>
+              <w:bottom w:w="100" w:type="dxa"/>
+              <w:right w:w="100" w:type="dxa"/>
+            </w:tcMar>
+          </w:tcPr>
+          <w:p>
+            <w:pPr>
+              <w:widowControl w:val="0"/>
+              <w:pBdr>
+                <w:top w:val="nil"/>
+                <w:left w:val="nil"/>
+                <w:bottom w:val="nil"/>
+                <w:right w:val="nil"/>
+                <w:between w:val="nil"/>
+              </w:pBdr>
+              <w:spacing w:line="240" w:lineRule="auto"/>
+            </w:pPr>
+            <w:r>
+              <w:lastRenderedPageBreak/>
+              <w:t xml:space="preserve">Preconditions: </w:t>
+            </w:r>
+          </w:p>
+          <w:p>
+            <w:pPr>
+              <w:pStyle w:val="ListParagraph"/>
+              <w:widowControl w:val="0"/>
+              <w:pBdr>
+                <w:top w:val="nil"/>
+                <w:left w:val="nil"/>
+                <w:bottom w:val="nil"/>
+                <w:right w:val="nil"/>
+                <w:between w:val="nil"/>
+              </w:pBdr>
+              <w:spacing w:line="240" w:lineRule="auto"/>
+            </w:pPr>
+            <w:r>
+              <w:t>Test 12 Finished</w:t>
+            </w:r>
+          </w:p>
+          <w:p>
+            <w:pPr>
+              <w:widowControl w:val="0"/>
+              <w:pBdr>
+                <w:top w:val="nil"/>
+                <w:left w:val="nil"/>
+                <w:bottom w:val="nil"/>
+                <w:right w:val="nil"/>
+                <w:between w:val="nil"/>
+              </w:pBdr>
+              <w:spacing w:line="240" w:lineRule="auto"/>
+            </w:pPr>
+            <w:r>
+              <w:t>Test:</w:t>
+            </w:r>
+          </w:p>
+          <w:p>
+            <w:pPr>
+              <w:pStyle w:val="ListParagraph"/>
+              <w:widowControl w:val="0"/>
+              <w:numPr>
+                <w:ilvl w:val="0"/>
+                <w:numId w:val="19"/>
+              </w:numPr>
+              <w:pBdr>
+                <w:top w:val="nil"/>
+                <w:left w:val="nil"/>
+                <w:bottom w:val="nil"/>
+                <w:right w:val="nil"/>
+                <w:between w:val="nil"/>
+              </w:pBdr>
+              <w:spacing w:line="240" w:lineRule="auto"/>
+            </w:pPr>
+            <w:r>
+              <w:t>Fill in the student information with the following:</w:t>
+            </w:r>
+          </w:p>
+          <w:p>
+            <w:pPr>
+              <w:widowControl w:val="0"/>
+              <w:pBdr>
+                <w:top w:val="nil"/>
+                <w:left w:val="nil"/>
+                <w:bottom w:val="nil"/>
+                <w:right w:val="nil"/>
+                <w:between w:val="nil"/>
+              </w:pBdr>
+              <w:spacing w:line="240" w:lineRule="auto"/>
+              <w:ind w:left="360"/>
+            </w:pPr>
+            <w:r>
+              <w:t xml:space="preserve">First Name: </w:t>
+            </w:r>
+          </w:p>
+          <w:p>
+            <w:pPr>
+              <w:widowControl w:val="0"/>
+              <w:pBdr>
+                <w:top w:val="nil"/>
+                <w:left w:val="nil"/>
+                <w:bottom w:val="nil"/>
+                <w:right w:val="nil"/>
+                <w:between w:val="nil"/>
+              </w:pBdr>
+              <w:spacing w:line="240" w:lineRule="auto"/>
+              <w:ind w:left="360"/>
+            </w:pPr>
+            <w:r>
+              <w:lastRenderedPageBreak/>
+              <w:t>Last Name: Van Acker</w:t>
+            </w:r>
+          </w:p>
+          <w:p>
+            <w:pPr>
+              <w:widowControl w:val="0"/>
+              <w:pBdr>
+                <w:top w:val="nil"/>
+                <w:left w:val="nil"/>
+                <w:bottom w:val="nil"/>
+                <w:right w:val="nil"/>
+                <w:between w:val="nil"/>
+              </w:pBdr>
+              <w:spacing w:line="240" w:lineRule="auto"/>
+              <w:ind w:left="360"/>
+            </w:pPr>
+            <w:r>
+              <w:t xml:space="preserve">ID: </w:t>
+            </w:r>
+            <w:proofErr w:type="spellStart"/>
+            <w:r>
+              <w:t>smvanack</w:t>
+            </w:r>
+            <w:proofErr w:type="spellEnd"/>
+          </w:p>
+          <w:p>
+            <w:pPr>
+              <w:widowControl w:val="0"/>
+              <w:pBdr>
+                <w:top w:val="nil"/>
+                <w:left w:val="nil"/>
+                <w:bottom w:val="nil"/>
+                <w:right w:val="nil"/>
+                <w:between w:val="nil"/>
+              </w:pBdr>
+              <w:spacing w:line="240" w:lineRule="auto"/>
+              <w:ind w:left="360"/>
+            </w:pPr>
+            <w:r>
+              <w:t xml:space="preserve">Email: </w:t>
+            </w:r>
+            <w:r>
+              <w:t>smvanack@ncsu.edu</w:t>
+            </w:r>
+          </w:p>
+          <w:p>
+            <w:pPr>
+              <w:widowControl w:val="0"/>
+              <w:pBdr>
+                <w:top w:val="nil"/>
+                <w:left w:val="nil"/>
+                <w:bottom w:val="nil"/>
+                <w:right w:val="nil"/>
+                <w:between w:val="nil"/>
+              </w:pBdr>
+              <w:spacing w:line="240" w:lineRule="auto"/>
+              <w:ind w:left="360"/>
+            </w:pPr>
+            <w:r>
+              <w:t>Password: pw</w:t>
+            </w:r>
+          </w:p>
+          <w:p>
+            <w:pPr>
+              <w:widowControl w:val="0"/>
+              <w:pBdr>
+                <w:top w:val="nil"/>
+                <w:left w:val="nil"/>
+                <w:bottom w:val="nil"/>
+                <w:right w:val="nil"/>
+                <w:between w:val="nil"/>
+              </w:pBdr>
+              <w:spacing w:line="240" w:lineRule="auto"/>
+              <w:ind w:left="360"/>
+            </w:pPr>
+            <w:r>
+              <w:t xml:space="preserve">Repeat Password: </w:t>
+            </w:r>
+            <w:proofErr w:type="gramStart"/>
+            <w:r>
+              <w:t>pw</w:t>
+            </w:r>
+            <w:proofErr w:type="gramEnd"/>
+          </w:p>
+          <w:p>
+            <w:pPr>
+              <w:widowControl w:val="0"/>
+              <w:pBdr>
+                <w:top w:val="nil"/>
+                <w:left w:val="nil"/>
+                <w:bottom w:val="nil"/>
+                <w:right w:val="nil"/>
+                <w:between w:val="nil"/>
+              </w:pBdr>
+              <w:spacing w:line="240" w:lineRule="auto"/>
+            </w:pPr>
+            <w:r>
+              <w:t xml:space="preserve">      Max Credits: 15</w:t>
+            </w:r>
+          </w:p>
+        </w:tc>
+        <w:tc>
+          <w:tcPr>
+            <w:tcW w:w="3255" w:type="dxa"/>
+            <w:shd w:val="clear" w:color="auto" w:fill="auto"/>
+            <w:tcMar>
+              <w:top w:w="100" w:type="dxa"/>
+              <w:left w:w="100" w:type="dxa"/>
+              <w:bottom w:w="100" w:type="dxa"/>
+              <w:right w:w="100" w:type="dxa"/>
+            </w:tcMar>
+          </w:tcPr>
+          <w:p>
+            <w:pPr>
+              <w:widowControl w:val="0"/>
+              <w:pBdr>
+                <w:top w:val="nil"/>
+                <w:left w:val="nil"/>
+                <w:bottom w:val="nil"/>
+                <w:right w:val="nil"/>
+                <w:between w:val="nil"/>
+              </w:pBdr>
+              <w:spacing w:line="240" w:lineRule="auto"/>
+            </w:pPr>
+            <w:r>
+              <w:lastRenderedPageBreak/>
+              <w:t xml:space="preserve">“Invalid </w:t>
+            </w:r>
+            <w:r>
+              <w:t>First Name</w:t>
+            </w:r>
+            <w:r>
+              <w:t>” popup</w:t>
+            </w:r>
+          </w:p>
+        </w:tc>
+        <w:tc>
+          <w:tcPr>
+            <w:tcW w:w="3240" w:type="dxa"/>
+            <w:shd w:val="clear" w:color="auto" w:fill="auto"/>
+            <w:tcMar>
+              <w:top w:w="100" w:type="dxa"/>
+              <w:left w:w="100" w:type="dxa"/>
+              <w:bottom w:w="100" w:type="dxa"/>
+              <w:right w:w="100" w:type="dxa"/>
+            </w:tcMar>
+          </w:tcPr>
+          <w:p>
+            <w:pPr>
+              <w:widowControl w:val="0"/>
+              <w:pBdr>
+                <w:top w:val="nil"/>
+                <w:left w:val="nil"/>
+                <w:bottom w:val="nil"/>
+                <w:right w:val="nil"/>
+                <w:between w:val="nil"/>
+              </w:pBdr>
+              <w:spacing w:line="240" w:lineRule="auto"/>
+              <w:rPr>
+                <w:b/>
+              </w:rPr>
+            </w:pPr>
+            <w:r>
+              <w:rPr>
+                <w:b/>
+              </w:rPr>
+              <w:t xml:space="preserve">“Invalid </w:t>
+            </w:r>
+            <w:r>
+              <w:rPr>
+                <w:b/>
+              </w:rPr>
+              <w:t>First Name</w:t>
+            </w:r>
+            <w:r>
+              <w:rPr>
+                <w:b/>
+              </w:rPr>
+              <w:t>” popup displayed</w:t>
+            </w:r>
+          </w:p>
+        </w:tc>
+      </w:tr>
+      <w:tr>
+        <w:tc>
+          <w:tcPr>
+            <w:tcW w:w="1250" w:type="dxa"/>
+            <w:shd w:val="clear" w:color="auto" w:fill="auto"/>
+            <w:tcMar>
+              <w:top w:w="100" w:type="dxa"/>
+              <w:left w:w="100" w:type="dxa"/>
+              <w:bottom w:w="100" w:type="dxa"/>
+              <w:right w:w="100" w:type="dxa"/>
+            </w:tcMar>
+          </w:tcPr>
+          <w:p>
+            <w:pPr>
+              <w:widowControl w:val="0"/>
+              <w:pBdr>
+                <w:top w:val="nil"/>
+                <w:left w:val="nil"/>
+                <w:bottom w:val="nil"/>
+                <w:right w:val="nil"/>
+                <w:between w:val="nil"/>
+              </w:pBdr>
+              <w:spacing w:line="240" w:lineRule="auto"/>
+            </w:pPr>
+            <w:r>
+              <w:t>Test 1</w:t>
+            </w:r>
+            <w:r>
+              <w:t>6</w:t>
+            </w:r>
+          </w:p>
+          <w:p>
+            <w:pPr>
+              <w:widowControl w:val="0"/>
+              <w:pBdr>
+                <w:top w:val="nil"/>
+                <w:left w:val="nil"/>
+                <w:bottom w:val="nil"/>
+                <w:right w:val="nil"/>
+                <w:between w:val="nil"/>
+              </w:pBdr>
+              <w:spacing w:line="240" w:lineRule="auto"/>
+            </w:pPr>
+            <w:r>
+              <w:t xml:space="preserve">Invalid </w:t>
+            </w:r>
+            <w:r>
+              <w:t xml:space="preserve">Last </w:t>
+            </w:r>
+            <w:r>
+              <w:t>Name:</w:t>
+            </w:r>
+          </w:p>
+          <w:p>
+            <w:pPr>
+              <w:widowControl w:val="0"/>
+              <w:pBdr>
+                <w:top w:val="nil"/>
+                <w:left w:val="nil"/>
+                <w:bottom w:val="nil"/>
+                <w:right w:val="nil"/>
+                <w:between w:val="nil"/>
+              </w:pBdr>
+              <w:spacing w:line="240" w:lineRule="auto"/>
+            </w:pPr>
+            <w:r>
+              <w:t xml:space="preserve">Last </w:t>
+            </w:r>
+            <w:r>
+              <w:t xml:space="preserve">name is null or empty </w:t>
+            </w:r>
+            <w:proofErr w:type="gramStart"/>
+            <w:r>
+              <w:t>string</w:t>
+            </w:r>
+            <w:proofErr w:type="gramEnd"/>
+          </w:p>
+          <w:p>
+            <w:pPr>
+              <w:widowControl w:val="0"/>
+              <w:pBdr>
+                <w:top w:val="nil"/>
+                <w:left w:val="nil"/>
+                <w:bottom w:val="nil"/>
+                <w:right w:val="nil"/>
+                <w:between w:val="nil"/>
+              </w:pBdr>
+              <w:spacing w:line="240" w:lineRule="auto"/>
+            </w:pPr>
+          </w:p>
+          <w:p>
+            <w:pPr>
+              <w:widowControl w:val="0"/>
+              <w:pBdr>
+                <w:top w:val="nil"/>
+                <w:left w:val="nil"/>
+                <w:bottom w:val="nil"/>
+                <w:right w:val="nil"/>
+                <w:between w:val="nil"/>
+              </w:pBdr>
+              <w:spacing w:line="240" w:lineRule="auto"/>
+            </w:pPr>
+            <w:r>
+              <w:t>Author:</w:t>
+            </w:r>
+          </w:p>
+          <w:p>
+            <w:pPr>
+              <w:widowControl w:val="0"/>
+              <w:pBdr>
+                <w:top w:val="nil"/>
+                <w:left w:val="nil"/>
+                <w:bottom w:val="nil"/>
+                <w:right w:val="nil"/>
+                <w:between w:val="nil"/>
+              </w:pBdr>
+              <w:spacing w:line="240" w:lineRule="auto"/>
+            </w:pPr>
+            <w:r>
+              <w:t>Sean Van Acker</w:t>
+            </w:r>
+          </w:p>
+        </w:tc>
+        <w:tc>
+          <w:tcPr>
+            <w:tcW w:w="5215" w:type="dxa"/>
+            <w:shd w:val="clear" w:color="auto" w:fill="auto"/>
+            <w:tcMar>
+              <w:top w:w="100" w:type="dxa"/>
+              <w:left w:w="100" w:type="dxa"/>
+              <w:bottom w:w="100" w:type="dxa"/>
+              <w:right w:w="100" w:type="dxa"/>
+            </w:tcMar>
+          </w:tcPr>
+          <w:p>
+            <w:pPr>
+              <w:widowControl w:val="0"/>
+              <w:pBdr>
+                <w:top w:val="nil"/>
+                <w:left w:val="nil"/>
+                <w:bottom w:val="nil"/>
+                <w:right w:val="nil"/>
+                <w:between w:val="nil"/>
+              </w:pBdr>
+              <w:spacing w:line="240" w:lineRule="auto"/>
+            </w:pPr>
+            <w:r>
+              <w:t xml:space="preserve">Preconditions: </w:t>
+            </w:r>
+          </w:p>
+          <w:p>
+            <w:pPr>
+              <w:pStyle w:val="ListParagraph"/>
+              <w:widowControl w:val="0"/>
+              <w:pBdr>
+                <w:top w:val="nil"/>
+                <w:left w:val="nil"/>
+                <w:bottom w:val="nil"/>
+                <w:right w:val="nil"/>
+                <w:between w:val="nil"/>
+              </w:pBdr>
+              <w:spacing w:line="240" w:lineRule="auto"/>
+            </w:pPr>
+            <w:r>
+              <w:t>Test 12 Finished</w:t>
+            </w:r>
+          </w:p>
+          <w:p>
+            <w:pPr>
+              <w:widowControl w:val="0"/>
+              <w:pBdr>
+                <w:top w:val="nil"/>
+                <w:left w:val="nil"/>
+                <w:bottom w:val="nil"/>
+                <w:right w:val="nil"/>
+                <w:between w:val="nil"/>
+              </w:pBdr>
+              <w:spacing w:line="240" w:lineRule="auto"/>
+            </w:pPr>
+            <w:r>
+              <w:t>Test:</w:t>
+            </w:r>
+          </w:p>
+          <w:p>
+            <w:pPr>
+              <w:pStyle w:val="ListParagraph"/>
+              <w:widowControl w:val="0"/>
+              <w:numPr>
+                <w:ilvl w:val="0"/>
+                <w:numId w:val="18"/>
+              </w:numPr>
+              <w:pBdr>
+                <w:top w:val="nil"/>
+                <w:left w:val="nil"/>
+                <w:bottom w:val="nil"/>
+                <w:right w:val="nil"/>
+                <w:between w:val="nil"/>
+              </w:pBdr>
+              <w:spacing w:line="240" w:lineRule="auto"/>
+            </w:pPr>
+            <w:r>
+              <w:t>Fill in the student information with the following:</w:t>
+            </w:r>
+          </w:p>
+          <w:p>
+            <w:pPr>
+              <w:widowControl w:val="0"/>
+              <w:pBdr>
+                <w:top w:val="nil"/>
+                <w:left w:val="nil"/>
+                <w:bottom w:val="nil"/>
+                <w:right w:val="nil"/>
+                <w:between w:val="nil"/>
+              </w:pBdr>
+              <w:spacing w:line="240" w:lineRule="auto"/>
+              <w:ind w:left="360"/>
+            </w:pPr>
+            <w:r>
+              <w:t xml:space="preserve">First Name: </w:t>
+            </w:r>
+            <w:r>
+              <w:t>Sean</w:t>
+            </w:r>
+          </w:p>
+          <w:p>
+            <w:pPr>
+              <w:widowControl w:val="0"/>
+              <w:pBdr>
+                <w:top w:val="nil"/>
+                <w:left w:val="nil"/>
+                <w:bottom w:val="nil"/>
+                <w:right w:val="nil"/>
+                <w:between w:val="nil"/>
+              </w:pBdr>
+              <w:spacing w:line="240" w:lineRule="auto"/>
+              <w:ind w:left="360"/>
+            </w:pPr>
+            <w:r>
+              <w:t>Last Name:</w:t>
+            </w:r>
+          </w:p>
+          <w:p>
+            <w:pPr>
+              <w:widowControl w:val="0"/>
+              <w:pBdr>
+                <w:top w:val="nil"/>
+                <w:left w:val="nil"/>
+                <w:bottom w:val="nil"/>
+                <w:right w:val="nil"/>
+                <w:between w:val="nil"/>
+              </w:pBdr>
+              <w:spacing w:line="240" w:lineRule="auto"/>
+              <w:ind w:left="360"/>
+            </w:pPr>
+            <w:r>
+              <w:t xml:space="preserve">ID: </w:t>
+            </w:r>
+            <w:proofErr w:type="spellStart"/>
+            <w:r>
+              <w:t>smvanack</w:t>
+            </w:r>
+            <w:proofErr w:type="spellEnd"/>
+          </w:p>
+          <w:p>
+            <w:pPr>
+              <w:widowControl w:val="0"/>
+              <w:pBdr>
+                <w:top w:val="nil"/>
+                <w:left w:val="nil"/>
+                <w:bottom w:val="nil"/>
+                <w:right w:val="nil"/>
+                <w:between w:val="nil"/>
+              </w:pBdr>
+              <w:spacing w:line="240" w:lineRule="auto"/>
+              <w:ind w:left="360"/>
+            </w:pPr>
+            <w:r>
+              <w:t>Email: smvanack@ncsu.edu</w:t>
+            </w:r>
+          </w:p>
+          <w:p>
+            <w:pPr>
+              <w:widowControl w:val="0"/>
+              <w:pBdr>
+                <w:top w:val="nil"/>
+                <w:left w:val="nil"/>
+                <w:bottom w:val="nil"/>
+                <w:right w:val="nil"/>
+                <w:between w:val="nil"/>
+              </w:pBdr>
+              <w:spacing w:line="240" w:lineRule="auto"/>
+              <w:ind w:left="360"/>
+            </w:pPr>
+            <w:r>
+              <w:t>Password: pw</w:t>
+            </w:r>
+          </w:p>
+          <w:p>
+            <w:pPr>
+              <w:widowControl w:val="0"/>
+              <w:pBdr>
+                <w:top w:val="nil"/>
+                <w:left w:val="nil"/>
+                <w:bottom w:val="nil"/>
+                <w:right w:val="nil"/>
+                <w:between w:val="nil"/>
+              </w:pBdr>
+              <w:spacing w:line="240" w:lineRule="auto"/>
+              <w:ind w:left="360"/>
+            </w:pPr>
+            <w:r>
+              <w:t xml:space="preserve">Repeat Password: </w:t>
+            </w:r>
+            <w:proofErr w:type="gramStart"/>
+            <w:r>
+              <w:t>pw</w:t>
+            </w:r>
+            <w:proofErr w:type="gramEnd"/>
+          </w:p>
+          <w:p>
+            <w:pPr>
+              <w:widowControl w:val="0"/>
+              <w:pBdr>
+                <w:top w:val="nil"/>
+                <w:left w:val="nil"/>
+                <w:bottom w:val="nil"/>
+                <w:right w:val="nil"/>
+                <w:between w:val="nil"/>
+              </w:pBdr>
+              <w:spacing w:line="240" w:lineRule="auto"/>
+            </w:pPr>
+            <w:r>
+              <w:t xml:space="preserve">      Max Credits: 15</w:t>
+            </w:r>
+          </w:p>
+        </w:tc>
+        <w:tc>
+          <w:tcPr>
+            <w:tcW w:w="3255" w:type="dxa"/>
+            <w:shd w:val="clear" w:color="auto" w:fill="auto"/>
+            <w:tcMar>
+              <w:top w:w="100" w:type="dxa"/>
+              <w:left w:w="100" w:type="dxa"/>
+              <w:bottom w:w="100" w:type="dxa"/>
+              <w:right w:w="100" w:type="dxa"/>
+            </w:tcMar>
+          </w:tcPr>
+          <w:p>
+            <w:pPr>
+              <w:widowControl w:val="0"/>
+              <w:pBdr>
+                <w:top w:val="nil"/>
+                <w:left w:val="nil"/>
+                <w:bottom w:val="nil"/>
+                <w:right w:val="nil"/>
+                <w:between w:val="nil"/>
+              </w:pBdr>
+              <w:spacing w:line="240" w:lineRule="auto"/>
+            </w:pPr>
+            <w:r>
+              <w:t xml:space="preserve">“Invalid </w:t>
+            </w:r>
+            <w:r>
+              <w:t>Last</w:t>
+            </w:r>
+            <w:r>
+              <w:t xml:space="preserve"> Name” popup</w:t>
+            </w:r>
+          </w:p>
+        </w:tc>
+        <w:tc>
+          <w:tcPr>
+            <w:tcW w:w="3240" w:type="dxa"/>
+            <w:shd w:val="clear" w:color="auto" w:fill="auto"/>
+            <w:tcMar>
+              <w:top w:w="100" w:type="dxa"/>
+              <w:left w:w="100" w:type="dxa"/>
+              <w:bottom w:w="100" w:type="dxa"/>
+              <w:right w:w="100" w:type="dxa"/>
+            </w:tcMar>
+          </w:tcPr>
+          <w:p>
+            <w:pPr>
+              <w:widowControl w:val="0"/>
+              <w:pBdr>
+                <w:top w:val="nil"/>
+                <w:left w:val="nil"/>
+                <w:bottom w:val="nil"/>
+                <w:right w:val="nil"/>
+                <w:between w:val="nil"/>
+              </w:pBdr>
+              <w:spacing w:line="240" w:lineRule="auto"/>
+              <w:rPr>
+                <w:b/>
+              </w:rPr>
+            </w:pPr>
+            <w:r>
+              <w:rPr>
+                <w:b/>
+              </w:rPr>
+              <w:t xml:space="preserve">“Invalid </w:t>
+            </w:r>
+            <w:r>
+              <w:rPr>
+                <w:b/>
+              </w:rPr>
+              <w:t>Last</w:t>
+            </w:r>
+            <w:r>
+              <w:rPr>
+                <w:b/>
+              </w:rPr>
+              <w:t xml:space="preserve"> Name” popup displayed</w:t>
+            </w:r>
+          </w:p>
+        </w:tc>
+      </w:tr>
+      <w:tr>
+        <w:tc>
+          <w:tcPr>
+            <w:tcW w:w="1250" w:type="dxa"/>
+            <w:shd w:val="clear" w:color="auto" w:fill="auto"/>
+            <w:tcMar>
+              <w:top w:w="100" w:type="dxa"/>
+              <w:left w:w="100" w:type="dxa"/>
+              <w:bottom w:w="100" w:type="dxa"/>
+              <w:right w:w="100" w:type="dxa"/>
+            </w:tcMar>
+          </w:tcPr>
+          <w:p>
+            <w:pPr>
+              <w:widowControl w:val="0"/>
+              <w:pBdr>
+                <w:top w:val="nil"/>
+                <w:left w:val="nil"/>
+                <w:bottom w:val="nil"/>
+                <w:right w:val="nil"/>
+                <w:between w:val="nil"/>
+              </w:pBdr>
+              <w:spacing w:line="240" w:lineRule="auto"/>
+            </w:pPr>
+            <w:r>
+              <w:t>Test 1</w:t>
+            </w:r>
+            <w:r>
+              <w:t>7</w:t>
+            </w:r>
+          </w:p>
+          <w:p>
+            <w:pPr>
+              <w:widowControl w:val="0"/>
+              <w:pBdr>
+                <w:top w:val="nil"/>
+                <w:left w:val="nil"/>
+                <w:bottom w:val="nil"/>
+                <w:right w:val="nil"/>
+                <w:between w:val="nil"/>
+              </w:pBdr>
+              <w:spacing w:line="240" w:lineRule="auto"/>
+            </w:pPr>
+            <w:r>
+              <w:t xml:space="preserve">Invalid </w:t>
+            </w:r>
+            <w:r>
+              <w:t>Password</w:t>
+            </w:r>
+            <w:r>
+              <w:t>:</w:t>
+            </w:r>
+          </w:p>
+          <w:p>
+            <w:pPr>
+              <w:widowControl w:val="0"/>
+              <w:pBdr>
+                <w:top w:val="nil"/>
+                <w:left w:val="nil"/>
+                <w:bottom w:val="nil"/>
+                <w:right w:val="nil"/>
+                <w:between w:val="nil"/>
+              </w:pBdr>
+              <w:spacing w:line="240" w:lineRule="auto"/>
+            </w:pPr>
+            <w:r>
+              <w:t>Password</w:t>
+            </w:r>
+            <w:r>
+              <w:t xml:space="preserve"> is null or empty </w:t>
+            </w:r>
+            <w:proofErr w:type="gramStart"/>
+            <w:r>
+              <w:t>string</w:t>
+            </w:r>
+            <w:proofErr w:type="gramEnd"/>
+          </w:p>
+          <w:p>
+            <w:pPr>
+              <w:widowControl w:val="0"/>
+              <w:pBdr>
+                <w:top w:val="nil"/>
+                <w:left w:val="nil"/>
+                <w:bottom w:val="nil"/>
+                <w:right w:val="nil"/>
+                <w:between w:val="nil"/>
+              </w:pBdr>
+              <w:spacing w:line="240" w:lineRule="auto"/>
+            </w:pPr>
+          </w:p>
+          <w:p>
+            <w:pPr>
+              <w:widowControl w:val="0"/>
+              <w:pBdr>
+                <w:top w:val="nil"/>
+                <w:left w:val="nil"/>
+                <w:bottom w:val="nil"/>
+                <w:right w:val="nil"/>
+                <w:between w:val="nil"/>
+              </w:pBdr>
+              <w:spacing w:line="240" w:lineRule="auto"/>
+            </w:pPr>
+            <w:r>
+              <w:t>Author:</w:t>
+            </w:r>
+          </w:p>
+          <w:p>
+            <w:pPr>
+              <w:widowControl w:val="0"/>
+              <w:pBdr>
+                <w:top w:val="nil"/>
+                <w:left w:val="nil"/>
+                <w:bottom w:val="nil"/>
+                <w:right w:val="nil"/>
+                <w:between w:val="nil"/>
+              </w:pBdr>
+              <w:spacing w:line="240" w:lineRule="auto"/>
+            </w:pPr>
+            <w:r>
+              <w:t>Sean Van Acker</w:t>
+            </w:r>
+          </w:p>
+        </w:tc>
+        <w:tc>
+          <w:tcPr>
+            <w:tcW w:w="5215" w:type="dxa"/>
+            <w:shd w:val="clear" w:color="auto" w:fill="auto"/>
+            <w:tcMar>
+              <w:top w:w="100" w:type="dxa"/>
+              <w:left w:w="100" w:type="dxa"/>
+              <w:bottom w:w="100" w:type="dxa"/>
+              <w:right w:w="100" w:type="dxa"/>
+            </w:tcMar>
+          </w:tcPr>
+          <w:p>
+            <w:pPr>
+              <w:widowControl w:val="0"/>
+              <w:pBdr>
+                <w:top w:val="nil"/>
+                <w:left w:val="nil"/>
+                <w:bottom w:val="nil"/>
+                <w:right w:val="nil"/>
+                <w:between w:val="nil"/>
+              </w:pBdr>
+              <w:spacing w:line="240" w:lineRule="auto"/>
+            </w:pPr>
+            <w:r>
+              <w:t xml:space="preserve">Preconditions: </w:t>
+            </w:r>
+          </w:p>
+          <w:p>
+            <w:pPr>
+              <w:pStyle w:val="ListParagraph"/>
+              <w:widowControl w:val="0"/>
+              <w:pBdr>
+                <w:top w:val="nil"/>
+                <w:left w:val="nil"/>
+                <w:bottom w:val="nil"/>
+                <w:right w:val="nil"/>
+                <w:between w:val="nil"/>
+              </w:pBdr>
+              <w:spacing w:line="240" w:lineRule="auto"/>
+            </w:pPr>
+            <w:r>
+              <w:t>Test 12 Finished</w:t>
+            </w:r>
+          </w:p>
+          <w:p>
+            <w:pPr>
+              <w:widowControl w:val="0"/>
+              <w:pBdr>
+                <w:top w:val="nil"/>
+                <w:left w:val="nil"/>
+                <w:bottom w:val="nil"/>
+                <w:right w:val="nil"/>
+                <w:between w:val="nil"/>
+              </w:pBdr>
+              <w:spacing w:line="240" w:lineRule="auto"/>
+            </w:pPr>
+            <w:r>
+              <w:t>Test:</w:t>
+            </w:r>
+          </w:p>
+          <w:p>
+            <w:pPr>
+              <w:pStyle w:val="ListParagraph"/>
+              <w:widowControl w:val="0"/>
+              <w:numPr>
+                <w:ilvl w:val="0"/>
+                <w:numId w:val="20"/>
+              </w:numPr>
+              <w:pBdr>
+                <w:top w:val="nil"/>
+                <w:left w:val="nil"/>
+                <w:bottom w:val="nil"/>
+                <w:right w:val="nil"/>
+                <w:between w:val="nil"/>
+              </w:pBdr>
+              <w:spacing w:line="240" w:lineRule="auto"/>
+            </w:pPr>
+            <w:r>
+              <w:t>Fill in the student information with the following:</w:t>
+            </w:r>
+          </w:p>
+          <w:p>
+            <w:pPr>
+              <w:widowControl w:val="0"/>
+              <w:pBdr>
+                <w:top w:val="nil"/>
+                <w:left w:val="nil"/>
+                <w:bottom w:val="nil"/>
+                <w:right w:val="nil"/>
+                <w:between w:val="nil"/>
+              </w:pBdr>
+              <w:spacing w:line="240" w:lineRule="auto"/>
+              <w:ind w:left="360"/>
+            </w:pPr>
+            <w:r>
+              <w:t>First Name: Sean</w:t>
+            </w:r>
+          </w:p>
+          <w:p>
+            <w:pPr>
+              <w:widowControl w:val="0"/>
+              <w:pBdr>
+                <w:top w:val="nil"/>
+                <w:left w:val="nil"/>
+                <w:bottom w:val="nil"/>
+                <w:right w:val="nil"/>
+                <w:between w:val="nil"/>
+              </w:pBdr>
+              <w:spacing w:line="240" w:lineRule="auto"/>
+              <w:ind w:left="360"/>
+            </w:pPr>
+            <w:r>
+              <w:t>Last Name:</w:t>
+            </w:r>
+            <w:r>
+              <w:t xml:space="preserve"> Vanacker</w:t>
+            </w:r>
+          </w:p>
+          <w:p>
+            <w:pPr>
+              <w:widowControl w:val="0"/>
+              <w:pBdr>
+                <w:top w:val="nil"/>
+                <w:left w:val="nil"/>
+                <w:bottom w:val="nil"/>
+                <w:right w:val="nil"/>
+                <w:between w:val="nil"/>
+              </w:pBdr>
+              <w:spacing w:line="240" w:lineRule="auto"/>
+              <w:ind w:left="360"/>
+            </w:pPr>
+            <w:r>
+              <w:t xml:space="preserve">ID: </w:t>
+            </w:r>
+            <w:proofErr w:type="spellStart"/>
+            <w:r>
+              <w:t>smvanack</w:t>
+            </w:r>
+            <w:proofErr w:type="spellEnd"/>
+          </w:p>
+          <w:p>
+            <w:pPr>
+              <w:widowControl w:val="0"/>
+              <w:pBdr>
+                <w:top w:val="nil"/>
+                <w:left w:val="nil"/>
+                <w:bottom w:val="nil"/>
+                <w:right w:val="nil"/>
+                <w:between w:val="nil"/>
+              </w:pBdr>
+              <w:spacing w:line="240" w:lineRule="auto"/>
+              <w:ind w:left="360"/>
+            </w:pPr>
+            <w:r>
+              <w:t>Email: smvanack@ncsu.edu</w:t>
+            </w:r>
+          </w:p>
+          <w:p>
+            <w:pPr>
+              <w:widowControl w:val="0"/>
+              <w:pBdr>
+                <w:top w:val="nil"/>
+                <w:left w:val="nil"/>
+                <w:bottom w:val="nil"/>
+                <w:right w:val="nil"/>
+                <w:between w:val="nil"/>
+              </w:pBdr>
+              <w:spacing w:line="240" w:lineRule="auto"/>
+              <w:ind w:left="360"/>
+            </w:pPr>
+            <w:r>
+              <w:t xml:space="preserve">Password: </w:t>
+            </w:r>
+          </w:p>
+          <w:p>
+            <w:pPr>
+              <w:widowControl w:val="0"/>
+              <w:pBdr>
+                <w:top w:val="nil"/>
+                <w:left w:val="nil"/>
+                <w:bottom w:val="nil"/>
+                <w:right w:val="nil"/>
+                <w:between w:val="nil"/>
+              </w:pBdr>
+              <w:spacing w:line="240" w:lineRule="auto"/>
+              <w:ind w:left="360"/>
+            </w:pPr>
+            <w:r>
+              <w:t xml:space="preserve">Repeat Password: </w:t>
+            </w:r>
+            <w:proofErr w:type="gramStart"/>
+            <w:r>
+              <w:t>pw</w:t>
+            </w:r>
+            <w:proofErr w:type="gramEnd"/>
+          </w:p>
+          <w:p>
+            <w:pPr>
+              <w:widowControl w:val="0"/>
+              <w:pBdr>
+                <w:top w:val="nil"/>
+                <w:left w:val="nil"/>
+                <w:bottom w:val="nil"/>
+                <w:right w:val="nil"/>
+                <w:between w:val="nil"/>
+              </w:pBdr>
+              <w:spacing w:line="240" w:lineRule="auto"/>
+            </w:pPr>
+            <w:r>
+              <w:t xml:space="preserve">      Max Credits: 15</w:t>
+            </w:r>
+          </w:p>
+        </w:tc>
+        <w:tc>
+          <w:tcPr>
+            <w:tcW w:w="3255" w:type="dxa"/>
+            <w:shd w:val="clear" w:color="auto" w:fill="auto"/>
+            <w:tcMar>
+              <w:top w:w="100" w:type="dxa"/>
+              <w:left w:w="100" w:type="dxa"/>
+              <w:bottom w:w="100" w:type="dxa"/>
+              <w:right w:w="100" w:type="dxa"/>
+            </w:tcMar>
+          </w:tcPr>
+          <w:p>
+            <w:pPr>
+              <w:widowControl w:val="0"/>
+              <w:pBdr>
+                <w:top w:val="nil"/>
+                <w:left w:val="nil"/>
+                <w:bottom w:val="nil"/>
+                <w:right w:val="nil"/>
+                <w:between w:val="nil"/>
+              </w:pBdr>
+              <w:spacing w:line="240" w:lineRule="auto"/>
+            </w:pPr>
+            <w:r>
+              <w:t xml:space="preserve">“Invalid </w:t>
+            </w:r>
+            <w:r>
+              <w:t>Password</w:t>
+            </w:r>
+            <w:r>
+              <w:t>” popup</w:t>
+            </w:r>
+          </w:p>
+        </w:tc>
+        <w:tc>
+          <w:tcPr>
+            <w:tcW w:w="3240" w:type="dxa"/>
+            <w:shd w:val="clear" w:color="auto" w:fill="auto"/>
+            <w:tcMar>
+              <w:top w:w="100" w:type="dxa"/>
+              <w:left w:w="100" w:type="dxa"/>
+              <w:bottom w:w="100" w:type="dxa"/>
+              <w:right w:w="100" w:type="dxa"/>
+            </w:tcMar>
+          </w:tcPr>
+          <w:p>
+            <w:pPr>
+              <w:widowControl w:val="0"/>
+              <w:pBdr>
+                <w:top w:val="nil"/>
+                <w:left w:val="nil"/>
+                <w:bottom w:val="nil"/>
+                <w:right w:val="nil"/>
+                <w:between w:val="nil"/>
+              </w:pBdr>
+              <w:spacing w:line="240" w:lineRule="auto"/>
+              <w:rPr>
+                <w:b/>
+              </w:rPr>
+            </w:pPr>
+            <w:r>
+              <w:rPr>
+                <w:b/>
+              </w:rPr>
+              <w:t xml:space="preserve">“Invalid </w:t>
+            </w:r>
+            <w:r>
+              <w:rPr>
+                <w:b/>
+              </w:rPr>
+              <w:t>Password</w:t>
+            </w:r>
+            <w:r>
+              <w:rPr>
+                <w:b/>
+              </w:rPr>
+              <w:t>” popup displayed</w:t>
             </w:r>
           </w:p>
         </w:tc>
@@ -4155,6 +7126,95 @@
 <file path=word/numbering.xml><?xml version="1.0" encoding="utf-8"?>
 <w:numbering xmlns:wpc="http://schemas.microsoft.com/office/word/2010/wordprocessingCanvas" xmlns:cx="http://schemas.microsoft.com/office/drawing/2014/chartex" xmlns:cx1="http://schemas.microsoft.com/office/drawing/2015/9/8/chartex" xmlns:cx2="http://schemas.microsoft.com/office/drawing/2015/10/21/chartex" xmlns:cx3="http://schemas.microsoft.com/office/drawing/2016/5/9/chartex" xmlns:cx4="http://schemas.microsoft.com/office/drawing/2016/5/10/chartex" xmlns:cx5="http://schemas.microsoft.com/office/drawing/2016/5/11/chartex" xmlns:cx6="http://schemas.microsoft.com/office/drawing/2016/5/12/chartex" xmlns:cx7="http://schemas.microsoft.com/office/drawing/2016/5/13/chartex" xmlns:cx8="http://schemas.microsoft.com/office/drawing/2016/5/14/chartex" xmlns:mc="http://schemas.openxmlformats.org/markup-compatibility/2006" xmlns:aink="http://schemas.microsoft.com/office/drawing/2016/ink" xmlns:am3d="http://schemas.microsoft.com/office/drawing/2017/model3d" xmlns:o="urn:schemas-microsoft-com:office:office" xmlns:oel="http://schemas.microsoft.com/office/2019/extlst" xmlns:r="http://schemas.openxmlformats.org/officeDocument/2006/relationships" xmlns:m="http://schemas.openxmlformats.org/officeDocument/2006/math" xmlns:v="urn:schemas-microsoft-com:vml" xmlns:wp14="http://schemas.microsoft.com/office/word/2010/wordprocessingDrawing" xmlns:wp="http://schemas.openxmlformats.org/drawingml/2006/wordprocessingDrawing" xmlns:w10="urn:schemas-microsoft-com:office:word" xmlns:w="http://schemas.openxmlformats.org/wordprocessingml/2006/main" xmlns:w14="http://schemas.microsoft.com/office/word/2010/wordml" xmlns:w15="http://schemas.microsoft.com/office/word/2012/wordml" xmlns:w16cex="http://schemas.microsoft.com/office/word/2018/wordml/cex" xmlns:w16cid="http://schemas.microsoft.com/office/word/2016/wordml/cid" xmlns:w16="http://schemas.microsoft.com/office/word/2018/wordml" xmlns:w16sdtdh="http://schemas.microsoft.com/office/word/2020/wordml/sdtdatahash" xmlns:w16se="http://schemas.microsoft.com/office/word/2015/wordml/symex" xmlns:wpg="http://schemas.microsoft.com/office/word/2010/wordprocessingGroup" xmlns:wpi="http://schemas.microsoft.com/office/word/2010/wordprocessingInk" xmlns:wne="http://schemas.microsoft.com/office/word/2006/wordml" xmlns:wps="http://schemas.microsoft.com/office/word/2010/wordprocessingShape" mc:Ignorable="w14 w15 w16se w16cid w16 w16cex w16sdtdh wp14">
   <w:abstractNum w:abstractNumId="0" w15:restartNumberingAfterBreak="0">
+    <w:nsid w:val="02065690"/>
+    <w:multiLevelType w:val="hybridMultilevel"/>
+    <w:tmpl w:val="01F8F026"/>
+    <w:lvl w:ilvl="0" w:tplc="10305534">
+      <w:start w:val="1"/>
+      <w:numFmt w:val="decimal"/>
+      <w:lvlText w:val="%1"/>
+      <w:lvlJc w:val="left"/>
+      <w:pPr>
+        <w:ind w:left="720" w:hanging="360"/>
+      </w:pPr>
+      <w:rPr>
+        <w:rFonts w:hint="default"/>
+      </w:rPr>
+    </w:lvl>
+    <w:lvl w:ilvl="1" w:tplc="04090019" w:tentative="1">
+      <w:start w:val="1"/>
+      <w:numFmt w:val="lowerLetter"/>
+      <w:lvlText w:val="%2."/>
+      <w:lvlJc w:val="left"/>
+      <w:pPr>
+        <w:ind w:left="1440" w:hanging="360"/>
+      </w:pPr>
+    </w:lvl>
+    <w:lvl w:ilvl="2" w:tplc="0409001B" w:tentative="1">
+      <w:start w:val="1"/>
+      <w:numFmt w:val="lowerRoman"/>
+      <w:lvlText w:val="%3."/>
+      <w:lvlJc w:val="right"/>
+      <w:pPr>
+        <w:ind w:left="2160" w:hanging="180"/>
+      </w:pPr>
+    </w:lvl>
+    <w:lvl w:ilvl="3" w:tplc="0409000F" w:tentative="1">
+      <w:start w:val="1"/>
+      <w:numFmt w:val="decimal"/>
+      <w:lvlText w:val="%4."/>
+      <w:lvlJc w:val="left"/>
+      <w:pPr>
+        <w:ind w:left="2880" w:hanging="360"/>
+      </w:pPr>
+    </w:lvl>
+    <w:lvl w:ilvl="4" w:tplc="04090019" w:tentative="1">
+      <w:start w:val="1"/>
+      <w:numFmt w:val="lowerLetter"/>
+      <w:lvlText w:val="%5."/>
+      <w:lvlJc w:val="left"/>
+      <w:pPr>
+        <w:ind w:left="3600" w:hanging="360"/>
+      </w:pPr>
+    </w:lvl>
+    <w:lvl w:ilvl="5" w:tplc="0409001B" w:tentative="1">
+      <w:start w:val="1"/>
+      <w:numFmt w:val="lowerRoman"/>
+      <w:lvlText w:val="%6."/>
+      <w:lvlJc w:val="right"/>
+      <w:pPr>
+        <w:ind w:left="4320" w:hanging="180"/>
+      </w:pPr>
+    </w:lvl>
+    <w:lvl w:ilvl="6" w:tplc="0409000F" w:tentative="1">
+      <w:start w:val="1"/>
+      <w:numFmt w:val="decimal"/>
+      <w:lvlText w:val="%7."/>
+      <w:lvlJc w:val="left"/>
+      <w:pPr>
+        <w:ind w:left="5040" w:hanging="360"/>
+      </w:pPr>
+    </w:lvl>
+    <w:lvl w:ilvl="7" w:tplc="04090019" w:tentative="1">
+      <w:start w:val="1"/>
+      <w:numFmt w:val="lowerLetter"/>
+      <w:lvlText w:val="%8."/>
+      <w:lvlJc w:val="left"/>
+      <w:pPr>
+        <w:ind w:left="5760" w:hanging="360"/>
+      </w:pPr>
+    </w:lvl>
+    <w:lvl w:ilvl="8" w:tplc="0409001B" w:tentative="1">
+      <w:start w:val="1"/>
+      <w:numFmt w:val="lowerRoman"/>
+      <w:lvlText w:val="%9."/>
+      <w:lvlJc w:val="right"/>
+      <w:pPr>
+        <w:ind w:left="6480" w:hanging="180"/>
+      </w:pPr>
+    </w:lvl>
+  </w:abstractNum>
+  <w:abstractNum w:abstractNumId="1" w15:restartNumberingAfterBreak="0">
     <w:nsid w:val="02ED7AF6"/>
     <w:multiLevelType w:val="hybridMultilevel"/>
     <w:tmpl w:val="9550A48E"/>
@@ -4243,7 +7303,7 @@
       </w:pPr>
     </w:lvl>
   </w:abstractNum>
-  <w:abstractNum w:abstractNumId="1" w15:restartNumberingAfterBreak="0">
+  <w:abstractNum w:abstractNumId="2" w15:restartNumberingAfterBreak="0">
     <w:nsid w:val="05C5119F"/>
     <w:multiLevelType w:val="hybridMultilevel"/>
     <w:tmpl w:val="BF56F1D8"/>
@@ -4332,7 +7392,7 @@
       </w:pPr>
     </w:lvl>
   </w:abstractNum>
-  <w:abstractNum w:abstractNumId="2" w15:restartNumberingAfterBreak="0">
+  <w:abstractNum w:abstractNumId="3" w15:restartNumberingAfterBreak="0">
     <w:nsid w:val="099D71F2"/>
     <w:multiLevelType w:val="hybridMultilevel"/>
     <w:tmpl w:val="46DE042C"/>
@@ -4421,7 +7481,7 @@
       </w:pPr>
     </w:lvl>
   </w:abstractNum>
-  <w:abstractNum w:abstractNumId="3" w15:restartNumberingAfterBreak="0">
+  <w:abstractNum w:abstractNumId="4" w15:restartNumberingAfterBreak="0">
     <w:nsid w:val="0C1C31B0"/>
     <w:multiLevelType w:val="hybridMultilevel"/>
     <w:tmpl w:val="B7C2FC0A"/>
@@ -4534,7 +7594,7 @@
       </w:rPr>
     </w:lvl>
   </w:abstractNum>
-  <w:abstractNum w:abstractNumId="4" w15:restartNumberingAfterBreak="0">
+  <w:abstractNum w:abstractNumId="5" w15:restartNumberingAfterBreak="0">
     <w:nsid w:val="0F8E626D"/>
     <w:multiLevelType w:val="hybridMultilevel"/>
     <w:tmpl w:val="24F4EC7E"/>
@@ -4623,7 +7683,96 @@
       </w:pPr>
     </w:lvl>
   </w:abstractNum>
-  <w:abstractNum w:abstractNumId="5" w15:restartNumberingAfterBreak="0">
+  <w:abstractNum w:abstractNumId="6" w15:restartNumberingAfterBreak="0">
+    <w:nsid w:val="13403BF3"/>
+    <w:multiLevelType w:val="hybridMultilevel"/>
+    <w:tmpl w:val="81A06B46"/>
+    <w:lvl w:ilvl="0" w:tplc="FFFFFFFF">
+      <w:start w:val="1"/>
+      <w:numFmt w:val="decimal"/>
+      <w:lvlText w:val="%1."/>
+      <w:lvlJc w:val="left"/>
+      <w:pPr>
+        <w:ind w:left="720" w:hanging="360"/>
+      </w:pPr>
+      <w:rPr>
+        <w:rFonts w:hint="default"/>
+      </w:rPr>
+    </w:lvl>
+    <w:lvl w:ilvl="1" w:tplc="FFFFFFFF" w:tentative="1">
+      <w:start w:val="1"/>
+      <w:numFmt w:val="lowerLetter"/>
+      <w:lvlText w:val="%2."/>
+      <w:lvlJc w:val="left"/>
+      <w:pPr>
+        <w:ind w:left="1440" w:hanging="360"/>
+      </w:pPr>
+    </w:lvl>
+    <w:lvl w:ilvl="2" w:tplc="FFFFFFFF" w:tentative="1">
+      <w:start w:val="1"/>
+      <w:numFmt w:val="lowerRoman"/>
+      <w:lvlText w:val="%3."/>
+      <w:lvlJc w:val="right"/>
+      <w:pPr>
+        <w:ind w:left="2160" w:hanging="180"/>
+      </w:pPr>
+    </w:lvl>
+    <w:lvl w:ilvl="3" w:tplc="FFFFFFFF" w:tentative="1">
+      <w:start w:val="1"/>
+      <w:numFmt w:val="decimal"/>
+      <w:lvlText w:val="%4."/>
+      <w:lvlJc w:val="left"/>
+      <w:pPr>
+        <w:ind w:left="2880" w:hanging="360"/>
+      </w:pPr>
+    </w:lvl>
+    <w:lvl w:ilvl="4" w:tplc="FFFFFFFF" w:tentative="1">
+      <w:start w:val="1"/>
+      <w:numFmt w:val="lowerLetter"/>
+      <w:lvlText w:val="%5."/>
+      <w:lvlJc w:val="left"/>
+      <w:pPr>
+        <w:ind w:left="3600" w:hanging="360"/>
+      </w:pPr>
+    </w:lvl>
+    <w:lvl w:ilvl="5" w:tplc="FFFFFFFF" w:tentative="1">
+      <w:start w:val="1"/>
+      <w:numFmt w:val="lowerRoman"/>
+      <w:lvlText w:val="%6."/>
+      <w:lvlJc w:val="right"/>
+      <w:pPr>
+        <w:ind w:left="4320" w:hanging="180"/>
+      </w:pPr>
+    </w:lvl>
+    <w:lvl w:ilvl="6" w:tplc="FFFFFFFF" w:tentative="1">
+      <w:start w:val="1"/>
+      <w:numFmt w:val="decimal"/>
+      <w:lvlText w:val="%7."/>
+      <w:lvlJc w:val="left"/>
+      <w:pPr>
+        <w:ind w:left="5040" w:hanging="360"/>
+      </w:pPr>
+    </w:lvl>
+    <w:lvl w:ilvl="7" w:tplc="FFFFFFFF" w:tentative="1">
+      <w:start w:val="1"/>
+      <w:numFmt w:val="lowerLetter"/>
+      <w:lvlText w:val="%8."/>
+      <w:lvlJc w:val="left"/>
+      <w:pPr>
+        <w:ind w:left="5760" w:hanging="360"/>
+      </w:pPr>
+    </w:lvl>
+    <w:lvl w:ilvl="8" w:tplc="FFFFFFFF" w:tentative="1">
+      <w:start w:val="1"/>
+      <w:numFmt w:val="lowerRoman"/>
+      <w:lvlText w:val="%9."/>
+      <w:lvlJc w:val="right"/>
+      <w:pPr>
+        <w:ind w:left="6480" w:hanging="180"/>
+      </w:pPr>
+    </w:lvl>
+  </w:abstractNum>
+  <w:abstractNum w:abstractNumId="7" w15:restartNumberingAfterBreak="0">
     <w:nsid w:val="1512063E"/>
     <w:multiLevelType w:val="hybridMultilevel"/>
     <w:tmpl w:val="9550A48E"/>
@@ -4712,7 +7861,7 @@
       </w:pPr>
     </w:lvl>
   </w:abstractNum>
-  <w:abstractNum w:abstractNumId="6" w15:restartNumberingAfterBreak="0">
+  <w:abstractNum w:abstractNumId="8" w15:restartNumberingAfterBreak="0">
     <w:nsid w:val="28B1474F"/>
     <w:multiLevelType w:val="hybridMultilevel"/>
     <w:tmpl w:val="079A1E28"/>
@@ -4801,7 +7950,7 @@
       </w:pPr>
     </w:lvl>
   </w:abstractNum>
-  <w:abstractNum w:abstractNumId="7" w15:restartNumberingAfterBreak="0">
+  <w:abstractNum w:abstractNumId="9" w15:restartNumberingAfterBreak="0">
     <w:nsid w:val="318C0109"/>
     <w:multiLevelType w:val="hybridMultilevel"/>
     <w:tmpl w:val="C3982A4A"/>
@@ -4914,7 +8063,7 @@
       </w:rPr>
     </w:lvl>
   </w:abstractNum>
-  <w:abstractNum w:abstractNumId="8" w15:restartNumberingAfterBreak="0">
+  <w:abstractNum w:abstractNumId="10" w15:restartNumberingAfterBreak="0">
     <w:nsid w:val="32FA619F"/>
     <w:multiLevelType w:val="hybridMultilevel"/>
     <w:tmpl w:val="C19ABD68"/>
@@ -5003,7 +8152,96 @@
       </w:pPr>
     </w:lvl>
   </w:abstractNum>
-  <w:abstractNum w:abstractNumId="9" w15:restartNumberingAfterBreak="0">
+  <w:abstractNum w:abstractNumId="11" w15:restartNumberingAfterBreak="0">
+    <w:nsid w:val="49741C73"/>
+    <w:multiLevelType w:val="hybridMultilevel"/>
+    <w:tmpl w:val="81A06B46"/>
+    <w:lvl w:ilvl="0" w:tplc="FFFFFFFF">
+      <w:start w:val="1"/>
+      <w:numFmt w:val="decimal"/>
+      <w:lvlText w:val="%1."/>
+      <w:lvlJc w:val="left"/>
+      <w:pPr>
+        <w:ind w:left="720" w:hanging="360"/>
+      </w:pPr>
+      <w:rPr>
+        <w:rFonts w:hint="default"/>
+      </w:rPr>
+    </w:lvl>
+    <w:lvl w:ilvl="1" w:tplc="FFFFFFFF" w:tentative="1">
+      <w:start w:val="1"/>
+      <w:numFmt w:val="lowerLetter"/>
+      <w:lvlText w:val="%2."/>
+      <w:lvlJc w:val="left"/>
+      <w:pPr>
+        <w:ind w:left="1440" w:hanging="360"/>
+      </w:pPr>
+    </w:lvl>
+    <w:lvl w:ilvl="2" w:tplc="FFFFFFFF" w:tentative="1">
+      <w:start w:val="1"/>
+      <w:numFmt w:val="lowerRoman"/>
+      <w:lvlText w:val="%3."/>
+      <w:lvlJc w:val="right"/>
+      <w:pPr>
+        <w:ind w:left="2160" w:hanging="180"/>
+      </w:pPr>
+    </w:lvl>
+    <w:lvl w:ilvl="3" w:tplc="FFFFFFFF" w:tentative="1">
+      <w:start w:val="1"/>
+      <w:numFmt w:val="decimal"/>
+      <w:lvlText w:val="%4."/>
+      <w:lvlJc w:val="left"/>
+      <w:pPr>
+        <w:ind w:left="2880" w:hanging="360"/>
+      </w:pPr>
+    </w:lvl>
+    <w:lvl w:ilvl="4" w:tplc="FFFFFFFF" w:tentative="1">
+      <w:start w:val="1"/>
+      <w:numFmt w:val="lowerLetter"/>
+      <w:lvlText w:val="%5."/>
+      <w:lvlJc w:val="left"/>
+      <w:pPr>
+        <w:ind w:left="3600" w:hanging="360"/>
+      </w:pPr>
+    </w:lvl>
+    <w:lvl w:ilvl="5" w:tplc="FFFFFFFF" w:tentative="1">
+      <w:start w:val="1"/>
+      <w:numFmt w:val="lowerRoman"/>
+      <w:lvlText w:val="%6."/>
+      <w:lvlJc w:val="right"/>
+      <w:pPr>
+        <w:ind w:left="4320" w:hanging="180"/>
+      </w:pPr>
+    </w:lvl>
+    <w:lvl w:ilvl="6" w:tplc="FFFFFFFF" w:tentative="1">
+      <w:start w:val="1"/>
+      <w:numFmt w:val="decimal"/>
+      <w:lvlText w:val="%7."/>
+      <w:lvlJc w:val="left"/>
+      <w:pPr>
+        <w:ind w:left="5040" w:hanging="360"/>
+      </w:pPr>
+    </w:lvl>
+    <w:lvl w:ilvl="7" w:tplc="FFFFFFFF" w:tentative="1">
+      <w:start w:val="1"/>
+      <w:numFmt w:val="lowerLetter"/>
+      <w:lvlText w:val="%8."/>
+      <w:lvlJc w:val="left"/>
+      <w:pPr>
+        <w:ind w:left="5760" w:hanging="360"/>
+      </w:pPr>
+    </w:lvl>
+    <w:lvl w:ilvl="8" w:tplc="FFFFFFFF" w:tentative="1">
+      <w:start w:val="1"/>
+      <w:numFmt w:val="lowerRoman"/>
+      <w:lvlText w:val="%9."/>
+      <w:lvlJc w:val="right"/>
+      <w:pPr>
+        <w:ind w:left="6480" w:hanging="180"/>
+      </w:pPr>
+    </w:lvl>
+  </w:abstractNum>
+  <w:abstractNum w:abstractNumId="12" w15:restartNumberingAfterBreak="0">
     <w:nsid w:val="4F1E79D2"/>
     <w:multiLevelType w:val="hybridMultilevel"/>
     <w:tmpl w:val="66100E72"/>
@@ -5092,7 +8330,363 @@
       </w:pPr>
     </w:lvl>
   </w:abstractNum>
-  <w:abstractNum w:abstractNumId="10" w15:restartNumberingAfterBreak="0">
+  <w:abstractNum w:abstractNumId="13" w15:restartNumberingAfterBreak="0">
+    <w:nsid w:val="58253E0F"/>
+    <w:multiLevelType w:val="hybridMultilevel"/>
+    <w:tmpl w:val="0F78D704"/>
+    <w:lvl w:ilvl="0" w:tplc="0409000F">
+      <w:start w:val="1"/>
+      <w:numFmt w:val="decimal"/>
+      <w:lvlText w:val="%1."/>
+      <w:lvlJc w:val="left"/>
+      <w:pPr>
+        <w:ind w:left="720" w:hanging="360"/>
+      </w:pPr>
+      <w:rPr>
+        <w:rFonts w:hint="default"/>
+      </w:rPr>
+    </w:lvl>
+    <w:lvl w:ilvl="1" w:tplc="04090019" w:tentative="1">
+      <w:start w:val="1"/>
+      <w:numFmt w:val="lowerLetter"/>
+      <w:lvlText w:val="%2."/>
+      <w:lvlJc w:val="left"/>
+      <w:pPr>
+        <w:ind w:left="1440" w:hanging="360"/>
+      </w:pPr>
+    </w:lvl>
+    <w:lvl w:ilvl="2" w:tplc="0409001B" w:tentative="1">
+      <w:start w:val="1"/>
+      <w:numFmt w:val="lowerRoman"/>
+      <w:lvlText w:val="%3."/>
+      <w:lvlJc w:val="right"/>
+      <w:pPr>
+        <w:ind w:left="2160" w:hanging="180"/>
+      </w:pPr>
+    </w:lvl>
+    <w:lvl w:ilvl="3" w:tplc="0409000F" w:tentative="1">
+      <w:start w:val="1"/>
+      <w:numFmt w:val="decimal"/>
+      <w:lvlText w:val="%4."/>
+      <w:lvlJc w:val="left"/>
+      <w:pPr>
+        <w:ind w:left="2880" w:hanging="360"/>
+      </w:pPr>
+    </w:lvl>
+    <w:lvl w:ilvl="4" w:tplc="04090019" w:tentative="1">
+      <w:start w:val="1"/>
+      <w:numFmt w:val="lowerLetter"/>
+      <w:lvlText w:val="%5."/>
+      <w:lvlJc w:val="left"/>
+      <w:pPr>
+        <w:ind w:left="3600" w:hanging="360"/>
+      </w:pPr>
+    </w:lvl>
+    <w:lvl w:ilvl="5" w:tplc="0409001B" w:tentative="1">
+      <w:start w:val="1"/>
+      <w:numFmt w:val="lowerRoman"/>
+      <w:lvlText w:val="%6."/>
+      <w:lvlJc w:val="right"/>
+      <w:pPr>
+        <w:ind w:left="4320" w:hanging="180"/>
+      </w:pPr>
+    </w:lvl>
+    <w:lvl w:ilvl="6" w:tplc="0409000F" w:tentative="1">
+      <w:start w:val="1"/>
+      <w:numFmt w:val="decimal"/>
+      <w:lvlText w:val="%7."/>
+      <w:lvlJc w:val="left"/>
+      <w:pPr>
+        <w:ind w:left="5040" w:hanging="360"/>
+      </w:pPr>
+    </w:lvl>
+    <w:lvl w:ilvl="7" w:tplc="04090019" w:tentative="1">
+      <w:start w:val="1"/>
+      <w:numFmt w:val="lowerLetter"/>
+      <w:lvlText w:val="%8."/>
+      <w:lvlJc w:val="left"/>
+      <w:pPr>
+        <w:ind w:left="5760" w:hanging="360"/>
+      </w:pPr>
+    </w:lvl>
+    <w:lvl w:ilvl="8" w:tplc="0409001B" w:tentative="1">
+      <w:start w:val="1"/>
+      <w:numFmt w:val="lowerRoman"/>
+      <w:lvlText w:val="%9."/>
+      <w:lvlJc w:val="right"/>
+      <w:pPr>
+        <w:ind w:left="6480" w:hanging="180"/>
+      </w:pPr>
+    </w:lvl>
+  </w:abstractNum>
+  <w:abstractNum w:abstractNumId="14" w15:restartNumberingAfterBreak="0">
+    <w:nsid w:val="59945691"/>
+    <w:multiLevelType w:val="hybridMultilevel"/>
+    <w:tmpl w:val="81A06B46"/>
+    <w:lvl w:ilvl="0" w:tplc="0409000F">
+      <w:start w:val="1"/>
+      <w:numFmt w:val="decimal"/>
+      <w:lvlText w:val="%1."/>
+      <w:lvlJc w:val="left"/>
+      <w:pPr>
+        <w:ind w:left="720" w:hanging="360"/>
+      </w:pPr>
+      <w:rPr>
+        <w:rFonts w:hint="default"/>
+      </w:rPr>
+    </w:lvl>
+    <w:lvl w:ilvl="1" w:tplc="04090019" w:tentative="1">
+      <w:start w:val="1"/>
+      <w:numFmt w:val="lowerLetter"/>
+      <w:lvlText w:val="%2."/>
+      <w:lvlJc w:val="left"/>
+      <w:pPr>
+        <w:ind w:left="1440" w:hanging="360"/>
+      </w:pPr>
+    </w:lvl>
+    <w:lvl w:ilvl="2" w:tplc="0409001B" w:tentative="1">
+      <w:start w:val="1"/>
+      <w:numFmt w:val="lowerRoman"/>
+      <w:lvlText w:val="%3."/>
+      <w:lvlJc w:val="right"/>
+      <w:pPr>
+        <w:ind w:left="2160" w:hanging="180"/>
+      </w:pPr>
+    </w:lvl>
+    <w:lvl w:ilvl="3" w:tplc="0409000F" w:tentative="1">
+      <w:start w:val="1"/>
+      <w:numFmt w:val="decimal"/>
+      <w:lvlText w:val="%4."/>
+      <w:lvlJc w:val="left"/>
+      <w:pPr>
+        <w:ind w:left="2880" w:hanging="360"/>
+      </w:pPr>
+    </w:lvl>
+    <w:lvl w:ilvl="4" w:tplc="04090019" w:tentative="1">
+      <w:start w:val="1"/>
+      <w:numFmt w:val="lowerLetter"/>
+      <w:lvlText w:val="%5."/>
+      <w:lvlJc w:val="left"/>
+      <w:pPr>
+        <w:ind w:left="3600" w:hanging="360"/>
+      </w:pPr>
+    </w:lvl>
+    <w:lvl w:ilvl="5" w:tplc="0409001B" w:tentative="1">
+      <w:start w:val="1"/>
+      <w:numFmt w:val="lowerRoman"/>
+      <w:lvlText w:val="%6."/>
+      <w:lvlJc w:val="right"/>
+      <w:pPr>
+        <w:ind w:left="4320" w:hanging="180"/>
+      </w:pPr>
+    </w:lvl>
+    <w:lvl w:ilvl="6" w:tplc="0409000F" w:tentative="1">
+      <w:start w:val="1"/>
+      <w:numFmt w:val="decimal"/>
+      <w:lvlText w:val="%7."/>
+      <w:lvlJc w:val="left"/>
+      <w:pPr>
+        <w:ind w:left="5040" w:hanging="360"/>
+      </w:pPr>
+    </w:lvl>
+    <w:lvl w:ilvl="7" w:tplc="04090019" w:tentative="1">
+      <w:start w:val="1"/>
+      <w:numFmt w:val="lowerLetter"/>
+      <w:lvlText w:val="%8."/>
+      <w:lvlJc w:val="left"/>
+      <w:pPr>
+        <w:ind w:left="5760" w:hanging="360"/>
+      </w:pPr>
+    </w:lvl>
+    <w:lvl w:ilvl="8" w:tplc="0409001B" w:tentative="1">
+      <w:start w:val="1"/>
+      <w:numFmt w:val="lowerRoman"/>
+      <w:lvlText w:val="%9."/>
+      <w:lvlJc w:val="right"/>
+      <w:pPr>
+        <w:ind w:left="6480" w:hanging="180"/>
+      </w:pPr>
+    </w:lvl>
+  </w:abstractNum>
+  <w:abstractNum w:abstractNumId="15" w15:restartNumberingAfterBreak="0">
+    <w:nsid w:val="69843511"/>
+    <w:multiLevelType w:val="hybridMultilevel"/>
+    <w:tmpl w:val="81A06B46"/>
+    <w:lvl w:ilvl="0" w:tplc="FFFFFFFF">
+      <w:start w:val="1"/>
+      <w:numFmt w:val="decimal"/>
+      <w:lvlText w:val="%1."/>
+      <w:lvlJc w:val="left"/>
+      <w:pPr>
+        <w:ind w:left="720" w:hanging="360"/>
+      </w:pPr>
+      <w:rPr>
+        <w:rFonts w:hint="default"/>
+      </w:rPr>
+    </w:lvl>
+    <w:lvl w:ilvl="1" w:tplc="FFFFFFFF" w:tentative="1">
+      <w:start w:val="1"/>
+      <w:numFmt w:val="lowerLetter"/>
+      <w:lvlText w:val="%2."/>
+      <w:lvlJc w:val="left"/>
+      <w:pPr>
+        <w:ind w:left="1440" w:hanging="360"/>
+      </w:pPr>
+    </w:lvl>
+    <w:lvl w:ilvl="2" w:tplc="FFFFFFFF" w:tentative="1">
+      <w:start w:val="1"/>
+      <w:numFmt w:val="lowerRoman"/>
+      <w:lvlText w:val="%3."/>
+      <w:lvlJc w:val="right"/>
+      <w:pPr>
+        <w:ind w:left="2160" w:hanging="180"/>
+      </w:pPr>
+    </w:lvl>
+    <w:lvl w:ilvl="3" w:tplc="FFFFFFFF" w:tentative="1">
+      <w:start w:val="1"/>
+      <w:numFmt w:val="decimal"/>
+      <w:lvlText w:val="%4."/>
+      <w:lvlJc w:val="left"/>
+      <w:pPr>
+        <w:ind w:left="2880" w:hanging="360"/>
+      </w:pPr>
+    </w:lvl>
+    <w:lvl w:ilvl="4" w:tplc="FFFFFFFF" w:tentative="1">
+      <w:start w:val="1"/>
+      <w:numFmt w:val="lowerLetter"/>
+      <w:lvlText w:val="%5."/>
+      <w:lvlJc w:val="left"/>
+      <w:pPr>
+        <w:ind w:left="3600" w:hanging="360"/>
+      </w:pPr>
+    </w:lvl>
+    <w:lvl w:ilvl="5" w:tplc="FFFFFFFF" w:tentative="1">
+      <w:start w:val="1"/>
+      <w:numFmt w:val="lowerRoman"/>
+      <w:lvlText w:val="%6."/>
+      <w:lvlJc w:val="right"/>
+      <w:pPr>
+        <w:ind w:left="4320" w:hanging="180"/>
+      </w:pPr>
+    </w:lvl>
+    <w:lvl w:ilvl="6" w:tplc="FFFFFFFF" w:tentative="1">
+      <w:start w:val="1"/>
+      <w:numFmt w:val="decimal"/>
+      <w:lvlText w:val="%7."/>
+      <w:lvlJc w:val="left"/>
+      <w:pPr>
+        <w:ind w:left="5040" w:hanging="360"/>
+      </w:pPr>
+    </w:lvl>
+    <w:lvl w:ilvl="7" w:tplc="FFFFFFFF" w:tentative="1">
+      <w:start w:val="1"/>
+      <w:numFmt w:val="lowerLetter"/>
+      <w:lvlText w:val="%8."/>
+      <w:lvlJc w:val="left"/>
+      <w:pPr>
+        <w:ind w:left="5760" w:hanging="360"/>
+      </w:pPr>
+    </w:lvl>
+    <w:lvl w:ilvl="8" w:tplc="FFFFFFFF" w:tentative="1">
+      <w:start w:val="1"/>
+      <w:numFmt w:val="lowerRoman"/>
+      <w:lvlText w:val="%9."/>
+      <w:lvlJc w:val="right"/>
+      <w:pPr>
+        <w:ind w:left="6480" w:hanging="180"/>
+      </w:pPr>
+    </w:lvl>
+  </w:abstractNum>
+  <w:abstractNum w:abstractNumId="16" w15:restartNumberingAfterBreak="0">
+    <w:nsid w:val="69B171D0"/>
+    <w:multiLevelType w:val="hybridMultilevel"/>
+    <w:tmpl w:val="81A06B46"/>
+    <w:lvl w:ilvl="0" w:tplc="FFFFFFFF">
+      <w:start w:val="1"/>
+      <w:numFmt w:val="decimal"/>
+      <w:lvlText w:val="%1."/>
+      <w:lvlJc w:val="left"/>
+      <w:pPr>
+        <w:ind w:left="720" w:hanging="360"/>
+      </w:pPr>
+      <w:rPr>
+        <w:rFonts w:hint="default"/>
+      </w:rPr>
+    </w:lvl>
+    <w:lvl w:ilvl="1" w:tplc="FFFFFFFF" w:tentative="1">
+      <w:start w:val="1"/>
+      <w:numFmt w:val="lowerLetter"/>
+      <w:lvlText w:val="%2."/>
+      <w:lvlJc w:val="left"/>
+      <w:pPr>
+        <w:ind w:left="1440" w:hanging="360"/>
+      </w:pPr>
+    </w:lvl>
+    <w:lvl w:ilvl="2" w:tplc="FFFFFFFF" w:tentative="1">
+      <w:start w:val="1"/>
+      <w:numFmt w:val="lowerRoman"/>
+      <w:lvlText w:val="%3."/>
+      <w:lvlJc w:val="right"/>
+      <w:pPr>
+        <w:ind w:left="2160" w:hanging="180"/>
+      </w:pPr>
+    </w:lvl>
+    <w:lvl w:ilvl="3" w:tplc="FFFFFFFF" w:tentative="1">
+      <w:start w:val="1"/>
+      <w:numFmt w:val="decimal"/>
+      <w:lvlText w:val="%4."/>
+      <w:lvlJc w:val="left"/>
+      <w:pPr>
+        <w:ind w:left="2880" w:hanging="360"/>
+      </w:pPr>
+    </w:lvl>
+    <w:lvl w:ilvl="4" w:tplc="FFFFFFFF" w:tentative="1">
+      <w:start w:val="1"/>
+      <w:numFmt w:val="lowerLetter"/>
+      <w:lvlText w:val="%5."/>
+      <w:lvlJc w:val="left"/>
+      <w:pPr>
+        <w:ind w:left="3600" w:hanging="360"/>
+      </w:pPr>
+    </w:lvl>
+    <w:lvl w:ilvl="5" w:tplc="FFFFFFFF" w:tentative="1">
+      <w:start w:val="1"/>
+      <w:numFmt w:val="lowerRoman"/>
+      <w:lvlText w:val="%6."/>
+      <w:lvlJc w:val="right"/>
+      <w:pPr>
+        <w:ind w:left="4320" w:hanging="180"/>
+      </w:pPr>
+    </w:lvl>
+    <w:lvl w:ilvl="6" w:tplc="FFFFFFFF" w:tentative="1">
+      <w:start w:val="1"/>
+      <w:numFmt w:val="decimal"/>
+      <w:lvlText w:val="%7."/>
+      <w:lvlJc w:val="left"/>
+      <w:pPr>
+        <w:ind w:left="5040" w:hanging="360"/>
+      </w:pPr>
+    </w:lvl>
+    <w:lvl w:ilvl="7" w:tplc="FFFFFFFF" w:tentative="1">
+      <w:start w:val="1"/>
+      <w:numFmt w:val="lowerLetter"/>
+      <w:lvlText w:val="%8."/>
+      <w:lvlJc w:val="left"/>
+      <w:pPr>
+        <w:ind w:left="5760" w:hanging="360"/>
+      </w:pPr>
+    </w:lvl>
+    <w:lvl w:ilvl="8" w:tplc="FFFFFFFF" w:tentative="1">
+      <w:start w:val="1"/>
+      <w:numFmt w:val="lowerRoman"/>
+      <w:lvlText w:val="%9."/>
+      <w:lvlJc w:val="right"/>
+      <w:pPr>
+        <w:ind w:left="6480" w:hanging="180"/>
+      </w:pPr>
+    </w:lvl>
+  </w:abstractNum>
+  <w:abstractNum w:abstractNumId="17" w15:restartNumberingAfterBreak="0">
     <w:nsid w:val="73F30687"/>
     <w:multiLevelType w:val="hybridMultilevel"/>
     <w:tmpl w:val="687610E2"/>
@@ -5181,7 +8775,96 @@
       </w:pPr>
     </w:lvl>
   </w:abstractNum>
-  <w:abstractNum w:abstractNumId="11" w15:restartNumberingAfterBreak="0">
+  <w:abstractNum w:abstractNumId="18" w15:restartNumberingAfterBreak="0">
+    <w:nsid w:val="7C4363AE"/>
+    <w:multiLevelType w:val="hybridMultilevel"/>
+    <w:tmpl w:val="B3B24386"/>
+    <w:lvl w:ilvl="0" w:tplc="0409000F">
+      <w:start w:val="1"/>
+      <w:numFmt w:val="decimal"/>
+      <w:lvlText w:val="%1."/>
+      <w:lvlJc w:val="left"/>
+      <w:pPr>
+        <w:ind w:left="720" w:hanging="360"/>
+      </w:pPr>
+      <w:rPr>
+        <w:rFonts w:hint="default"/>
+      </w:rPr>
+    </w:lvl>
+    <w:lvl w:ilvl="1" w:tplc="04090019" w:tentative="1">
+      <w:start w:val="1"/>
+      <w:numFmt w:val="lowerLetter"/>
+      <w:lvlText w:val="%2."/>
+      <w:lvlJc w:val="left"/>
+      <w:pPr>
+        <w:ind w:left="1440" w:hanging="360"/>
+      </w:pPr>
+    </w:lvl>
+    <w:lvl w:ilvl="2" w:tplc="0409001B" w:tentative="1">
+      <w:start w:val="1"/>
+      <w:numFmt w:val="lowerRoman"/>
+      <w:lvlText w:val="%3."/>
+      <w:lvlJc w:val="right"/>
+      <w:pPr>
+        <w:ind w:left="2160" w:hanging="180"/>
+      </w:pPr>
+    </w:lvl>
+    <w:lvl w:ilvl="3" w:tplc="0409000F" w:tentative="1">
+      <w:start w:val="1"/>
+      <w:numFmt w:val="decimal"/>
+      <w:lvlText w:val="%4."/>
+      <w:lvlJc w:val="left"/>
+      <w:pPr>
+        <w:ind w:left="2880" w:hanging="360"/>
+      </w:pPr>
+    </w:lvl>
+    <w:lvl w:ilvl="4" w:tplc="04090019" w:tentative="1">
+      <w:start w:val="1"/>
+      <w:numFmt w:val="lowerLetter"/>
+      <w:lvlText w:val="%5."/>
+      <w:lvlJc w:val="left"/>
+      <w:pPr>
+        <w:ind w:left="3600" w:hanging="360"/>
+      </w:pPr>
+    </w:lvl>
+    <w:lvl w:ilvl="5" w:tplc="0409001B" w:tentative="1">
+      <w:start w:val="1"/>
+      <w:numFmt w:val="lowerRoman"/>
+      <w:lvlText w:val="%6."/>
+      <w:lvlJc w:val="right"/>
+      <w:pPr>
+        <w:ind w:left="4320" w:hanging="180"/>
+      </w:pPr>
+    </w:lvl>
+    <w:lvl w:ilvl="6" w:tplc="0409000F" w:tentative="1">
+      <w:start w:val="1"/>
+      <w:numFmt w:val="decimal"/>
+      <w:lvlText w:val="%7."/>
+      <w:lvlJc w:val="left"/>
+      <w:pPr>
+        <w:ind w:left="5040" w:hanging="360"/>
+      </w:pPr>
+    </w:lvl>
+    <w:lvl w:ilvl="7" w:tplc="04090019" w:tentative="1">
+      <w:start w:val="1"/>
+      <w:numFmt w:val="lowerLetter"/>
+      <w:lvlText w:val="%8."/>
+      <w:lvlJc w:val="left"/>
+      <w:pPr>
+        <w:ind w:left="5760" w:hanging="360"/>
+      </w:pPr>
+    </w:lvl>
+    <w:lvl w:ilvl="8" w:tplc="0409001B" w:tentative="1">
+      <w:start w:val="1"/>
+      <w:numFmt w:val="lowerRoman"/>
+      <w:lvlText w:val="%9."/>
+      <w:lvlJc w:val="right"/>
+      <w:pPr>
+        <w:ind w:left="6480" w:hanging="180"/>
+      </w:pPr>
+    </w:lvl>
+  </w:abstractNum>
+  <w:abstractNum w:abstractNumId="19" w15:restartNumberingAfterBreak="0">
     <w:nsid w:val="7CF34A3E"/>
     <w:multiLevelType w:val="hybridMultilevel"/>
     <w:tmpl w:val="6B007A7E"/>
@@ -5271,40 +8954,64 @@
     </w:lvl>
   </w:abstractNum>
   <w:num w:numId="1" w16cid:durableId="1852061316">
+    <w:abstractNumId w:val="3"/>
+  </w:num>
+  <w:num w:numId="2" w16cid:durableId="1888757383">
+    <w:abstractNumId w:val="9"/>
+  </w:num>
+  <w:num w:numId="3" w16cid:durableId="146212775">
+    <w:abstractNumId w:val="19"/>
+  </w:num>
+  <w:num w:numId="4" w16cid:durableId="1603953336">
+    <w:abstractNumId w:val="8"/>
+  </w:num>
+  <w:num w:numId="5" w16cid:durableId="35205594">
+    <w:abstractNumId w:val="12"/>
+  </w:num>
+  <w:num w:numId="6" w16cid:durableId="281309468">
+    <w:abstractNumId w:val="5"/>
+  </w:num>
+  <w:num w:numId="7" w16cid:durableId="429666417">
+    <w:abstractNumId w:val="4"/>
+  </w:num>
+  <w:num w:numId="8" w16cid:durableId="1972516304">
+    <w:abstractNumId w:val="17"/>
+  </w:num>
+  <w:num w:numId="9" w16cid:durableId="828639864">
+    <w:abstractNumId w:val="10"/>
+  </w:num>
+  <w:num w:numId="10" w16cid:durableId="1149976282">
     <w:abstractNumId w:val="2"/>
   </w:num>
-  <w:num w:numId="2" w16cid:durableId="1888757383">
+  <w:num w:numId="11" w16cid:durableId="673722626">
     <w:abstractNumId w:val="7"/>
   </w:num>
-  <w:num w:numId="3" w16cid:durableId="146212775">
+  <w:num w:numId="12" w16cid:durableId="335116146">
+    <w:abstractNumId w:val="1"/>
+  </w:num>
+  <w:num w:numId="13" w16cid:durableId="1425683554">
+    <w:abstractNumId w:val="18"/>
+  </w:num>
+  <w:num w:numId="14" w16cid:durableId="28919335">
+    <w:abstractNumId w:val="13"/>
+  </w:num>
+  <w:num w:numId="15" w16cid:durableId="2056998308">
+    <w:abstractNumId w:val="14"/>
+  </w:num>
+  <w:num w:numId="16" w16cid:durableId="617300056">
+    <w:abstractNumId w:val="6"/>
+  </w:num>
+  <w:num w:numId="17" w16cid:durableId="202714101">
+    <w:abstractNumId w:val="16"/>
+  </w:num>
+  <w:num w:numId="18" w16cid:durableId="575092688">
     <w:abstractNumId w:val="11"/>
   </w:num>
-  <w:num w:numId="4" w16cid:durableId="1603953336">
-    <w:abstractNumId w:val="6"/>
+  <w:num w:numId="19" w16cid:durableId="1425107464">
+    <w:abstractNumId w:val="0"/>
   </w:num>
-  <w:num w:numId="5" w16cid:durableId="35205594">
-    <w:abstractNumId w:val="9"/>
-  </w:num>
-  <w:num w:numId="6" w16cid:durableId="281309468">
-    <w:abstractNumId w:val="4"/>
-  </w:num>
-  <w:num w:numId="7" w16cid:durableId="429666417">
-    <w:abstractNumId w:val="3"/>
-  </w:num>
-  <w:num w:numId="8" w16cid:durableId="1972516304">
-    <w:abstractNumId w:val="10"/>
-  </w:num>
-  <w:num w:numId="9" w16cid:durableId="828639864">
-    <w:abstractNumId w:val="8"/>
-  </w:num>
-  <w:num w:numId="10" w16cid:durableId="1149976282">
-    <w:abstractNumId w:val="1"/>
-  </w:num>
-  <w:num w:numId="11" w16cid:durableId="673722626">
-    <w:abstractNumId w:val="5"/>
-  </w:num>
-  <w:num w:numId="12" w16cid:durableId="335116146">
-    <w:abstractNumId w:val="0"/>
+  <w:num w:numId="20" w16cid:durableId="2024741204">
+    <w:abstractNumId w:val="15"/>
   </w:num>
 </w:numbering>
 </file>
@@ -5707,6 +9414,7 @@
   <w:style w:type="paragraph" w:default="1" w:styleId="Normal">
     <w:name w:val="Normal"/>
     <w:qFormat/>
+    <w:rsid w:val="00F132A0"/>
   </w:style>
   <w:style w:type="paragraph" w:styleId="Heading1">
     <w:name w:val="heading 1"/>

</xml_diff>

<commit_message>
[Implementation] Changed black box tests
</commit_message>
<xml_diff>
--- a/PackScheduler/project_docs/StudentDirectory_STP.docx
+++ b/PackScheduler/project_docs/StudentDirectory_STP.docx
@@ -658,6 +658,22 @@
             <w:r>
               <w:t xml:space="preserve">10 students are added to the Student Directory. Their first name /last name/Student ID should be displayed. </w:t>
             </w:r>
+            <w:r>
+              <w:t>These names should be in alphabetical order, Last Name, First Name, ID priority.</w:t>
+            </w:r>
+          </w:p>
+          <w:p>
+            <w:pPr>
+              <w:widowControl w:val="0"/>
+              <w:pBdr>
+                <w:top w:val="nil"/>
+                <w:left w:val="nil"/>
+                <w:bottom w:val="nil"/>
+                <w:right w:val="nil"/>
+                <w:between w:val="nil"/>
+              </w:pBdr>
+              <w:spacing w:line="240" w:lineRule="auto"/>
+            </w:pPr>
           </w:p>
           <w:tbl>
             <w:tblPr>
@@ -689,25 +705,580 @@
               <w:gridCol w:w="30"/>
               <w:gridCol w:w="77"/>
               <w:gridCol w:w="30"/>
-              <w:gridCol w:w="200"/>
-              <w:gridCol w:w="52"/>
-              <w:gridCol w:w="48"/>
-              <w:gridCol w:w="77"/>
-              <w:gridCol w:w="60"/>
+              <w:gridCol w:w="230"/>
+              <w:gridCol w:w="30"/>
+              <w:gridCol w:w="40"/>
+              <w:gridCol w:w="47"/>
+              <w:gridCol w:w="90"/>
               <w:gridCol w:w="132"/>
               <w:gridCol w:w="30"/>
               <w:gridCol w:w="30"/>
               <w:gridCol w:w="30"/>
-              <w:gridCol w:w="30"/>
-              <w:gridCol w:w="383"/>
-              <w:gridCol w:w="59"/>
-              <w:gridCol w:w="219"/>
-              <w:gridCol w:w="338"/>
+              <w:gridCol w:w="442"/>
+              <w:gridCol w:w="249"/>
+              <w:gridCol w:w="254"/>
             </w:tblGrid>
             <w:tr>
               <w:trPr>
+                <w:gridAfter w:val="2"/>
+                <w:wAfter w:w="213" w:type="dxa"/>
+                <w:tblCellSpacing w:w="15" w:type="dxa"/>
+              </w:trPr>
+              <w:tc>
+                <w:tcPr>
+                  <w:tcW w:w="1030" w:type="dxa"/>
+                  <w:gridSpan w:val="10"/>
+                  <w:vAlign w:val="center"/>
+                  <w:hideMark/>
+                </w:tcPr>
+                <w:p>
+                  <w:pPr>
+                    <w:spacing w:line="240" w:lineRule="auto"/>
+                    <w:rPr>
+                      <w:rFonts w:ascii="Times New Roman" w:eastAsia="Times New Roman" w:hAnsi="Times New Roman" w:cs="Times New Roman"/>
+                      <w:sz w:val="24"/>
+                      <w:szCs w:val="24"/>
+                      <w:lang w:val="en-US"/>
+                    </w:rPr>
+                  </w:pPr>
+                  <w:r>
+                    <w:rPr>
+                      <w:rFonts w:ascii="Times New Roman" w:eastAsia="Times New Roman" w:hAnsi="Times New Roman" w:cs="Times New Roman"/>
+                      <w:sz w:val="24"/>
+                      <w:szCs w:val="24"/>
+                      <w:lang w:val="en-US"/>
+                    </w:rPr>
+                    <w:t>Demetrius</w:t>
+                  </w:r>
+                </w:p>
+              </w:tc>
+              <w:tc>
+                <w:tcPr>
+                  <w:tcW w:w="671" w:type="dxa"/>
+                  <w:gridSpan w:val="10"/>
+                  <w:vAlign w:val="center"/>
+                  <w:hideMark/>
+                </w:tcPr>
+                <w:p>
+                  <w:pPr>
+                    <w:spacing w:line="240" w:lineRule="auto"/>
+                    <w:rPr>
+                      <w:rFonts w:ascii="Times New Roman" w:eastAsia="Times New Roman" w:hAnsi="Times New Roman" w:cs="Times New Roman"/>
+                      <w:sz w:val="24"/>
+                      <w:szCs w:val="24"/>
+                      <w:lang w:val="en-US"/>
+                    </w:rPr>
+                  </w:pPr>
+                  <w:r>
+                    <w:rPr>
+                      <w:rFonts w:ascii="Times New Roman" w:eastAsia="Times New Roman" w:hAnsi="Times New Roman" w:cs="Times New Roman"/>
+                      <w:sz w:val="24"/>
+                      <w:szCs w:val="24"/>
+                      <w:lang w:val="en-US"/>
+                    </w:rPr>
+                    <w:t>Austin</w:t>
+                  </w:r>
+                </w:p>
+              </w:tc>
+              <w:tc>
+                <w:tcPr>
+                  <w:tcW w:w="724" w:type="dxa"/>
+                  <w:gridSpan w:val="6"/>
+                  <w:vAlign w:val="center"/>
+                  <w:hideMark/>
+                </w:tcPr>
+                <w:p>
+                  <w:pPr>
+                    <w:spacing w:line="240" w:lineRule="auto"/>
+                    <w:rPr>
+                      <w:rFonts w:ascii="Times New Roman" w:eastAsia="Times New Roman" w:hAnsi="Times New Roman" w:cs="Times New Roman"/>
+                      <w:sz w:val="24"/>
+                      <w:szCs w:val="24"/>
+                      <w:lang w:val="en-US"/>
+                    </w:rPr>
+                  </w:pPr>
+                  <w:proofErr w:type="spellStart"/>
+                  <w:r>
+                    <w:rPr>
+                      <w:rFonts w:ascii="Times New Roman" w:eastAsia="Times New Roman" w:hAnsi="Times New Roman" w:cs="Times New Roman"/>
+                      <w:sz w:val="24"/>
+                      <w:szCs w:val="24"/>
+                      <w:lang w:val="en-US"/>
+                    </w:rPr>
+                    <w:t>daustin</w:t>
+                  </w:r>
+                  <w:proofErr w:type="spellEnd"/>
+                </w:p>
+              </w:tc>
+            </w:tr>
+            <w:tr>
+              <w:trPr>
                 <w:gridAfter w:val="11"/>
-                <w:wAfter w:w="1261" w:type="dxa"/>
+                <w:wAfter w:w="849" w:type="dxa"/>
+                <w:tblCellSpacing w:w="15" w:type="dxa"/>
+              </w:trPr>
+              <w:tc>
+                <w:tcPr>
+                  <w:tcW w:w="510" w:type="dxa"/>
+                  <w:vAlign w:val="center"/>
+                  <w:hideMark/>
+                </w:tcPr>
+                <w:p>
+                  <w:pPr>
+                    <w:spacing w:line="240" w:lineRule="auto"/>
+                    <w:rPr>
+                      <w:rFonts w:ascii="Times New Roman" w:eastAsia="Times New Roman" w:hAnsi="Times New Roman" w:cs="Times New Roman"/>
+                      <w:sz w:val="24"/>
+                      <w:szCs w:val="24"/>
+                      <w:lang w:val="en-US"/>
+                    </w:rPr>
+                  </w:pPr>
+                  <w:r>
+                    <w:rPr>
+                      <w:rFonts w:ascii="Times New Roman" w:eastAsia="Times New Roman" w:hAnsi="Times New Roman" w:cs="Times New Roman"/>
+                      <w:sz w:val="24"/>
+                      <w:szCs w:val="24"/>
+                      <w:lang w:val="en-US"/>
+                    </w:rPr>
+                    <w:t>Lane</w:t>
+                  </w:r>
+                </w:p>
+              </w:tc>
+              <w:tc>
+                <w:tcPr>
+                  <w:tcW w:w="497" w:type="dxa"/>
+                  <w:gridSpan w:val="10"/>
+                  <w:vAlign w:val="center"/>
+                  <w:hideMark/>
+                </w:tcPr>
+                <w:p>
+                  <w:pPr>
+                    <w:spacing w:line="240" w:lineRule="auto"/>
+                    <w:rPr>
+                      <w:rFonts w:ascii="Times New Roman" w:eastAsia="Times New Roman" w:hAnsi="Times New Roman" w:cs="Times New Roman"/>
+                      <w:sz w:val="24"/>
+                      <w:szCs w:val="24"/>
+                      <w:lang w:val="en-US"/>
+                    </w:rPr>
+                  </w:pPr>
+                  <w:r>
+                    <w:rPr>
+                      <w:rFonts w:ascii="Times New Roman" w:eastAsia="Times New Roman" w:hAnsi="Times New Roman" w:cs="Times New Roman"/>
+                      <w:sz w:val="24"/>
+                      <w:szCs w:val="24"/>
+                      <w:lang w:val="en-US"/>
+                    </w:rPr>
+                    <w:t>Berg</w:t>
+                  </w:r>
+                </w:p>
+              </w:tc>
+              <w:tc>
+                <w:tcPr>
+                  <w:tcW w:w="524" w:type="dxa"/>
+                  <w:gridSpan w:val="6"/>
+                  <w:vAlign w:val="center"/>
+                  <w:hideMark/>
+                </w:tcPr>
+                <w:p>
+                  <w:pPr>
+                    <w:spacing w:line="240" w:lineRule="auto"/>
+                    <w:rPr>
+                      <w:rFonts w:ascii="Times New Roman" w:eastAsia="Times New Roman" w:hAnsi="Times New Roman" w:cs="Times New Roman"/>
+                      <w:sz w:val="24"/>
+                      <w:szCs w:val="24"/>
+                      <w:lang w:val="en-US"/>
+                    </w:rPr>
+                  </w:pPr>
+                  <w:proofErr w:type="spellStart"/>
+                  <w:r>
+                    <w:rPr>
+                      <w:rFonts w:ascii="Times New Roman" w:eastAsia="Times New Roman" w:hAnsi="Times New Roman" w:cs="Times New Roman"/>
+                      <w:sz w:val="24"/>
+                      <w:szCs w:val="24"/>
+                      <w:lang w:val="en-US"/>
+                    </w:rPr>
+                    <w:t>lberg</w:t>
+                  </w:r>
+                  <w:proofErr w:type="spellEnd"/>
+                </w:p>
+              </w:tc>
+            </w:tr>
+            <w:tr>
+              <w:trPr>
+                <w:gridAfter w:val="1"/>
+                <w:wAfter w:w="181" w:type="dxa"/>
+                <w:tblCellSpacing w:w="15" w:type="dxa"/>
+              </w:trPr>
+              <w:tc>
+                <w:tcPr>
+                  <w:tcW w:w="964" w:type="dxa"/>
+                  <w:gridSpan w:val="8"/>
+                  <w:vAlign w:val="center"/>
+                  <w:hideMark/>
+                </w:tcPr>
+                <w:p>
+                  <w:pPr>
+                    <w:spacing w:line="240" w:lineRule="auto"/>
+                    <w:rPr>
+                      <w:rFonts w:ascii="Times New Roman" w:eastAsia="Times New Roman" w:hAnsi="Times New Roman" w:cs="Times New Roman"/>
+                      <w:sz w:val="24"/>
+                      <w:szCs w:val="24"/>
+                      <w:lang w:val="en-US"/>
+                    </w:rPr>
+                  </w:pPr>
+                  <w:r>
+                    <w:rPr>
+                      <w:rFonts w:ascii="Times New Roman" w:eastAsia="Times New Roman" w:hAnsi="Times New Roman" w:cs="Times New Roman"/>
+                      <w:sz w:val="24"/>
+                      <w:szCs w:val="24"/>
+                      <w:lang w:val="en-US"/>
+                    </w:rPr>
+                    <w:t>Raymond</w:t>
+                  </w:r>
+                </w:p>
+              </w:tc>
+              <w:tc>
+                <w:tcPr>
+                  <w:tcW w:w="844" w:type="dxa"/>
+                  <w:gridSpan w:val="13"/>
+                  <w:vAlign w:val="center"/>
+                  <w:hideMark/>
+                </w:tcPr>
+                <w:p>
+                  <w:pPr>
+                    <w:spacing w:line="240" w:lineRule="auto"/>
+                    <w:rPr>
+                      <w:rFonts w:ascii="Times New Roman" w:eastAsia="Times New Roman" w:hAnsi="Times New Roman" w:cs="Times New Roman"/>
+                      <w:sz w:val="24"/>
+                      <w:szCs w:val="24"/>
+                      <w:lang w:val="en-US"/>
+                    </w:rPr>
+                  </w:pPr>
+                  <w:r>
+                    <w:rPr>
+                      <w:rFonts w:ascii="Times New Roman" w:eastAsia="Times New Roman" w:hAnsi="Times New Roman" w:cs="Times New Roman"/>
+                      <w:sz w:val="24"/>
+                      <w:szCs w:val="24"/>
+                      <w:lang w:val="en-US"/>
+                    </w:rPr>
+                    <w:t>Brennan</w:t>
+                  </w:r>
+                </w:p>
+              </w:tc>
+              <w:tc>
+                <w:tcPr>
+                  <w:tcW w:w="883" w:type="dxa"/>
+                  <w:gridSpan w:val="6"/>
+                  <w:vAlign w:val="center"/>
+                  <w:hideMark/>
+                </w:tcPr>
+                <w:p>
+                  <w:pPr>
+                    <w:spacing w:line="240" w:lineRule="auto"/>
+                    <w:rPr>
+                      <w:rFonts w:ascii="Times New Roman" w:eastAsia="Times New Roman" w:hAnsi="Times New Roman" w:cs="Times New Roman"/>
+                      <w:sz w:val="24"/>
+                      <w:szCs w:val="24"/>
+                      <w:lang w:val="en-US"/>
+                    </w:rPr>
+                  </w:pPr>
+                  <w:proofErr w:type="spellStart"/>
+                  <w:r>
+                    <w:rPr>
+                      <w:rFonts w:ascii="Times New Roman" w:eastAsia="Times New Roman" w:hAnsi="Times New Roman" w:cs="Times New Roman"/>
+                      <w:sz w:val="24"/>
+                      <w:szCs w:val="24"/>
+                      <w:lang w:val="en-US"/>
+                    </w:rPr>
+                    <w:t>rbrennan</w:t>
+                  </w:r>
+                  <w:proofErr w:type="spellEnd"/>
+                </w:p>
+              </w:tc>
+            </w:tr>
+            <w:tr>
+              <w:trPr>
+                <w:gridAfter w:val="4"/>
+                <w:wAfter w:w="702" w:type="dxa"/>
+                <w:tblCellSpacing w:w="15" w:type="dxa"/>
+              </w:trPr>
+              <w:tc>
+                <w:tcPr>
+                  <w:tcW w:w="843" w:type="dxa"/>
+                  <w:gridSpan w:val="6"/>
+                  <w:vAlign w:val="center"/>
+                  <w:hideMark/>
+                </w:tcPr>
+                <w:p>
+                  <w:pPr>
+                    <w:spacing w:line="240" w:lineRule="auto"/>
+                    <w:rPr>
+                      <w:rFonts w:ascii="Times New Roman" w:eastAsia="Times New Roman" w:hAnsi="Times New Roman" w:cs="Times New Roman"/>
+                      <w:sz w:val="24"/>
+                      <w:szCs w:val="24"/>
+                      <w:lang w:val="en-US"/>
+                    </w:rPr>
+                  </w:pPr>
+                  <w:r>
+                    <w:rPr>
+                      <w:rFonts w:ascii="Times New Roman" w:eastAsia="Times New Roman" w:hAnsi="Times New Roman" w:cs="Times New Roman"/>
+                      <w:sz w:val="24"/>
+                      <w:szCs w:val="24"/>
+                      <w:lang w:val="en-US"/>
+                    </w:rPr>
+                    <w:t>Emerald</w:t>
+                  </w:r>
+                </w:p>
+              </w:tc>
+              <w:tc>
+                <w:tcPr>
+                  <w:tcW w:w="524" w:type="dxa"/>
+                  <w:gridSpan w:val="10"/>
+                  <w:vAlign w:val="center"/>
+                  <w:hideMark/>
+                </w:tcPr>
+                <w:p>
+                  <w:pPr>
+                    <w:spacing w:line="240" w:lineRule="auto"/>
+                    <w:rPr>
+                      <w:rFonts w:ascii="Times New Roman" w:eastAsia="Times New Roman" w:hAnsi="Times New Roman" w:cs="Times New Roman"/>
+                      <w:sz w:val="24"/>
+                      <w:szCs w:val="24"/>
+                      <w:lang w:val="en-US"/>
+                    </w:rPr>
+                  </w:pPr>
+                  <w:r>
+                    <w:rPr>
+                      <w:rFonts w:ascii="Times New Roman" w:eastAsia="Times New Roman" w:hAnsi="Times New Roman" w:cs="Times New Roman"/>
+                      <w:sz w:val="24"/>
+                      <w:szCs w:val="24"/>
+                      <w:lang w:val="en-US"/>
+                    </w:rPr>
+                    <w:t>Frost</w:t>
+                  </w:r>
+                </w:p>
+              </w:tc>
+              <w:tc>
+                <w:tcPr>
+                  <w:tcW w:w="577" w:type="dxa"/>
+                  <w:gridSpan w:val="8"/>
+                  <w:vAlign w:val="center"/>
+                  <w:hideMark/>
+                </w:tcPr>
+                <w:p>
+                  <w:pPr>
+                    <w:spacing w:line="240" w:lineRule="auto"/>
+                    <w:rPr>
+                      <w:rFonts w:ascii="Times New Roman" w:eastAsia="Times New Roman" w:hAnsi="Times New Roman" w:cs="Times New Roman"/>
+                      <w:sz w:val="24"/>
+                      <w:szCs w:val="24"/>
+                      <w:lang w:val="en-US"/>
+                    </w:rPr>
+                  </w:pPr>
+                  <w:proofErr w:type="spellStart"/>
+                  <w:r>
+                    <w:rPr>
+                      <w:rFonts w:ascii="Times New Roman" w:eastAsia="Times New Roman" w:hAnsi="Times New Roman" w:cs="Times New Roman"/>
+                      <w:sz w:val="24"/>
+                      <w:szCs w:val="24"/>
+                      <w:lang w:val="en-US"/>
+                    </w:rPr>
+                    <w:t>efrost</w:t>
+                  </w:r>
+                  <w:proofErr w:type="spellEnd"/>
+                </w:p>
+              </w:tc>
+            </w:tr>
+            <w:tr>
+              <w:trPr>
+                <w:gridAfter w:val="2"/>
+                <w:wAfter w:w="236" w:type="dxa"/>
+                <w:tblCellSpacing w:w="15" w:type="dxa"/>
+              </w:trPr>
+              <w:tc>
+                <w:tcPr>
+                  <w:tcW w:w="870" w:type="dxa"/>
+                  <w:gridSpan w:val="7"/>
+                  <w:vAlign w:val="center"/>
+                  <w:hideMark/>
+                </w:tcPr>
+                <w:p>
+                  <w:pPr>
+                    <w:spacing w:line="240" w:lineRule="auto"/>
+                    <w:rPr>
+                      <w:rFonts w:ascii="Times New Roman" w:eastAsia="Times New Roman" w:hAnsi="Times New Roman" w:cs="Times New Roman"/>
+                      <w:sz w:val="24"/>
+                      <w:szCs w:val="24"/>
+                      <w:lang w:val="en-US"/>
+                    </w:rPr>
+                  </w:pPr>
+                  <w:r>
+                    <w:rPr>
+                      <w:rFonts w:ascii="Times New Roman" w:eastAsia="Times New Roman" w:hAnsi="Times New Roman" w:cs="Times New Roman"/>
+                      <w:sz w:val="24"/>
+                      <w:szCs w:val="24"/>
+                      <w:lang w:val="en-US"/>
+                    </w:rPr>
+                    <w:t>Shannon</w:t>
+                  </w:r>
+                </w:p>
+              </w:tc>
+              <w:tc>
+                <w:tcPr>
+                  <w:tcW w:w="750" w:type="dxa"/>
+                  <w:gridSpan w:val="11"/>
+                  <w:vAlign w:val="center"/>
+                  <w:hideMark/>
+                </w:tcPr>
+                <w:p>
+                  <w:pPr>
+                    <w:spacing w:line="240" w:lineRule="auto"/>
+                    <w:rPr>
+                      <w:rFonts w:ascii="Times New Roman" w:eastAsia="Times New Roman" w:hAnsi="Times New Roman" w:cs="Times New Roman"/>
+                      <w:sz w:val="24"/>
+                      <w:szCs w:val="24"/>
+                      <w:lang w:val="en-US"/>
+                    </w:rPr>
+                  </w:pPr>
+                  <w:r>
+                    <w:rPr>
+                      <w:rFonts w:ascii="Times New Roman" w:eastAsia="Times New Roman" w:hAnsi="Times New Roman" w:cs="Times New Roman"/>
+                      <w:sz w:val="24"/>
+                      <w:szCs w:val="24"/>
+                      <w:lang w:val="en-US"/>
+                    </w:rPr>
+                    <w:t>Hansen</w:t>
+                  </w:r>
+                </w:p>
+              </w:tc>
+              <w:tc>
+                <w:tcPr>
+                  <w:tcW w:w="790" w:type="dxa"/>
+                  <w:gridSpan w:val="8"/>
+                  <w:vAlign w:val="center"/>
+                  <w:hideMark/>
+                </w:tcPr>
+                <w:p>
+                  <w:pPr>
+                    <w:spacing w:line="240" w:lineRule="auto"/>
+                    <w:rPr>
+                      <w:rFonts w:ascii="Times New Roman" w:eastAsia="Times New Roman" w:hAnsi="Times New Roman" w:cs="Times New Roman"/>
+                      <w:sz w:val="24"/>
+                      <w:szCs w:val="24"/>
+                      <w:lang w:val="en-US"/>
+                    </w:rPr>
+                  </w:pPr>
+                  <w:proofErr w:type="spellStart"/>
+                  <w:r>
+                    <w:rPr>
+                      <w:rFonts w:ascii="Times New Roman" w:eastAsia="Times New Roman" w:hAnsi="Times New Roman" w:cs="Times New Roman"/>
+                      <w:sz w:val="24"/>
+                      <w:szCs w:val="24"/>
+                      <w:lang w:val="en-US"/>
+                    </w:rPr>
+                    <w:t>shansen</w:t>
+                  </w:r>
+                  <w:proofErr w:type="spellEnd"/>
+                </w:p>
+              </w:tc>
+            </w:tr>
+            <w:tr>
+              <w:trPr>
+                <w:gridAfter w:val="6"/>
+                <w:wAfter w:w="742" w:type="dxa"/>
+                <w:tblCellSpacing w:w="15" w:type="dxa"/>
+              </w:trPr>
+              <w:tc>
+                <w:tcPr>
+                  <w:tcW w:w="670" w:type="dxa"/>
+                  <w:gridSpan w:val="4"/>
+                  <w:vAlign w:val="center"/>
+                  <w:hideMark/>
+                </w:tcPr>
+                <w:p>
+                  <w:pPr>
+                    <w:spacing w:line="240" w:lineRule="auto"/>
+                    <w:rPr>
+                      <w:rFonts w:ascii="Times New Roman" w:eastAsia="Times New Roman" w:hAnsi="Times New Roman" w:cs="Times New Roman"/>
+                      <w:sz w:val="24"/>
+                      <w:szCs w:val="24"/>
+                      <w:lang w:val="en-US"/>
+                    </w:rPr>
+                  </w:pPr>
+                  <w:r>
+                    <w:rPr>
+                      <w:rFonts w:ascii="Times New Roman" w:eastAsia="Times New Roman" w:hAnsi="Times New Roman" w:cs="Times New Roman"/>
+                      <w:sz w:val="24"/>
+                      <w:szCs w:val="24"/>
+                      <w:lang w:val="en-US"/>
+                    </w:rPr>
+                    <w:t>Althea</w:t>
+                  </w:r>
+                </w:p>
+              </w:tc>
+              <w:tc>
+                <w:tcPr>
+                  <w:tcW w:w="590" w:type="dxa"/>
+                  <w:gridSpan w:val="10"/>
+                  <w:vAlign w:val="center"/>
+                  <w:hideMark/>
+                </w:tcPr>
+                <w:p>
+                  <w:pPr>
+                    <w:spacing w:line="240" w:lineRule="auto"/>
+                    <w:rPr>
+                      <w:rFonts w:ascii="Times New Roman" w:eastAsia="Times New Roman" w:hAnsi="Times New Roman" w:cs="Times New Roman"/>
+                      <w:sz w:val="24"/>
+                      <w:szCs w:val="24"/>
+                      <w:lang w:val="en-US"/>
+                    </w:rPr>
+                  </w:pPr>
+                  <w:r>
+                    <w:rPr>
+                      <w:rFonts w:ascii="Times New Roman" w:eastAsia="Times New Roman" w:hAnsi="Times New Roman" w:cs="Times New Roman"/>
+                      <w:sz w:val="24"/>
+                      <w:szCs w:val="24"/>
+                      <w:lang w:val="en-US"/>
+                    </w:rPr>
+                    <w:t>Hicks</w:t>
+                  </w:r>
+                </w:p>
+              </w:tc>
+              <w:tc>
+                <w:tcPr>
+                  <w:tcW w:w="644" w:type="dxa"/>
+                  <w:gridSpan w:val="8"/>
+                  <w:vAlign w:val="center"/>
+                  <w:hideMark/>
+                </w:tcPr>
+                <w:p>
+                  <w:pPr>
+                    <w:spacing w:line="240" w:lineRule="auto"/>
+                    <w:rPr>
+                      <w:rFonts w:ascii="Times New Roman" w:eastAsia="Times New Roman" w:hAnsi="Times New Roman" w:cs="Times New Roman"/>
+                      <w:sz w:val="24"/>
+                      <w:szCs w:val="24"/>
+                      <w:lang w:val="en-US"/>
+                    </w:rPr>
+                  </w:pPr>
+                  <w:proofErr w:type="spellStart"/>
+                  <w:r>
+                    <w:rPr>
+                      <w:rFonts w:ascii="Times New Roman" w:eastAsia="Times New Roman" w:hAnsi="Times New Roman" w:cs="Times New Roman"/>
+                      <w:sz w:val="24"/>
+                      <w:szCs w:val="24"/>
+                      <w:lang w:val="en-US"/>
+                    </w:rPr>
+                    <w:t>ahicks</w:t>
+                  </w:r>
+                  <w:proofErr w:type="spellEnd"/>
+                </w:p>
+              </w:tc>
+            </w:tr>
+            <w:tr>
+              <w:trPr>
+                <w:gridAfter w:val="9"/>
+                <w:wAfter w:w="1022" w:type="dxa"/>
                 <w:tblCellSpacing w:w="15" w:type="dxa"/>
               </w:trPr>
               <w:tc>
@@ -799,750 +1370,8 @@
             </w:tr>
             <w:tr>
               <w:trPr>
-                <w:tblCellSpacing w:w="15" w:type="dxa"/>
-              </w:trPr>
-              <w:tc>
-                <w:tcPr>
-                  <w:tcW w:w="1017" w:type="dxa"/>
-                  <w:gridSpan w:val="9"/>
-                  <w:vAlign w:val="center"/>
-                  <w:hideMark/>
-                </w:tcPr>
-                <w:p>
-                  <w:pPr>
-                    <w:spacing w:line="240" w:lineRule="auto"/>
-                    <w:rPr>
-                      <w:rFonts w:ascii="Times New Roman" w:eastAsia="Times New Roman" w:hAnsi="Times New Roman" w:cs="Times New Roman"/>
-                      <w:sz w:val="24"/>
-                      <w:szCs w:val="24"/>
-                      <w:lang w:val="en-US"/>
-                    </w:rPr>
-                  </w:pPr>
-                  <w:r>
-                    <w:rPr>
-                      <w:rFonts w:ascii="Times New Roman" w:eastAsia="Times New Roman" w:hAnsi="Times New Roman" w:cs="Times New Roman"/>
-                      <w:sz w:val="24"/>
-                      <w:szCs w:val="24"/>
-                      <w:lang w:val="en-US"/>
-                    </w:rPr>
-                    <w:t>Cassandra</w:t>
-                  </w:r>
-                </w:p>
-              </w:tc>
-              <w:tc>
-                <w:tcPr>
-                  <w:tcW w:w="923" w:type="dxa"/>
-                  <w:gridSpan w:val="13"/>
-                  <w:vAlign w:val="center"/>
-                  <w:hideMark/>
-                </w:tcPr>
-                <w:p>
-                  <w:pPr>
-                    <w:spacing w:line="240" w:lineRule="auto"/>
-                    <w:rPr>
-                      <w:rFonts w:ascii="Times New Roman" w:eastAsia="Times New Roman" w:hAnsi="Times New Roman" w:cs="Times New Roman"/>
-                      <w:sz w:val="24"/>
-                      <w:szCs w:val="24"/>
-                      <w:lang w:val="en-US"/>
-                    </w:rPr>
-                  </w:pPr>
-                  <w:r>
-                    <w:rPr>
-                      <w:rFonts w:ascii="Times New Roman" w:eastAsia="Times New Roman" w:hAnsi="Times New Roman" w:cs="Times New Roman"/>
-                      <w:sz w:val="24"/>
-                      <w:szCs w:val="24"/>
-                      <w:lang w:val="en-US"/>
-                    </w:rPr>
-                    <w:t>Schwartz</w:t>
-                  </w:r>
-                </w:p>
-              </w:tc>
-              <w:tc>
-                <w:tcPr>
-                  <w:tcW w:w="990" w:type="dxa"/>
-                  <w:gridSpan w:val="8"/>
-                  <w:vAlign w:val="center"/>
-                  <w:hideMark/>
-                </w:tcPr>
-                <w:p>
-                  <w:pPr>
-                    <w:spacing w:line="240" w:lineRule="auto"/>
-                    <w:rPr>
-                      <w:rFonts w:ascii="Times New Roman" w:eastAsia="Times New Roman" w:hAnsi="Times New Roman" w:cs="Times New Roman"/>
-                      <w:sz w:val="24"/>
-                      <w:szCs w:val="24"/>
-                      <w:lang w:val="en-US"/>
-                    </w:rPr>
-                  </w:pPr>
-                  <w:proofErr w:type="spellStart"/>
-                  <w:r>
-                    <w:rPr>
-                      <w:rFonts w:ascii="Times New Roman" w:eastAsia="Times New Roman" w:hAnsi="Times New Roman" w:cs="Times New Roman"/>
-                      <w:sz w:val="24"/>
-                      <w:szCs w:val="24"/>
-                      <w:lang w:val="en-US"/>
-                    </w:rPr>
-                    <w:t>cschwartz</w:t>
-                  </w:r>
-                  <w:proofErr w:type="spellEnd"/>
-                </w:p>
-              </w:tc>
-            </w:tr>
-            <w:tr>
-              <w:trPr>
-                <w:gridAfter w:val="3"/>
-                <w:wAfter w:w="475" w:type="dxa"/>
-                <w:tblCellSpacing w:w="15" w:type="dxa"/>
-              </w:trPr>
-              <w:tc>
-                <w:tcPr>
-                  <w:tcW w:w="870" w:type="dxa"/>
-                  <w:gridSpan w:val="7"/>
-                  <w:vAlign w:val="center"/>
-                  <w:hideMark/>
-                </w:tcPr>
-                <w:p>
-                  <w:pPr>
-                    <w:spacing w:line="240" w:lineRule="auto"/>
-                    <w:rPr>
-                      <w:rFonts w:ascii="Times New Roman" w:eastAsia="Times New Roman" w:hAnsi="Times New Roman" w:cs="Times New Roman"/>
-                      <w:sz w:val="24"/>
-                      <w:szCs w:val="24"/>
-                      <w:lang w:val="en-US"/>
-                    </w:rPr>
-                  </w:pPr>
-                  <w:r>
-                    <w:rPr>
-                      <w:rFonts w:ascii="Times New Roman" w:eastAsia="Times New Roman" w:hAnsi="Times New Roman" w:cs="Times New Roman"/>
-                      <w:sz w:val="24"/>
-                      <w:szCs w:val="24"/>
-                      <w:lang w:val="en-US"/>
-                    </w:rPr>
-                    <w:t>Shannon</w:t>
-                  </w:r>
-                </w:p>
-              </w:tc>
-              <w:tc>
-                <w:tcPr>
-                  <w:tcW w:w="750" w:type="dxa"/>
-                  <w:gridSpan w:val="11"/>
-                  <w:vAlign w:val="center"/>
-                  <w:hideMark/>
-                </w:tcPr>
-                <w:p>
-                  <w:pPr>
-                    <w:spacing w:line="240" w:lineRule="auto"/>
-                    <w:rPr>
-                      <w:rFonts w:ascii="Times New Roman" w:eastAsia="Times New Roman" w:hAnsi="Times New Roman" w:cs="Times New Roman"/>
-                      <w:sz w:val="24"/>
-                      <w:szCs w:val="24"/>
-                      <w:lang w:val="en-US"/>
-                    </w:rPr>
-                  </w:pPr>
-                  <w:r>
-                    <w:rPr>
-                      <w:rFonts w:ascii="Times New Roman" w:eastAsia="Times New Roman" w:hAnsi="Times New Roman" w:cs="Times New Roman"/>
-                      <w:sz w:val="24"/>
-                      <w:szCs w:val="24"/>
-                      <w:lang w:val="en-US"/>
-                    </w:rPr>
-                    <w:t>Hansen</w:t>
-                  </w:r>
-                </w:p>
-              </w:tc>
-              <w:tc>
-                <w:tcPr>
-                  <w:tcW w:w="790" w:type="dxa"/>
-                  <w:gridSpan w:val="9"/>
-                  <w:vAlign w:val="center"/>
-                  <w:hideMark/>
-                </w:tcPr>
-                <w:p>
-                  <w:pPr>
-                    <w:spacing w:line="240" w:lineRule="auto"/>
-                    <w:rPr>
-                      <w:rFonts w:ascii="Times New Roman" w:eastAsia="Times New Roman" w:hAnsi="Times New Roman" w:cs="Times New Roman"/>
-                      <w:sz w:val="24"/>
-                      <w:szCs w:val="24"/>
-                      <w:lang w:val="en-US"/>
-                    </w:rPr>
-                  </w:pPr>
-                  <w:proofErr w:type="spellStart"/>
-                  <w:r>
-                    <w:rPr>
-                      <w:rFonts w:ascii="Times New Roman" w:eastAsia="Times New Roman" w:hAnsi="Times New Roman" w:cs="Times New Roman"/>
-                      <w:sz w:val="24"/>
-                      <w:szCs w:val="24"/>
-                      <w:lang w:val="en-US"/>
-                    </w:rPr>
-                    <w:t>shansen</w:t>
-                  </w:r>
-                  <w:proofErr w:type="spellEnd"/>
-                </w:p>
-              </w:tc>
-            </w:tr>
-            <w:tr>
-              <w:trPr>
-                <w:gridAfter w:val="2"/>
-                <w:wAfter w:w="461" w:type="dxa"/>
-                <w:tblCellSpacing w:w="15" w:type="dxa"/>
-              </w:trPr>
-              <w:tc>
-                <w:tcPr>
-                  <w:tcW w:w="1030" w:type="dxa"/>
-                  <w:gridSpan w:val="11"/>
-                  <w:vAlign w:val="center"/>
-                  <w:hideMark/>
-                </w:tcPr>
-                <w:p>
-                  <w:pPr>
-                    <w:spacing w:line="240" w:lineRule="auto"/>
-                    <w:rPr>
-                      <w:rFonts w:ascii="Times New Roman" w:eastAsia="Times New Roman" w:hAnsi="Times New Roman" w:cs="Times New Roman"/>
-                      <w:sz w:val="24"/>
-                      <w:szCs w:val="24"/>
-                      <w:lang w:val="en-US"/>
-                    </w:rPr>
-                  </w:pPr>
-                  <w:r>
-                    <w:rPr>
-                      <w:rFonts w:ascii="Times New Roman" w:eastAsia="Times New Roman" w:hAnsi="Times New Roman" w:cs="Times New Roman"/>
-                      <w:sz w:val="24"/>
-                      <w:szCs w:val="24"/>
-                      <w:lang w:val="en-US"/>
-                    </w:rPr>
-                    <w:t>Demetrius</w:t>
-                  </w:r>
-                </w:p>
-              </w:tc>
-              <w:tc>
-                <w:tcPr>
-                  <w:tcW w:w="671" w:type="dxa"/>
-                  <w:gridSpan w:val="9"/>
-                  <w:vAlign w:val="center"/>
-                  <w:hideMark/>
-                </w:tcPr>
-                <w:p>
-                  <w:pPr>
-                    <w:spacing w:line="240" w:lineRule="auto"/>
-                    <w:rPr>
-                      <w:rFonts w:ascii="Times New Roman" w:eastAsia="Times New Roman" w:hAnsi="Times New Roman" w:cs="Times New Roman"/>
-                      <w:sz w:val="24"/>
-                      <w:szCs w:val="24"/>
-                      <w:lang w:val="en-US"/>
-                    </w:rPr>
-                  </w:pPr>
-                  <w:r>
-                    <w:rPr>
-                      <w:rFonts w:ascii="Times New Roman" w:eastAsia="Times New Roman" w:hAnsi="Times New Roman" w:cs="Times New Roman"/>
-                      <w:sz w:val="24"/>
-                      <w:szCs w:val="24"/>
-                      <w:lang w:val="en-US"/>
-                    </w:rPr>
-                    <w:t>Austin</w:t>
-                  </w:r>
-                </w:p>
-              </w:tc>
-              <w:tc>
-                <w:tcPr>
-                  <w:tcW w:w="724" w:type="dxa"/>
-                  <w:gridSpan w:val="8"/>
-                  <w:vAlign w:val="center"/>
-                  <w:hideMark/>
-                </w:tcPr>
-                <w:p>
-                  <w:pPr>
-                    <w:spacing w:line="240" w:lineRule="auto"/>
-                    <w:rPr>
-                      <w:rFonts w:ascii="Times New Roman" w:eastAsia="Times New Roman" w:hAnsi="Times New Roman" w:cs="Times New Roman"/>
-                      <w:sz w:val="24"/>
-                      <w:szCs w:val="24"/>
-                      <w:lang w:val="en-US"/>
-                    </w:rPr>
-                  </w:pPr>
-                  <w:proofErr w:type="spellStart"/>
-                  <w:r>
-                    <w:rPr>
-                      <w:rFonts w:ascii="Times New Roman" w:eastAsia="Times New Roman" w:hAnsi="Times New Roman" w:cs="Times New Roman"/>
-                      <w:sz w:val="24"/>
-                      <w:szCs w:val="24"/>
-                      <w:lang w:val="en-US"/>
-                    </w:rPr>
-                    <w:t>daustin</w:t>
-                  </w:r>
-                  <w:proofErr w:type="spellEnd"/>
-                </w:p>
-              </w:tc>
-            </w:tr>
-            <w:tr>
-              <w:trPr>
-                <w:gridAfter w:val="1"/>
-                <w:wAfter w:w="201" w:type="dxa"/>
-                <w:tblCellSpacing w:w="15" w:type="dxa"/>
-              </w:trPr>
-              <w:tc>
-                <w:tcPr>
-                  <w:tcW w:w="964" w:type="dxa"/>
-                  <w:gridSpan w:val="8"/>
-                  <w:vAlign w:val="center"/>
-                  <w:hideMark/>
-                </w:tcPr>
-                <w:p>
-                  <w:pPr>
-                    <w:spacing w:line="240" w:lineRule="auto"/>
-                    <w:rPr>
-                      <w:rFonts w:ascii="Times New Roman" w:eastAsia="Times New Roman" w:hAnsi="Times New Roman" w:cs="Times New Roman"/>
-                      <w:sz w:val="24"/>
-                      <w:szCs w:val="24"/>
-                      <w:lang w:val="en-US"/>
-                    </w:rPr>
-                  </w:pPr>
-                  <w:r>
-                    <w:rPr>
-                      <w:rFonts w:ascii="Times New Roman" w:eastAsia="Times New Roman" w:hAnsi="Times New Roman" w:cs="Times New Roman"/>
-                      <w:sz w:val="24"/>
-                      <w:szCs w:val="24"/>
-                      <w:lang w:val="en-US"/>
-                    </w:rPr>
-                    <w:t>Raymond</w:t>
-                  </w:r>
-                </w:p>
-              </w:tc>
-              <w:tc>
-                <w:tcPr>
-                  <w:tcW w:w="844" w:type="dxa"/>
-                  <w:gridSpan w:val="13"/>
-                  <w:vAlign w:val="center"/>
-                  <w:hideMark/>
-                </w:tcPr>
-                <w:p>
-                  <w:pPr>
-                    <w:spacing w:line="240" w:lineRule="auto"/>
-                    <w:rPr>
-                      <w:rFonts w:ascii="Times New Roman" w:eastAsia="Times New Roman" w:hAnsi="Times New Roman" w:cs="Times New Roman"/>
-                      <w:sz w:val="24"/>
-                      <w:szCs w:val="24"/>
-                      <w:lang w:val="en-US"/>
-                    </w:rPr>
-                  </w:pPr>
-                  <w:r>
-                    <w:rPr>
-                      <w:rFonts w:ascii="Times New Roman" w:eastAsia="Times New Roman" w:hAnsi="Times New Roman" w:cs="Times New Roman"/>
-                      <w:sz w:val="24"/>
-                      <w:szCs w:val="24"/>
-                      <w:lang w:val="en-US"/>
-                    </w:rPr>
-                    <w:t>Brennan</w:t>
-                  </w:r>
-                </w:p>
-              </w:tc>
-              <w:tc>
-                <w:tcPr>
-                  <w:tcW w:w="883" w:type="dxa"/>
-                  <w:gridSpan w:val="8"/>
-                  <w:vAlign w:val="center"/>
-                  <w:hideMark/>
-                </w:tcPr>
-                <w:p>
-                  <w:pPr>
-                    <w:spacing w:line="240" w:lineRule="auto"/>
-                    <w:rPr>
-                      <w:rFonts w:ascii="Times New Roman" w:eastAsia="Times New Roman" w:hAnsi="Times New Roman" w:cs="Times New Roman"/>
-                      <w:sz w:val="24"/>
-                      <w:szCs w:val="24"/>
-                      <w:lang w:val="en-US"/>
-                    </w:rPr>
-                  </w:pPr>
-                  <w:proofErr w:type="spellStart"/>
-                  <w:r>
-                    <w:rPr>
-                      <w:rFonts w:ascii="Times New Roman" w:eastAsia="Times New Roman" w:hAnsi="Times New Roman" w:cs="Times New Roman"/>
-                      <w:sz w:val="24"/>
-                      <w:szCs w:val="24"/>
-                      <w:lang w:val="en-US"/>
-                    </w:rPr>
-                    <w:t>rbrennan</w:t>
-                  </w:r>
-                  <w:proofErr w:type="spellEnd"/>
-                </w:p>
-              </w:tc>
-            </w:tr>
-            <w:tr>
-              <w:trPr>
                 <w:gridAfter w:val="5"/>
-                <w:wAfter w:w="948" w:type="dxa"/>
-                <w:tblCellSpacing w:w="15" w:type="dxa"/>
-              </w:trPr>
-              <w:tc>
-                <w:tcPr>
-                  <w:tcW w:w="843" w:type="dxa"/>
-                  <w:gridSpan w:val="6"/>
-                  <w:vAlign w:val="center"/>
-                  <w:hideMark/>
-                </w:tcPr>
-                <w:p>
-                  <w:pPr>
-                    <w:spacing w:line="240" w:lineRule="auto"/>
-                    <w:rPr>
-                      <w:rFonts w:ascii="Times New Roman" w:eastAsia="Times New Roman" w:hAnsi="Times New Roman" w:cs="Times New Roman"/>
-                      <w:sz w:val="24"/>
-                      <w:szCs w:val="24"/>
-                      <w:lang w:val="en-US"/>
-                    </w:rPr>
-                  </w:pPr>
-                  <w:r>
-                    <w:rPr>
-                      <w:rFonts w:ascii="Times New Roman" w:eastAsia="Times New Roman" w:hAnsi="Times New Roman" w:cs="Times New Roman"/>
-                      <w:sz w:val="24"/>
-                      <w:szCs w:val="24"/>
-                      <w:lang w:val="en-US"/>
-                    </w:rPr>
-                    <w:t>Emerald</w:t>
-                  </w:r>
-                </w:p>
-              </w:tc>
-              <w:tc>
-                <w:tcPr>
-                  <w:tcW w:w="524" w:type="dxa"/>
-                  <w:gridSpan w:val="10"/>
-                  <w:vAlign w:val="center"/>
-                  <w:hideMark/>
-                </w:tcPr>
-                <w:p>
-                  <w:pPr>
-                    <w:spacing w:line="240" w:lineRule="auto"/>
-                    <w:rPr>
-                      <w:rFonts w:ascii="Times New Roman" w:eastAsia="Times New Roman" w:hAnsi="Times New Roman" w:cs="Times New Roman"/>
-                      <w:sz w:val="24"/>
-                      <w:szCs w:val="24"/>
-                      <w:lang w:val="en-US"/>
-                    </w:rPr>
-                  </w:pPr>
-                  <w:r>
-                    <w:rPr>
-                      <w:rFonts w:ascii="Times New Roman" w:eastAsia="Times New Roman" w:hAnsi="Times New Roman" w:cs="Times New Roman"/>
-                      <w:sz w:val="24"/>
-                      <w:szCs w:val="24"/>
-                      <w:lang w:val="en-US"/>
-                    </w:rPr>
-                    <w:t>Frost</w:t>
-                  </w:r>
-                </w:p>
-              </w:tc>
-              <w:tc>
-                <w:tcPr>
-                  <w:tcW w:w="577" w:type="dxa"/>
-                  <w:gridSpan w:val="9"/>
-                  <w:vAlign w:val="center"/>
-                  <w:hideMark/>
-                </w:tcPr>
-                <w:p>
-                  <w:pPr>
-                    <w:spacing w:line="240" w:lineRule="auto"/>
-                    <w:rPr>
-                      <w:rFonts w:ascii="Times New Roman" w:eastAsia="Times New Roman" w:hAnsi="Times New Roman" w:cs="Times New Roman"/>
-                      <w:sz w:val="24"/>
-                      <w:szCs w:val="24"/>
-                      <w:lang w:val="en-US"/>
-                    </w:rPr>
-                  </w:pPr>
-                  <w:proofErr w:type="spellStart"/>
-                  <w:r>
-                    <w:rPr>
-                      <w:rFonts w:ascii="Times New Roman" w:eastAsia="Times New Roman" w:hAnsi="Times New Roman" w:cs="Times New Roman"/>
-                      <w:sz w:val="24"/>
-                      <w:szCs w:val="24"/>
-                      <w:lang w:val="en-US"/>
-                    </w:rPr>
-                    <w:t>efrost</w:t>
-                  </w:r>
-                  <w:proofErr w:type="spellEnd"/>
-                </w:p>
-              </w:tc>
-            </w:tr>
-            <w:tr>
-              <w:trPr>
-                <w:gridAfter w:val="13"/>
-                <w:wAfter w:w="1363" w:type="dxa"/>
-                <w:tblCellSpacing w:w="15" w:type="dxa"/>
-              </w:trPr>
-              <w:tc>
-                <w:tcPr>
-                  <w:tcW w:w="510" w:type="dxa"/>
-                  <w:vAlign w:val="center"/>
-                  <w:hideMark/>
-                </w:tcPr>
-                <w:p>
-                  <w:pPr>
-                    <w:spacing w:line="240" w:lineRule="auto"/>
-                    <w:rPr>
-                      <w:rFonts w:ascii="Times New Roman" w:eastAsia="Times New Roman" w:hAnsi="Times New Roman" w:cs="Times New Roman"/>
-                      <w:sz w:val="24"/>
-                      <w:szCs w:val="24"/>
-                      <w:lang w:val="en-US"/>
-                    </w:rPr>
-                  </w:pPr>
-                  <w:r>
-                    <w:rPr>
-                      <w:rFonts w:ascii="Times New Roman" w:eastAsia="Times New Roman" w:hAnsi="Times New Roman" w:cs="Times New Roman"/>
-                      <w:sz w:val="24"/>
-                      <w:szCs w:val="24"/>
-                      <w:lang w:val="en-US"/>
-                    </w:rPr>
-                    <w:lastRenderedPageBreak/>
-                    <w:t>Lane</w:t>
-                  </w:r>
-                </w:p>
-              </w:tc>
-              <w:tc>
-                <w:tcPr>
-                  <w:tcW w:w="497" w:type="dxa"/>
-                  <w:gridSpan w:val="9"/>
-                  <w:vAlign w:val="center"/>
-                  <w:hideMark/>
-                </w:tcPr>
-                <w:p>
-                  <w:pPr>
-                    <w:spacing w:line="240" w:lineRule="auto"/>
-                    <w:rPr>
-                      <w:rFonts w:ascii="Times New Roman" w:eastAsia="Times New Roman" w:hAnsi="Times New Roman" w:cs="Times New Roman"/>
-                      <w:sz w:val="24"/>
-                      <w:szCs w:val="24"/>
-                      <w:lang w:val="en-US"/>
-                    </w:rPr>
-                  </w:pPr>
-                  <w:r>
-                    <w:rPr>
-                      <w:rFonts w:ascii="Times New Roman" w:eastAsia="Times New Roman" w:hAnsi="Times New Roman" w:cs="Times New Roman"/>
-                      <w:sz w:val="24"/>
-                      <w:szCs w:val="24"/>
-                      <w:lang w:val="en-US"/>
-                    </w:rPr>
-                    <w:t>Berg</w:t>
-                  </w:r>
-                </w:p>
-              </w:tc>
-              <w:tc>
-                <w:tcPr>
-                  <w:tcW w:w="524" w:type="dxa"/>
-                  <w:gridSpan w:val="7"/>
-                  <w:vAlign w:val="center"/>
-                  <w:hideMark/>
-                </w:tcPr>
-                <w:p>
-                  <w:pPr>
-                    <w:spacing w:line="240" w:lineRule="auto"/>
-                    <w:rPr>
-                      <w:rFonts w:ascii="Times New Roman" w:eastAsia="Times New Roman" w:hAnsi="Times New Roman" w:cs="Times New Roman"/>
-                      <w:sz w:val="24"/>
-                      <w:szCs w:val="24"/>
-                      <w:lang w:val="en-US"/>
-                    </w:rPr>
-                  </w:pPr>
-                  <w:proofErr w:type="spellStart"/>
-                  <w:r>
-                    <w:rPr>
-                      <w:rFonts w:ascii="Times New Roman" w:eastAsia="Times New Roman" w:hAnsi="Times New Roman" w:cs="Times New Roman"/>
-                      <w:sz w:val="24"/>
-                      <w:szCs w:val="24"/>
-                      <w:lang w:val="en-US"/>
-                    </w:rPr>
-                    <w:t>lberg</w:t>
-                  </w:r>
-                  <w:proofErr w:type="spellEnd"/>
-                </w:p>
-              </w:tc>
-            </w:tr>
-            <w:tr>
-              <w:trPr>
-                <w:gridAfter w:val="4"/>
-                <w:wAfter w:w="921" w:type="dxa"/>
-                <w:tblCellSpacing w:w="15" w:type="dxa"/>
-              </w:trPr>
-              <w:tc>
-                <w:tcPr>
-                  <w:tcW w:w="764" w:type="dxa"/>
-                  <w:gridSpan w:val="5"/>
-                  <w:vAlign w:val="center"/>
-                  <w:hideMark/>
-                </w:tcPr>
-                <w:p>
-                  <w:pPr>
-                    <w:spacing w:line="240" w:lineRule="auto"/>
-                    <w:rPr>
-                      <w:rFonts w:ascii="Times New Roman" w:eastAsia="Times New Roman" w:hAnsi="Times New Roman" w:cs="Times New Roman"/>
-                      <w:sz w:val="24"/>
-                      <w:szCs w:val="24"/>
-                      <w:lang w:val="en-US"/>
-                    </w:rPr>
-                  </w:pPr>
-                  <w:r>
-                    <w:rPr>
-                      <w:rFonts w:ascii="Times New Roman" w:eastAsia="Times New Roman" w:hAnsi="Times New Roman" w:cs="Times New Roman"/>
-                      <w:sz w:val="24"/>
-                      <w:szCs w:val="24"/>
-                      <w:lang w:val="en-US"/>
-                    </w:rPr>
-                    <w:t>Griffith</w:t>
-                  </w:r>
-                </w:p>
-              </w:tc>
-              <w:tc>
-                <w:tcPr>
-                  <w:tcW w:w="577" w:type="dxa"/>
-                  <w:gridSpan w:val="10"/>
-                  <w:vAlign w:val="center"/>
-                  <w:hideMark/>
-                </w:tcPr>
-                <w:p>
-                  <w:pPr>
-                    <w:spacing w:line="240" w:lineRule="auto"/>
-                    <w:rPr>
-                      <w:rFonts w:ascii="Times New Roman" w:eastAsia="Times New Roman" w:hAnsi="Times New Roman" w:cs="Times New Roman"/>
-                      <w:sz w:val="24"/>
-                      <w:szCs w:val="24"/>
-                      <w:lang w:val="en-US"/>
-                    </w:rPr>
-                  </w:pPr>
-                  <w:r>
-                    <w:rPr>
-                      <w:rFonts w:ascii="Times New Roman" w:eastAsia="Times New Roman" w:hAnsi="Times New Roman" w:cs="Times New Roman"/>
-                      <w:sz w:val="24"/>
-                      <w:szCs w:val="24"/>
-                      <w:lang w:val="en-US"/>
-                    </w:rPr>
-                    <w:t>Stone</w:t>
-                  </w:r>
-                </w:p>
-              </w:tc>
-              <w:tc>
-                <w:tcPr>
-                  <w:tcW w:w="657" w:type="dxa"/>
-                  <w:gridSpan w:val="11"/>
-                  <w:vAlign w:val="center"/>
-                  <w:hideMark/>
-                </w:tcPr>
-                <w:p>
-                  <w:pPr>
-                    <w:spacing w:line="240" w:lineRule="auto"/>
-                    <w:rPr>
-                      <w:rFonts w:ascii="Times New Roman" w:eastAsia="Times New Roman" w:hAnsi="Times New Roman" w:cs="Times New Roman"/>
-                      <w:sz w:val="24"/>
-                      <w:szCs w:val="24"/>
-                      <w:lang w:val="en-US"/>
-                    </w:rPr>
-                  </w:pPr>
-                  <w:proofErr w:type="spellStart"/>
-                  <w:r>
-                    <w:rPr>
-                      <w:rFonts w:ascii="Times New Roman" w:eastAsia="Times New Roman" w:hAnsi="Times New Roman" w:cs="Times New Roman"/>
-                      <w:sz w:val="24"/>
-                      <w:szCs w:val="24"/>
-                      <w:lang w:val="en-US"/>
-                    </w:rPr>
-                    <w:t>gstone</w:t>
-                  </w:r>
-                  <w:proofErr w:type="spellEnd"/>
-                </w:p>
-              </w:tc>
-            </w:tr>
-            <w:tr>
-              <w:trPr>
-                <w:gridAfter w:val="6"/>
-                <w:wAfter w:w="1014" w:type="dxa"/>
-                <w:tblCellSpacing w:w="15" w:type="dxa"/>
-              </w:trPr>
-              <w:tc>
-                <w:tcPr>
-                  <w:tcW w:w="670" w:type="dxa"/>
-                  <w:gridSpan w:val="4"/>
-                  <w:vAlign w:val="center"/>
-                  <w:hideMark/>
-                </w:tcPr>
-                <w:p>
-                  <w:pPr>
-                    <w:spacing w:line="240" w:lineRule="auto"/>
-                    <w:rPr>
-                      <w:rFonts w:ascii="Times New Roman" w:eastAsia="Times New Roman" w:hAnsi="Times New Roman" w:cs="Times New Roman"/>
-                      <w:sz w:val="24"/>
-                      <w:szCs w:val="24"/>
-                      <w:lang w:val="en-US"/>
-                    </w:rPr>
-                  </w:pPr>
-                  <w:r>
-                    <w:rPr>
-                      <w:rFonts w:ascii="Times New Roman" w:eastAsia="Times New Roman" w:hAnsi="Times New Roman" w:cs="Times New Roman"/>
-                      <w:sz w:val="24"/>
-                      <w:szCs w:val="24"/>
-                      <w:lang w:val="en-US"/>
-                    </w:rPr>
-                    <w:t>Althea</w:t>
-                  </w:r>
-                </w:p>
-              </w:tc>
-              <w:tc>
-                <w:tcPr>
-                  <w:tcW w:w="590" w:type="dxa"/>
-                  <w:gridSpan w:val="10"/>
-                  <w:vAlign w:val="center"/>
-                  <w:hideMark/>
-                </w:tcPr>
-                <w:p>
-                  <w:pPr>
-                    <w:spacing w:line="240" w:lineRule="auto"/>
-                    <w:rPr>
-                      <w:rFonts w:ascii="Times New Roman" w:eastAsia="Times New Roman" w:hAnsi="Times New Roman" w:cs="Times New Roman"/>
-                      <w:sz w:val="24"/>
-                      <w:szCs w:val="24"/>
-                      <w:lang w:val="en-US"/>
-                    </w:rPr>
-                  </w:pPr>
-                  <w:r>
-                    <w:rPr>
-                      <w:rFonts w:ascii="Times New Roman" w:eastAsia="Times New Roman" w:hAnsi="Times New Roman" w:cs="Times New Roman"/>
-                      <w:sz w:val="24"/>
-                      <w:szCs w:val="24"/>
-                      <w:lang w:val="en-US"/>
-                    </w:rPr>
-                    <w:t>Hicks</w:t>
-                  </w:r>
-                </w:p>
-              </w:tc>
-              <w:tc>
-                <w:tcPr>
-                  <w:tcW w:w="644" w:type="dxa"/>
-                  <w:gridSpan w:val="10"/>
-                  <w:vAlign w:val="center"/>
-                  <w:hideMark/>
-                </w:tcPr>
-                <w:p>
-                  <w:pPr>
-                    <w:spacing w:line="240" w:lineRule="auto"/>
-                    <w:rPr>
-                      <w:rFonts w:ascii="Times New Roman" w:eastAsia="Times New Roman" w:hAnsi="Times New Roman" w:cs="Times New Roman"/>
-                      <w:sz w:val="24"/>
-                      <w:szCs w:val="24"/>
-                      <w:lang w:val="en-US"/>
-                    </w:rPr>
-                  </w:pPr>
-                  <w:proofErr w:type="spellStart"/>
-                  <w:r>
-                    <w:rPr>
-                      <w:rFonts w:ascii="Times New Roman" w:eastAsia="Times New Roman" w:hAnsi="Times New Roman" w:cs="Times New Roman"/>
-                      <w:sz w:val="24"/>
-                      <w:szCs w:val="24"/>
-                      <w:lang w:val="en-US"/>
-                    </w:rPr>
-                    <w:t>ahicks</w:t>
-                  </w:r>
-                  <w:proofErr w:type="spellEnd"/>
-                </w:p>
-              </w:tc>
-            </w:tr>
-            <w:tr>
-              <w:trPr>
-                <w:gridAfter w:val="7"/>
-                <w:wAfter w:w="1021" w:type="dxa"/>
+                <w:wAfter w:w="732" w:type="dxa"/>
                 <w:tblCellSpacing w:w="15" w:type="dxa"/>
               </w:trPr>
               <w:tc>
@@ -1632,6 +1461,190 @@
                 </w:p>
               </w:tc>
             </w:tr>
+            <w:tr>
+              <w:trPr>
+                <w:tblCellSpacing w:w="15" w:type="dxa"/>
+              </w:trPr>
+              <w:tc>
+                <w:tcPr>
+                  <w:tcW w:w="1017" w:type="dxa"/>
+                  <w:gridSpan w:val="9"/>
+                  <w:vAlign w:val="center"/>
+                  <w:hideMark/>
+                </w:tcPr>
+                <w:p>
+                  <w:pPr>
+                    <w:spacing w:line="240" w:lineRule="auto"/>
+                    <w:rPr>
+                      <w:rFonts w:ascii="Times New Roman" w:eastAsia="Times New Roman" w:hAnsi="Times New Roman" w:cs="Times New Roman"/>
+                      <w:sz w:val="24"/>
+                      <w:szCs w:val="24"/>
+                      <w:lang w:val="en-US"/>
+                    </w:rPr>
+                  </w:pPr>
+                  <w:r>
+                    <w:rPr>
+                      <w:rFonts w:ascii="Times New Roman" w:eastAsia="Times New Roman" w:hAnsi="Times New Roman" w:cs="Times New Roman"/>
+                      <w:sz w:val="24"/>
+                      <w:szCs w:val="24"/>
+                      <w:lang w:val="en-US"/>
+                    </w:rPr>
+                    <w:t>Cassandra</w:t>
+                  </w:r>
+                </w:p>
+              </w:tc>
+              <w:tc>
+                <w:tcPr>
+                  <w:tcW w:w="923" w:type="dxa"/>
+                  <w:gridSpan w:val="13"/>
+                  <w:vAlign w:val="center"/>
+                  <w:hideMark/>
+                </w:tcPr>
+                <w:p>
+                  <w:pPr>
+                    <w:spacing w:line="240" w:lineRule="auto"/>
+                    <w:rPr>
+                      <w:rFonts w:ascii="Times New Roman" w:eastAsia="Times New Roman" w:hAnsi="Times New Roman" w:cs="Times New Roman"/>
+                      <w:sz w:val="24"/>
+                      <w:szCs w:val="24"/>
+                      <w:lang w:val="en-US"/>
+                    </w:rPr>
+                  </w:pPr>
+                  <w:r>
+                    <w:rPr>
+                      <w:rFonts w:ascii="Times New Roman" w:eastAsia="Times New Roman" w:hAnsi="Times New Roman" w:cs="Times New Roman"/>
+                      <w:sz w:val="24"/>
+                      <w:szCs w:val="24"/>
+                      <w:lang w:val="en-US"/>
+                    </w:rPr>
+                    <w:t>Schwartz</w:t>
+                  </w:r>
+                </w:p>
+              </w:tc>
+              <w:tc>
+                <w:tcPr>
+                  <w:tcW w:w="990" w:type="dxa"/>
+                  <w:gridSpan w:val="6"/>
+                  <w:vAlign w:val="center"/>
+                  <w:hideMark/>
+                </w:tcPr>
+                <w:p>
+                  <w:pPr>
+                    <w:spacing w:line="240" w:lineRule="auto"/>
+                    <w:rPr>
+                      <w:rFonts w:ascii="Times New Roman" w:eastAsia="Times New Roman" w:hAnsi="Times New Roman" w:cs="Times New Roman"/>
+                      <w:sz w:val="24"/>
+                      <w:szCs w:val="24"/>
+                      <w:lang w:val="en-US"/>
+                    </w:rPr>
+                  </w:pPr>
+                  <w:proofErr w:type="spellStart"/>
+                  <w:r>
+                    <w:rPr>
+                      <w:rFonts w:ascii="Times New Roman" w:eastAsia="Times New Roman" w:hAnsi="Times New Roman" w:cs="Times New Roman"/>
+                      <w:sz w:val="24"/>
+                      <w:szCs w:val="24"/>
+                      <w:lang w:val="en-US"/>
+                    </w:rPr>
+                    <w:t>cschwartz</w:t>
+                  </w:r>
+                  <w:proofErr w:type="spellEnd"/>
+                </w:p>
+              </w:tc>
+            </w:tr>
+            <w:tr>
+              <w:trPr>
+                <w:gridAfter w:val="3"/>
+                <w:wAfter w:w="887" w:type="dxa"/>
+                <w:tblCellSpacing w:w="15" w:type="dxa"/>
+              </w:trPr>
+              <w:tc>
+                <w:tcPr>
+                  <w:tcW w:w="764" w:type="dxa"/>
+                  <w:gridSpan w:val="5"/>
+                  <w:vAlign w:val="center"/>
+                  <w:hideMark/>
+                </w:tcPr>
+                <w:p>
+                  <w:pPr>
+                    <w:spacing w:line="240" w:lineRule="auto"/>
+                    <w:rPr>
+                      <w:rFonts w:ascii="Times New Roman" w:eastAsia="Times New Roman" w:hAnsi="Times New Roman" w:cs="Times New Roman"/>
+                      <w:sz w:val="24"/>
+                      <w:szCs w:val="24"/>
+                      <w:lang w:val="en-US"/>
+                    </w:rPr>
+                  </w:pPr>
+                  <w:r>
+                    <w:rPr>
+                      <w:rFonts w:ascii="Times New Roman" w:eastAsia="Times New Roman" w:hAnsi="Times New Roman" w:cs="Times New Roman"/>
+                      <w:sz w:val="24"/>
+                      <w:szCs w:val="24"/>
+                      <w:lang w:val="en-US"/>
+                    </w:rPr>
+                    <w:t>Griffith</w:t>
+                  </w:r>
+                </w:p>
+              </w:tc>
+              <w:tc>
+                <w:tcPr>
+                  <w:tcW w:w="577" w:type="dxa"/>
+                  <w:gridSpan w:val="10"/>
+                  <w:vAlign w:val="center"/>
+                  <w:hideMark/>
+                </w:tcPr>
+                <w:p>
+                  <w:pPr>
+                    <w:spacing w:line="240" w:lineRule="auto"/>
+                    <w:rPr>
+                      <w:rFonts w:ascii="Times New Roman" w:eastAsia="Times New Roman" w:hAnsi="Times New Roman" w:cs="Times New Roman"/>
+                      <w:sz w:val="24"/>
+                      <w:szCs w:val="24"/>
+                      <w:lang w:val="en-US"/>
+                    </w:rPr>
+                  </w:pPr>
+                  <w:r>
+                    <w:rPr>
+                      <w:rFonts w:ascii="Times New Roman" w:eastAsia="Times New Roman" w:hAnsi="Times New Roman" w:cs="Times New Roman"/>
+                      <w:sz w:val="24"/>
+                      <w:szCs w:val="24"/>
+                      <w:lang w:val="en-US"/>
+                    </w:rPr>
+                    <w:t>Stone</w:t>
+                  </w:r>
+                </w:p>
+              </w:tc>
+              <w:tc>
+                <w:tcPr>
+                  <w:tcW w:w="657" w:type="dxa"/>
+                  <w:gridSpan w:val="10"/>
+                  <w:vAlign w:val="center"/>
+                  <w:hideMark/>
+                </w:tcPr>
+                <w:p>
+                  <w:pPr>
+                    <w:spacing w:line="240" w:lineRule="auto"/>
+                    <w:rPr>
+                      <w:rFonts w:ascii="Times New Roman" w:eastAsia="Times New Roman" w:hAnsi="Times New Roman" w:cs="Times New Roman"/>
+                      <w:sz w:val="24"/>
+                      <w:szCs w:val="24"/>
+                      <w:lang w:val="en-US"/>
+                    </w:rPr>
+                  </w:pPr>
+                  <w:proofErr w:type="spellStart"/>
+                  <w:r>
+                    <w:rPr>
+                      <w:rFonts w:ascii="Times New Roman" w:eastAsia="Times New Roman" w:hAnsi="Times New Roman" w:cs="Times New Roman"/>
+                      <w:sz w:val="24"/>
+                      <w:szCs w:val="24"/>
+                      <w:lang w:val="en-US"/>
+                    </w:rPr>
+                    <w:t>gstone</w:t>
+                  </w:r>
+                  <w:proofErr w:type="spellEnd"/>
+                </w:p>
+              </w:tc>
+            </w:tr>
           </w:tbl>
           <w:p>
             <w:pPr>
@@ -1677,8 +1690,13 @@
               <w:rPr>
                 <w:b/>
               </w:rPr>
-              <w:lastRenderedPageBreak/>
               <w:t>10 Students were added. Their details are identical to expected</w:t>
+            </w:r>
+            <w:r>
+              <w:rPr>
+                <w:b/>
+              </w:rPr>
+              <w:t>, including order.</w:t>
             </w:r>
           </w:p>
         </w:tc>
@@ -1791,8 +1809,16 @@
               <w:spacing w:line="240" w:lineRule="auto"/>
             </w:pPr>
             <w:r>
-              <w:t>Choose the first Student in the Student Directory (Zahir King)</w:t>
-            </w:r>
+              <w:t xml:space="preserve">Choose </w:t>
+            </w:r>
+            <w:r>
+              <w:t xml:space="preserve">student “Zahir </w:t>
+            </w:r>
+            <w:proofErr w:type="gramStart"/>
+            <w:r>
+              <w:t>King”</w:t>
+            </w:r>
+            <w:proofErr w:type="gramEnd"/>
           </w:p>
           <w:p>
             <w:pPr>
@@ -2143,7 +2169,7 @@
             <w:r>
               <w:t xml:space="preserve">Email: </w:t>
             </w:r>
-            <w:hyperlink r:id="rId5" w:history="1">
+            <w:hyperlink r:id="rId6" w:history="1">
               <w:r>
                 <w:rPr>
                   <w:rStyle w:val="Hyperlink"/>
@@ -2281,14 +2307,43 @@
             <w:r>
               <w:t xml:space="preserve"> should be under First Name, Last Name, and Student ID respectively. </w:t>
             </w:r>
-            <w:r>
-              <w:t xml:space="preserve">Bob should be on the bottom of the </w:t>
+          </w:p>
+          <w:p>
+            <w:pPr>
+              <w:widowControl w:val="0"/>
+              <w:pBdr>
+                <w:top w:val="nil"/>
+                <w:left w:val="nil"/>
+                <w:bottom w:val="nil"/>
+                <w:right w:val="nil"/>
+                <w:between w:val="nil"/>
+              </w:pBdr>
+              <w:spacing w:line="240" w:lineRule="auto"/>
+            </w:pPr>
+          </w:p>
+          <w:p>
+            <w:pPr>
+              <w:widowControl w:val="0"/>
+              <w:pBdr>
+                <w:top w:val="nil"/>
+                <w:left w:val="nil"/>
+                <w:bottom w:val="nil"/>
+                <w:right w:val="nil"/>
+                <w:between w:val="nil"/>
+              </w:pBdr>
+              <w:spacing w:line="240" w:lineRule="auto"/>
+            </w:pPr>
+            <w:r>
+              <w:t>Bob should be between “Raymond” and “</w:t>
             </w:r>
             <w:proofErr w:type="gramStart"/>
             <w:r>
-              <w:t>list</w:t>
+              <w:t>Emerald</w:t>
             </w:r>
             <w:proofErr w:type="gramEnd"/>
+            <w:r>
+              <w:t>”</w:t>
+            </w:r>
           </w:p>
           <w:p>
             <w:pPr>
@@ -2417,6 +2472,44 @@
                 <w:b/>
               </w:rPr>
               <w:t xml:space="preserve">The Data Information Section was cleared. </w:t>
+            </w:r>
+          </w:p>
+          <w:p>
+            <w:pPr>
+              <w:widowControl w:val="0"/>
+              <w:pBdr>
+                <w:top w:val="nil"/>
+                <w:left w:val="nil"/>
+                <w:bottom w:val="nil"/>
+                <w:right w:val="nil"/>
+                <w:between w:val="nil"/>
+              </w:pBdr>
+              <w:spacing w:line="240" w:lineRule="auto"/>
+              <w:rPr>
+                <w:b/>
+              </w:rPr>
+            </w:pPr>
+          </w:p>
+          <w:p>
+            <w:pPr>
+              <w:widowControl w:val="0"/>
+              <w:pBdr>
+                <w:top w:val="nil"/>
+                <w:left w:val="nil"/>
+                <w:bottom w:val="nil"/>
+                <w:right w:val="nil"/>
+                <w:between w:val="nil"/>
+              </w:pBdr>
+              <w:spacing w:line="240" w:lineRule="auto"/>
+              <w:rPr>
+                <w:b/>
+              </w:rPr>
+            </w:pPr>
+            <w:r>
+              <w:rPr>
+                <w:b/>
+              </w:rPr>
+              <w:t>Bob was in the expected location</w:t>
             </w:r>
           </w:p>
         </w:tc>
@@ -2618,7 +2711,7 @@
             <w:r>
               <w:t xml:space="preserve">Email: </w:t>
             </w:r>
-            <w:hyperlink r:id="rId6" w:history="1">
+            <w:hyperlink r:id="rId7" w:history="1">
               <w:r>
                 <w:rPr>
                   <w:rStyle w:val="Hyperlink"/>
@@ -2911,7 +3004,6 @@
               <w:spacing w:line="240" w:lineRule="auto"/>
             </w:pPr>
             <w:r>
-              <w:lastRenderedPageBreak/>
               <w:t>Test 6</w:t>
             </w:r>
           </w:p>
@@ -3100,7 +3192,7 @@
             <w:r>
               <w:t xml:space="preserve">Email: </w:t>
             </w:r>
-            <w:hyperlink r:id="rId7" w:history="1">
+            <w:hyperlink r:id="rId8" w:history="1">
               <w:r>
                 <w:rPr>
                   <w:rStyle w:val="Hyperlink"/>
@@ -3963,7 +4055,6 @@
               <w:spacing w:line="240" w:lineRule="auto"/>
             </w:pPr>
             <w:r>
-              <w:lastRenderedPageBreak/>
               <w:t>Load and Save Student Directory</w:t>
             </w:r>
           </w:p>
@@ -3992,7 +4083,6 @@
               <w:spacing w:line="240" w:lineRule="auto"/>
             </w:pPr>
             <w:r>
-              <w:lastRenderedPageBreak/>
               <w:t>Preconditions: Test 9 finished</w:t>
             </w:r>
           </w:p>
@@ -4014,7 +4104,6 @@
               <w:spacing w:line="240" w:lineRule="auto"/>
             </w:pPr>
             <w:r>
-              <w:lastRenderedPageBreak/>
               <w:t>Choose “Save Student Directory”</w:t>
             </w:r>
           </w:p>
@@ -4080,12 +4169,7 @@
               <w:spacing w:line="240" w:lineRule="auto"/>
             </w:pPr>
             <w:r>
-              <w:lastRenderedPageBreak/>
-              <w:t xml:space="preserve">Directory should save and </w:t>
-            </w:r>
-            <w:r>
-              <w:lastRenderedPageBreak/>
-              <w:t>“actual_directory.txt” should read out all the information that was under the table “Student Directory”.</w:t>
+              <w:t>Directory should save and “actual_directory.txt” should read out all the information that was under the table “Student Directory”.</w:t>
             </w:r>
           </w:p>
         </w:tc>
@@ -4119,7 +4203,6 @@
               <w:rPr>
                 <w:b/>
               </w:rPr>
-              <w:lastRenderedPageBreak/>
               <w:t xml:space="preserve">After choosing </w:t>
             </w:r>
             <w:proofErr w:type="gramStart"/>
@@ -4134,14 +4217,7 @@
               <w:rPr>
                 <w:b/>
               </w:rPr>
-              <w:t xml:space="preserve"> in the </w:t>
-            </w:r>
-            <w:r>
-              <w:rPr>
-                <w:b/>
-              </w:rPr>
-              <w:lastRenderedPageBreak/>
-              <w:t xml:space="preserve">folder </w:t>
+              <w:t xml:space="preserve"> in the folder </w:t>
             </w:r>
             <w:proofErr w:type="spellStart"/>
             <w:r>
@@ -4185,7 +4261,6 @@
               <w:spacing w:line="240" w:lineRule="auto"/>
             </w:pPr>
             <w:r>
-              <w:lastRenderedPageBreak/>
               <w:t>Test 11</w:t>
             </w:r>
           </w:p>
@@ -4649,45 +4724,36 @@
               <w:spacing w:line="240" w:lineRule="auto"/>
             </w:pPr>
             <w:r>
-              <w:t>Test 1</w:t>
-            </w:r>
-            <w:r>
-              <w:t>2</w:t>
-            </w:r>
-          </w:p>
-          <w:p>
-            <w:pPr>
-              <w:widowControl w:val="0"/>
-              <w:pBdr>
-                <w:top w:val="nil"/>
-                <w:left w:val="nil"/>
-                <w:bottom w:val="nil"/>
-                <w:right w:val="nil"/>
-                <w:between w:val="nil"/>
-              </w:pBdr>
-              <w:spacing w:line="240" w:lineRule="auto"/>
-            </w:pPr>
-          </w:p>
-          <w:p>
-            <w:pPr>
-              <w:widowControl w:val="0"/>
-              <w:pBdr>
-                <w:top w:val="nil"/>
-                <w:left w:val="nil"/>
-                <w:bottom w:val="nil"/>
-                <w:right w:val="nil"/>
-                <w:between w:val="nil"/>
-              </w:pBdr>
-              <w:spacing w:line="240" w:lineRule="auto"/>
-            </w:pPr>
-            <w:r>
-              <w:t>Invalid Email: Does not contain an ‘</w:t>
-            </w:r>
-            <w:r>
-              <w:t>.</w:t>
-            </w:r>
-            <w:r>
-              <w:t xml:space="preserve">’ </w:t>
+              <w:t>Test 12</w:t>
+            </w:r>
+          </w:p>
+          <w:p>
+            <w:pPr>
+              <w:widowControl w:val="0"/>
+              <w:pBdr>
+                <w:top w:val="nil"/>
+                <w:left w:val="nil"/>
+                <w:bottom w:val="nil"/>
+                <w:right w:val="nil"/>
+                <w:between w:val="nil"/>
+              </w:pBdr>
+              <w:spacing w:line="240" w:lineRule="auto"/>
+            </w:pPr>
+          </w:p>
+          <w:p>
+            <w:pPr>
+              <w:widowControl w:val="0"/>
+              <w:pBdr>
+                <w:top w:val="nil"/>
+                <w:left w:val="nil"/>
+                <w:bottom w:val="nil"/>
+                <w:right w:val="nil"/>
+                <w:between w:val="nil"/>
+              </w:pBdr>
+              <w:spacing w:line="240" w:lineRule="auto"/>
+            </w:pPr>
+            <w:r>
+              <w:t xml:space="preserve">Invalid Email: Does not contain an ‘.’ </w:t>
             </w:r>
             <w:proofErr w:type="gramStart"/>
             <w:r>
@@ -4896,20 +4962,11 @@
             </w:r>
             <w:proofErr w:type="spellStart"/>
             <w:r>
-              <w:t>smvanack</w:t>
-            </w:r>
-            <w:r>
-              <w:t>@</w:t>
+              <w:t>smvanack@</w:t>
             </w:r>
             <w:proofErr w:type="gramStart"/>
             <w:r>
-              <w:t>ncsu</w:t>
-            </w:r>
-            <w:r>
-              <w:t>,</w:t>
-            </w:r>
-            <w:r>
-              <w:t>edu</w:t>
+              <w:t>ncsu,edu</w:t>
             </w:r>
             <w:proofErr w:type="spellEnd"/>
             <w:proofErr w:type="gramEnd"/>
@@ -4966,10 +5023,7 @@
               <w:spacing w:line="240" w:lineRule="auto"/>
             </w:pPr>
             <w:r>
-              <w:t xml:space="preserve">      </w:t>
-            </w:r>
-            <w:r>
-              <w:t>Max Credits: 15</w:t>
+              <w:t xml:space="preserve">      Max Credits: 15</w:t>
             </w:r>
           </w:p>
         </w:tc>
@@ -5061,43 +5115,36 @@
               <w:spacing w:line="240" w:lineRule="auto"/>
             </w:pPr>
             <w:r>
-              <w:lastRenderedPageBreak/>
-              <w:t>Test 1</w:t>
-            </w:r>
-            <w:r>
-              <w:t>3</w:t>
-            </w:r>
-          </w:p>
-          <w:p>
-            <w:pPr>
-              <w:widowControl w:val="0"/>
-              <w:pBdr>
-                <w:top w:val="nil"/>
-                <w:left w:val="nil"/>
-                <w:bottom w:val="nil"/>
-                <w:right w:val="nil"/>
-                <w:between w:val="nil"/>
-              </w:pBdr>
-              <w:spacing w:line="240" w:lineRule="auto"/>
-            </w:pPr>
-          </w:p>
-          <w:p>
-            <w:pPr>
-              <w:widowControl w:val="0"/>
-              <w:pBdr>
-                <w:top w:val="nil"/>
-                <w:left w:val="nil"/>
-                <w:bottom w:val="nil"/>
-                <w:right w:val="nil"/>
-                <w:between w:val="nil"/>
-              </w:pBdr>
-              <w:spacing w:line="240" w:lineRule="auto"/>
-            </w:pPr>
-            <w:r>
-              <w:t xml:space="preserve">Invalid Email: </w:t>
-            </w:r>
-            <w:r>
-              <w:t xml:space="preserve">The last ‘.’ Character in the email is before </w:t>
+              <w:t>Test 13</w:t>
+            </w:r>
+          </w:p>
+          <w:p>
+            <w:pPr>
+              <w:widowControl w:val="0"/>
+              <w:pBdr>
+                <w:top w:val="nil"/>
+                <w:left w:val="nil"/>
+                <w:bottom w:val="nil"/>
+                <w:right w:val="nil"/>
+                <w:between w:val="nil"/>
+              </w:pBdr>
+              <w:spacing w:line="240" w:lineRule="auto"/>
+            </w:pPr>
+          </w:p>
+          <w:p>
+            <w:pPr>
+              <w:widowControl w:val="0"/>
+              <w:pBdr>
+                <w:top w:val="nil"/>
+                <w:left w:val="nil"/>
+                <w:bottom w:val="nil"/>
+                <w:right w:val="nil"/>
+                <w:between w:val="nil"/>
+              </w:pBdr>
+              <w:spacing w:line="240" w:lineRule="auto"/>
+            </w:pPr>
+            <w:r>
+              <w:t xml:space="preserve">Invalid Email: The last ‘.’ Character in the email is before </w:t>
             </w:r>
             <w:proofErr w:type="gramStart"/>
             <w:r>
@@ -5195,13 +5242,7 @@
               <w:spacing w:line="240" w:lineRule="auto"/>
             </w:pPr>
             <w:r>
-              <w:t>Test 1</w:t>
-            </w:r>
-            <w:r>
-              <w:t>2</w:t>
-            </w:r>
-            <w:r>
-              <w:t xml:space="preserve"> Finished</w:t>
+              <w:t>Test 12 Finished</w:t>
             </w:r>
           </w:p>
           <w:p>
@@ -5316,20 +5357,11 @@
             <w:proofErr w:type="spellStart"/>
             <w:proofErr w:type="gramStart"/>
             <w:r>
-              <w:t>smvanack</w:t>
-            </w:r>
-            <w:r>
-              <w:t>.</w:t>
-            </w:r>
-            <w:r>
-              <w:t>ncsu</w:t>
+              <w:t>smvanack.ncsu</w:t>
             </w:r>
             <w:proofErr w:type="gramEnd"/>
             <w:r>
-              <w:t>@</w:t>
-            </w:r>
-            <w:r>
-              <w:t>edu</w:t>
+              <w:t>@edu</w:t>
             </w:r>
             <w:proofErr w:type="spellEnd"/>
           </w:p>
@@ -5477,42 +5509,36 @@
               <w:spacing w:line="240" w:lineRule="auto"/>
             </w:pPr>
             <w:r>
-              <w:t>Test 1</w:t>
-            </w:r>
-            <w:r>
-              <w:t>4</w:t>
-            </w:r>
-          </w:p>
-          <w:p>
-            <w:pPr>
-              <w:widowControl w:val="0"/>
-              <w:pBdr>
-                <w:top w:val="nil"/>
-                <w:left w:val="nil"/>
-                <w:bottom w:val="nil"/>
-                <w:right w:val="nil"/>
-                <w:between w:val="nil"/>
-              </w:pBdr>
-              <w:spacing w:line="240" w:lineRule="auto"/>
-            </w:pPr>
-          </w:p>
-          <w:p>
-            <w:pPr>
-              <w:widowControl w:val="0"/>
-              <w:pBdr>
-                <w:top w:val="nil"/>
-                <w:left w:val="nil"/>
-                <w:bottom w:val="nil"/>
-                <w:right w:val="nil"/>
-                <w:between w:val="nil"/>
-              </w:pBdr>
-              <w:spacing w:line="240" w:lineRule="auto"/>
-            </w:pPr>
-            <w:r>
-              <w:t xml:space="preserve">Invalid Email: </w:t>
-            </w:r>
-            <w:r>
-              <w:t xml:space="preserve">Email is null or an empty </w:t>
+              <w:t>Test 14</w:t>
+            </w:r>
+          </w:p>
+          <w:p>
+            <w:pPr>
+              <w:widowControl w:val="0"/>
+              <w:pBdr>
+                <w:top w:val="nil"/>
+                <w:left w:val="nil"/>
+                <w:bottom w:val="nil"/>
+                <w:right w:val="nil"/>
+                <w:between w:val="nil"/>
+              </w:pBdr>
+              <w:spacing w:line="240" w:lineRule="auto"/>
+            </w:pPr>
+          </w:p>
+          <w:p>
+            <w:pPr>
+              <w:widowControl w:val="0"/>
+              <w:pBdr>
+                <w:top w:val="nil"/>
+                <w:left w:val="nil"/>
+                <w:bottom w:val="nil"/>
+                <w:right w:val="nil"/>
+                <w:between w:val="nil"/>
+              </w:pBdr>
+              <w:spacing w:line="240" w:lineRule="auto"/>
+            </w:pPr>
+            <w:r>
+              <w:t xml:space="preserve">Invalid Email: Email is null or an empty </w:t>
             </w:r>
             <w:proofErr w:type="gramStart"/>
             <w:r>
@@ -5877,10 +5903,7 @@
               <w:spacing w:line="240" w:lineRule="auto"/>
             </w:pPr>
             <w:r>
-              <w:t>Test 1</w:t>
-            </w:r>
-            <w:r>
-              <w:t>5</w:t>
+              <w:t>Test 15</w:t>
             </w:r>
           </w:p>
           <w:p>
@@ -5912,11 +5935,7 @@
               <w:spacing w:line="240" w:lineRule="auto"/>
             </w:pPr>
             <w:r>
-              <w:t xml:space="preserve">First name is null or </w:t>
-            </w:r>
-            <w:r>
-              <w:lastRenderedPageBreak/>
-              <w:t xml:space="preserve">empty </w:t>
+              <w:t xml:space="preserve">First name is null or empty </w:t>
             </w:r>
             <w:proofErr w:type="gramStart"/>
             <w:r>
@@ -5994,7 +6013,6 @@
               <w:spacing w:line="240" w:lineRule="auto"/>
             </w:pPr>
             <w:r>
-              <w:lastRenderedPageBreak/>
               <w:t xml:space="preserve">Preconditions: </w:t>
             </w:r>
           </w:p>
@@ -6083,7 +6101,6 @@
               <w:ind w:left="360"/>
             </w:pPr>
             <w:r>
-              <w:lastRenderedPageBreak/>
               <w:t>Last Name: Van Acker</w:t>
             </w:r>
           </w:p>
@@ -6123,10 +6140,7 @@
               <w:ind w:left="360"/>
             </w:pPr>
             <w:r>
-              <w:t xml:space="preserve">Email: </w:t>
-            </w:r>
-            <w:r>
-              <w:t>smvanack@ncsu.edu</w:t>
+              <w:t>Email: smvanack@ncsu.edu</w:t>
             </w:r>
           </w:p>
           <w:p>
@@ -6209,14 +6223,7 @@
               <w:spacing w:line="240" w:lineRule="auto"/>
             </w:pPr>
             <w:r>
-              <w:lastRenderedPageBreak/>
-              <w:t xml:space="preserve">“Invalid </w:t>
-            </w:r>
-            <w:r>
-              <w:t>First Name</w:t>
-            </w:r>
-            <w:r>
-              <w:t>” popup</w:t>
+              <w:t>“Invalid First Name” popup</w:t>
             </w:r>
           </w:p>
         </w:tc>
@@ -6250,19 +6257,7 @@
               <w:rPr>
                 <w:b/>
               </w:rPr>
-              <w:t xml:space="preserve">“Invalid </w:t>
-            </w:r>
-            <w:r>
-              <w:rPr>
-                <w:b/>
-              </w:rPr>
-              <w:t>First Name</w:t>
-            </w:r>
-            <w:r>
-              <w:rPr>
-                <w:b/>
-              </w:rPr>
-              <w:t>” popup displayed</w:t>
+              <w:t>“Invalid First Name” popup displayed</w:t>
             </w:r>
           </w:p>
         </w:tc>
@@ -6292,51 +6287,39 @@
               <w:spacing w:line="240" w:lineRule="auto"/>
             </w:pPr>
             <w:r>
-              <w:t>Test 1</w:t>
-            </w:r>
-            <w:r>
-              <w:t>6</w:t>
-            </w:r>
-          </w:p>
-          <w:p>
-            <w:pPr>
-              <w:widowControl w:val="0"/>
-              <w:pBdr>
-                <w:top w:val="nil"/>
-                <w:left w:val="nil"/>
-                <w:bottom w:val="nil"/>
-                <w:right w:val="nil"/>
-                <w:between w:val="nil"/>
-              </w:pBdr>
-              <w:spacing w:line="240" w:lineRule="auto"/>
-            </w:pPr>
-            <w:r>
-              <w:t xml:space="preserve">Invalid </w:t>
-            </w:r>
-            <w:r>
-              <w:t xml:space="preserve">Last </w:t>
-            </w:r>
-            <w:r>
-              <w:t>Name:</w:t>
-            </w:r>
-          </w:p>
-          <w:p>
-            <w:pPr>
-              <w:widowControl w:val="0"/>
-              <w:pBdr>
-                <w:top w:val="nil"/>
-                <w:left w:val="nil"/>
-                <w:bottom w:val="nil"/>
-                <w:right w:val="nil"/>
-                <w:between w:val="nil"/>
-              </w:pBdr>
-              <w:spacing w:line="240" w:lineRule="auto"/>
-            </w:pPr>
-            <w:r>
-              <w:t xml:space="preserve">Last </w:t>
-            </w:r>
-            <w:r>
-              <w:t xml:space="preserve">name is null or empty </w:t>
+              <w:t>Test 16</w:t>
+            </w:r>
+          </w:p>
+          <w:p>
+            <w:pPr>
+              <w:widowControl w:val="0"/>
+              <w:pBdr>
+                <w:top w:val="nil"/>
+                <w:left w:val="nil"/>
+                <w:bottom w:val="nil"/>
+                <w:right w:val="nil"/>
+                <w:between w:val="nil"/>
+              </w:pBdr>
+              <w:spacing w:line="240" w:lineRule="auto"/>
+            </w:pPr>
+            <w:r>
+              <w:t>Invalid Last Name:</w:t>
+            </w:r>
+          </w:p>
+          <w:p>
+            <w:pPr>
+              <w:widowControl w:val="0"/>
+              <w:pBdr>
+                <w:top w:val="nil"/>
+                <w:left w:val="nil"/>
+                <w:bottom w:val="nil"/>
+                <w:right w:val="nil"/>
+                <w:between w:val="nil"/>
+              </w:pBdr>
+              <w:spacing w:line="240" w:lineRule="auto"/>
+            </w:pPr>
+            <w:r>
+              <w:t xml:space="preserve">Last name is null or empty </w:t>
             </w:r>
             <w:proofErr w:type="gramStart"/>
             <w:r>
@@ -6485,10 +6468,7 @@
               <w:ind w:left="360"/>
             </w:pPr>
             <w:r>
-              <w:t xml:space="preserve">First Name: </w:t>
-            </w:r>
-            <w:r>
-              <w:t>Sean</w:t>
+              <w:t>First Name: Sean</w:t>
             </w:r>
           </w:p>
           <w:p>
@@ -6627,13 +6607,7 @@
               <w:spacing w:line="240" w:lineRule="auto"/>
             </w:pPr>
             <w:r>
-              <w:t xml:space="preserve">“Invalid </w:t>
-            </w:r>
-            <w:r>
-              <w:t>Last</w:t>
-            </w:r>
-            <w:r>
-              <w:t xml:space="preserve"> Name” popup</w:t>
+              <w:t>“Invalid Last Name” popup</w:t>
             </w:r>
           </w:p>
         </w:tc>
@@ -6667,19 +6641,7 @@
               <w:rPr>
                 <w:b/>
               </w:rPr>
-              <w:t xml:space="preserve">“Invalid </w:t>
-            </w:r>
-            <w:r>
-              <w:rPr>
-                <w:b/>
-              </w:rPr>
-              <w:t>Last</w:t>
-            </w:r>
-            <w:r>
-              <w:rPr>
-                <w:b/>
-              </w:rPr>
-              <w:t xml:space="preserve"> Name” popup displayed</w:t>
+              <w:t>“Invalid Last Name” popup displayed</w:t>
             </w:r>
           </w:p>
         </w:tc>
@@ -6709,51 +6671,39 @@
               <w:spacing w:line="240" w:lineRule="auto"/>
             </w:pPr>
             <w:r>
-              <w:t>Test 1</w:t>
-            </w:r>
-            <w:r>
-              <w:t>7</w:t>
-            </w:r>
-          </w:p>
-          <w:p>
-            <w:pPr>
-              <w:widowControl w:val="0"/>
-              <w:pBdr>
-                <w:top w:val="nil"/>
-                <w:left w:val="nil"/>
-                <w:bottom w:val="nil"/>
-                <w:right w:val="nil"/>
-                <w:between w:val="nil"/>
-              </w:pBdr>
-              <w:spacing w:line="240" w:lineRule="auto"/>
-            </w:pPr>
-            <w:r>
-              <w:t xml:space="preserve">Invalid </w:t>
-            </w:r>
-            <w:r>
-              <w:t>Password</w:t>
-            </w:r>
-            <w:r>
-              <w:t>:</w:t>
-            </w:r>
-          </w:p>
-          <w:p>
-            <w:pPr>
-              <w:widowControl w:val="0"/>
-              <w:pBdr>
-                <w:top w:val="nil"/>
-                <w:left w:val="nil"/>
-                <w:bottom w:val="nil"/>
-                <w:right w:val="nil"/>
-                <w:between w:val="nil"/>
-              </w:pBdr>
-              <w:spacing w:line="240" w:lineRule="auto"/>
-            </w:pPr>
-            <w:r>
-              <w:t>Password</w:t>
-            </w:r>
-            <w:r>
-              <w:t xml:space="preserve"> is null or empty </w:t>
+              <w:t>Test 17</w:t>
+            </w:r>
+          </w:p>
+          <w:p>
+            <w:pPr>
+              <w:widowControl w:val="0"/>
+              <w:pBdr>
+                <w:top w:val="nil"/>
+                <w:left w:val="nil"/>
+                <w:bottom w:val="nil"/>
+                <w:right w:val="nil"/>
+                <w:between w:val="nil"/>
+              </w:pBdr>
+              <w:spacing w:line="240" w:lineRule="auto"/>
+            </w:pPr>
+            <w:r>
+              <w:t>Invalid Password:</w:t>
+            </w:r>
+          </w:p>
+          <w:p>
+            <w:pPr>
+              <w:widowControl w:val="0"/>
+              <w:pBdr>
+                <w:top w:val="nil"/>
+                <w:left w:val="nil"/>
+                <w:bottom w:val="nil"/>
+                <w:right w:val="nil"/>
+                <w:between w:val="nil"/>
+              </w:pBdr>
+              <w:spacing w:line="240" w:lineRule="auto"/>
+            </w:pPr>
+            <w:r>
+              <w:t xml:space="preserve">Password is null or empty </w:t>
             </w:r>
             <w:proofErr w:type="gramStart"/>
             <w:r>
@@ -6919,10 +6869,7 @@
               <w:ind w:left="360"/>
             </w:pPr>
             <w:r>
-              <w:t>Last Name:</w:t>
-            </w:r>
-            <w:r>
-              <w:t xml:space="preserve"> Vanacker</w:t>
+              <w:t>Last Name: Vanacker</w:t>
             </w:r>
           </w:p>
           <w:p>
@@ -7044,13 +6991,7 @@
               <w:spacing w:line="240" w:lineRule="auto"/>
             </w:pPr>
             <w:r>
-              <w:t xml:space="preserve">“Invalid </w:t>
-            </w:r>
-            <w:r>
-              <w:t>Password</w:t>
-            </w:r>
-            <w:r>
-              <w:t>” popup</w:t>
+              <w:t>“Invalid Password” popup</w:t>
             </w:r>
           </w:p>
         </w:tc>
@@ -7084,19 +7025,7 @@
               <w:rPr>
                 <w:b/>
               </w:rPr>
-              <w:t xml:space="preserve">“Invalid </w:t>
-            </w:r>
-            <w:r>
-              <w:rPr>
-                <w:b/>
-              </w:rPr>
-              <w:t>Password</w:t>
-            </w:r>
-            <w:r>
-              <w:rPr>
-                <w:b/>
-              </w:rPr>
-              <w:t>” popup displayed</w:t>
+              <w:t>“Invalid Password” popup displayed</w:t>
             </w:r>
           </w:p>
         </w:tc>
@@ -9956,4 +9885,16 @@
   </a:objectDefaults>
   <a:extraClrSchemeLst/>
 </a:theme>
+</file>
+
+<file path=customXml/item1.xml><?xml version="1.0" encoding="utf-8"?>
+<b:Sources xmlns:b="http://schemas.openxmlformats.org/officeDocument/2006/bibliography" xmlns="http://schemas.openxmlformats.org/officeDocument/2006/bibliography" SelectedStyle="\APASixthEditionOfficeOnline.xsl" StyleName="APA" Version="6"/>
+</file>
+
+<file path=customXml/itemProps1.xml><?xml version="1.0" encoding="utf-8"?>
+<ds:datastoreItem xmlns:ds="http://schemas.openxmlformats.org/officeDocument/2006/customXml" ds:itemID="{54AF4301-A2A5-4F3A-B1FB-B1AF94269215}">
+  <ds:schemaRefs>
+    <ds:schemaRef ds:uri="http://schemas.openxmlformats.org/officeDocument/2006/bibliography"/>
+  </ds:schemaRefs>
+</ds:datastoreItem>
 </file>
</xml_diff>

<commit_message>
[Testing] Added Updated System test file
</commit_message>
<xml_diff>
--- a/PackScheduler/project_docs/StudentDirectory_STP.docx
+++ b/PackScheduler/project_docs/StudentDirectory_STP.docx
@@ -1026,6 +1026,7 @@
                       <w:szCs w:val="24"/>
                       <w:lang w:val="en-US"/>
                     </w:rPr>
+                    <w:lastRenderedPageBreak/>
                     <w:t>Emerald</w:t>
                   </w:r>
                 </w:p>
@@ -1690,6 +1691,7 @@
               <w:rPr>
                 <w:b/>
               </w:rPr>
+              <w:lastRenderedPageBreak/>
               <w:t>10 Students were added. Their details are identical to expected</w:t>
             </w:r>
             <w:r>
@@ -2334,13 +2336,17 @@
               <w:spacing w:line="240" w:lineRule="auto"/>
             </w:pPr>
             <w:r>
-              <w:t>Bob should be between “Raymond” and “</w:t>
-            </w:r>
-            <w:proofErr w:type="gramStart"/>
-            <w:r>
-              <w:t>Emerald</w:t>
-            </w:r>
-            <w:proofErr w:type="gramEnd"/>
+              <w:t>Bob should be between “</w:t>
+            </w:r>
+            <w:r>
+              <w:t>Brennan</w:t>
+            </w:r>
+            <w:r>
+              <w:t>” and “</w:t>
+            </w:r>
+            <w:r>
+              <w:t>Frost</w:t>
+            </w:r>
             <w:r>
               <w:t>”</w:t>
             </w:r>
@@ -2568,7 +2574,11 @@
               <w:spacing w:line="240" w:lineRule="auto"/>
             </w:pPr>
             <w:r>
-              <w:t>Adding an invalid student</w:t>
+              <w:t xml:space="preserve">Adding an </w:t>
+            </w:r>
+            <w:r>
+              <w:lastRenderedPageBreak/>
+              <w:t>invalid student</w:t>
             </w:r>
             <w:r>
               <w:t xml:space="preserve"> due to repeat ID</w:t>
@@ -2599,6 +2609,7 @@
               <w:spacing w:line="240" w:lineRule="auto"/>
             </w:pPr>
             <w:r>
+              <w:lastRenderedPageBreak/>
               <w:t>Preconditions: Test 4 Finished</w:t>
             </w:r>
           </w:p>
@@ -2662,6 +2673,7 @@
               <w:spacing w:line="240" w:lineRule="auto"/>
             </w:pPr>
             <w:r>
+              <w:lastRenderedPageBreak/>
               <w:t>Last Name: Builder</w:t>
             </w:r>
           </w:p>
@@ -2813,6 +2825,7 @@
               <w:spacing w:line="240" w:lineRule="auto"/>
             </w:pPr>
             <w:r>
+              <w:lastRenderedPageBreak/>
               <w:t xml:space="preserve">A pop-up saying “Invalid </w:t>
             </w:r>
             <w:proofErr w:type="gramStart"/>
@@ -2850,7 +2863,11 @@
               <w:spacing w:line="240" w:lineRule="auto"/>
             </w:pPr>
             <w:r>
-              <w:t>Brendan Builder is not added to the Student Directory</w:t>
+              <w:t xml:space="preserve">Brendan Builder is not added </w:t>
+            </w:r>
+            <w:r>
+              <w:lastRenderedPageBreak/>
+              <w:t>to the Student Directory</w:t>
             </w:r>
           </w:p>
         </w:tc>
@@ -2884,6 +2901,7 @@
               <w:rPr>
                 <w:b/>
               </w:rPr>
+              <w:lastRenderedPageBreak/>
               <w:t xml:space="preserve">A pop-up saying “Invalid </w:t>
             </w:r>
             <w:proofErr w:type="gramStart"/>
@@ -2936,7 +2954,14 @@
               <w:rPr>
                 <w:b/>
               </w:rPr>
-              <w:t>Brendan builder was not added to the Student Directory</w:t>
+              <w:t xml:space="preserve">Brendan builder was not </w:t>
+            </w:r>
+            <w:r>
+              <w:rPr>
+                <w:b/>
+              </w:rPr>
+              <w:lastRenderedPageBreak/>
+              <w:t>added to the Student Directory</w:t>
             </w:r>
           </w:p>
           <w:p>
@@ -3004,6 +3029,7 @@
               <w:spacing w:line="240" w:lineRule="auto"/>
             </w:pPr>
             <w:r>
+              <w:lastRenderedPageBreak/>
               <w:t>Test 6</w:t>
             </w:r>
           </w:p>
@@ -3787,7 +3813,11 @@
               <w:spacing w:line="240" w:lineRule="auto"/>
             </w:pPr>
             <w:r>
-              <w:t xml:space="preserve">Load and Save Student Directory, but do not </w:t>
+              <w:t xml:space="preserve">Load and Save Student </w:t>
+            </w:r>
+            <w:r>
+              <w:lastRenderedPageBreak/>
+              <w:t xml:space="preserve">Directory, but do not </w:t>
             </w:r>
             <w:proofErr w:type="gramStart"/>
             <w:r>
@@ -3820,6 +3850,7 @@
               <w:spacing w:line="240" w:lineRule="auto"/>
             </w:pPr>
             <w:r>
+              <w:lastRenderedPageBreak/>
               <w:t>Preconditions: Test 8 finished</w:t>
             </w:r>
           </w:p>
@@ -3904,6 +3935,7 @@
               <w:spacing w:line="240" w:lineRule="auto"/>
             </w:pPr>
             <w:r>
+              <w:lastRenderedPageBreak/>
               <w:t>Choose “Save Student Directory”</w:t>
             </w:r>
           </w:p>
@@ -3953,7 +3985,12 @@
               <w:spacing w:line="240" w:lineRule="auto"/>
             </w:pPr>
             <w:r>
-              <w:t xml:space="preserve">A pop up should appear prompting to choose where to save the directory. After deciding to not want to save it or need to edit the directory and choosing </w:t>
+              <w:lastRenderedPageBreak/>
+              <w:t xml:space="preserve">A pop up should appear prompting to choose where to save the directory. After deciding to not want to save it </w:t>
+            </w:r>
+            <w:r>
+              <w:lastRenderedPageBreak/>
+              <w:t xml:space="preserve">or need to edit the directory and choosing </w:t>
             </w:r>
             <w:proofErr w:type="gramStart"/>
             <w:r>
@@ -3995,6 +4032,7 @@
               <w:rPr>
                 <w:b/>
               </w:rPr>
+              <w:lastRenderedPageBreak/>
               <w:t xml:space="preserve">Chose Save student directory, prompted to name and save file, chose to cancel and then a </w:t>
             </w:r>
             <w:proofErr w:type="gramStart"/>
@@ -4009,7 +4047,14 @@
               <w:rPr>
                 <w:b/>
               </w:rPr>
-              <w:t xml:space="preserve"> window came up saying “Invalid Selection.” Then was brought back to the main GUI where the Student Directory was the same.</w:t>
+              <w:t xml:space="preserve"> </w:t>
+            </w:r>
+            <w:r>
+              <w:rPr>
+                <w:b/>
+              </w:rPr>
+              <w:lastRenderedPageBreak/>
+              <w:t>window came up saying “Invalid Selection.” Then was brought back to the main GUI where the Student Directory was the same.</w:t>
             </w:r>
           </w:p>
         </w:tc>
@@ -4039,6 +4084,7 @@
               <w:spacing w:line="240" w:lineRule="auto"/>
             </w:pPr>
             <w:r>
+              <w:lastRenderedPageBreak/>
               <w:t>Test 10</w:t>
             </w:r>
           </w:p>
@@ -4753,7 +4799,11 @@
               <w:spacing w:line="240" w:lineRule="auto"/>
             </w:pPr>
             <w:r>
-              <w:t xml:space="preserve">Invalid Email: Does not contain an ‘.’ </w:t>
+              <w:t xml:space="preserve">Invalid Email: Does not </w:t>
+            </w:r>
+            <w:r>
+              <w:lastRenderedPageBreak/>
+              <w:t xml:space="preserve">contain an ‘.’ </w:t>
             </w:r>
             <w:proofErr w:type="gramStart"/>
             <w:r>
@@ -4831,6 +4881,7 @@
               <w:spacing w:line="240" w:lineRule="auto"/>
             </w:pPr>
             <w:r>
+              <w:lastRenderedPageBreak/>
               <w:t xml:space="preserve">Preconditions: </w:t>
             </w:r>
           </w:p>
@@ -4902,6 +4953,7 @@
               <w:ind w:left="360"/>
             </w:pPr>
             <w:r>
+              <w:lastRenderedPageBreak/>
               <w:t>First Name: Sean</w:t>
             </w:r>
           </w:p>
@@ -5051,6 +5103,7 @@
               <w:spacing w:line="240" w:lineRule="auto"/>
             </w:pPr>
             <w:r>
+              <w:lastRenderedPageBreak/>
               <w:t>“Invalid Email” popup</w:t>
             </w:r>
           </w:p>
@@ -5601,7 +5654,11 @@
               <w:spacing w:line="240" w:lineRule="auto"/>
             </w:pPr>
             <w:r>
-              <w:t>Sean Van Acker</w:t>
+              <w:t xml:space="preserve">Sean Van </w:t>
+            </w:r>
+            <w:r>
+              <w:lastRenderedPageBreak/>
+              <w:t>Acker</w:t>
             </w:r>
           </w:p>
         </w:tc>
@@ -5629,6 +5686,7 @@
               <w:spacing w:line="240" w:lineRule="auto"/>
             </w:pPr>
             <w:r>
+              <w:lastRenderedPageBreak/>
               <w:t xml:space="preserve">Preconditions: </w:t>
             </w:r>
           </w:p>
@@ -6737,6 +6795,7 @@
               <w:spacing w:line="240" w:lineRule="auto"/>
             </w:pPr>
             <w:r>
+              <w:lastRenderedPageBreak/>
               <w:t>Author:</w:t>
             </w:r>
           </w:p>
@@ -6781,6 +6840,7 @@
               <w:spacing w:line="240" w:lineRule="auto"/>
             </w:pPr>
             <w:r>
+              <w:lastRenderedPageBreak/>
               <w:t xml:space="preserve">Preconditions: </w:t>
             </w:r>
           </w:p>
@@ -6908,6 +6968,7 @@
               <w:ind w:left="360"/>
             </w:pPr>
             <w:r>
+              <w:lastRenderedPageBreak/>
               <w:t>Email: smvanack@ncsu.edu</w:t>
             </w:r>
           </w:p>
@@ -6991,6 +7052,7 @@
               <w:spacing w:line="240" w:lineRule="auto"/>
             </w:pPr>
             <w:r>
+              <w:lastRenderedPageBreak/>
               <w:t>“Invalid Password” popup</w:t>
             </w:r>
           </w:p>

</xml_diff>